<commit_message>
Commenting out average value of RSSI
</commit_message>
<xml_diff>
--- a/Materialy_i_tresc/Praca-Magisterska_K.docx
+++ b/Materialy_i_tresc/Praca-Magisterska_K.docx
@@ -10,6 +10,9 @@
         <w:spacing w:line="27" w:lineRule="atLeast"/>
         <w:jc w:val="center"/>
       </w:pPr>
+      <w:r>
+        <w:t xml:space="preserve"> </w:t>
+      </w:r>
       <w:r>
         <w:rPr>
           <w:noProof/>
@@ -171,6 +174,9 @@
         </w:tabs>
         <w:spacing w:line="27" w:lineRule="atLeast"/>
         <w:jc w:val="center"/>
+        <w:rPr>
+          <w:lang w:val="en-US"/>
+        </w:rPr>
       </w:pPr>
       <w:r>
         <w:rPr>
@@ -244,38 +250,15 @@
         </w:tabs>
         <w:spacing w:line="27" w:lineRule="atLeast"/>
       </w:pPr>
-      <w:proofErr w:type="spellStart"/>
-      <w:r>
-        <w:rPr>
-          <w:lang w:val="en-US"/>
-        </w:rPr>
-        <w:t>Autor</w:t>
-      </w:r>
-      <w:proofErr w:type="spellEnd"/>
-      <w:r>
-        <w:rPr>
-          <w:lang w:val="en-US"/>
-        </w:rPr>
-        <w:t xml:space="preserve">: ·Patryk </w:t>
-      </w:r>
-      <w:proofErr w:type="spellStart"/>
-      <w:r>
-        <w:rPr>
-          <w:lang w:val="en-US"/>
-        </w:rPr>
-        <w:t>Stryczek</w:t>
-      </w:r>
-      <w:proofErr w:type="spellEnd"/>
-      <w:r>
-        <w:rPr>
-          <w:lang w:val="en-US"/>
-        </w:rPr>
+      <w:r>
+        <w:t>Autor: ·Patryk Stryczek</w:t>
+      </w:r>
+      <w:r>
         <w:tab/>
       </w:r>
       <w:r>
         <w:rPr>
           <w:i/>
-          <w:lang w:val="en-US"/>
         </w:rPr>
         <w:tab/>
       </w:r>
@@ -4457,69 +4440,42 @@
         <w:lastRenderedPageBreak/>
         <w:t xml:space="preserve">pomocy protokołu UWB to min. </w:t>
       </w:r>
+      <w:r>
+        <w:rPr>
+          <w:lang w:val="en-US"/>
+        </w:rPr>
+        <w:t xml:space="preserve">ToA (Time of Arrival), TWR (Two Way Ranging) </w:t>
+      </w:r>
       <w:proofErr w:type="spellStart"/>
       <w:r>
-        <w:t>ToA</w:t>
+        <w:rPr>
+          <w:lang w:val="en-US"/>
+        </w:rPr>
+        <w:t>oraz</w:t>
       </w:r>
       <w:proofErr w:type="spellEnd"/>
       <w:r>
-        <w:t xml:space="preserve"> (Time of </w:t>
+        <w:rPr>
+          <w:lang w:val="en-US"/>
+        </w:rPr>
+        <w:t xml:space="preserve"> </w:t>
       </w:r>
       <w:proofErr w:type="spellStart"/>
       <w:r>
-        <w:t>Arrival</w:t>
+        <w:rPr>
+          <w:lang w:val="en-US"/>
+        </w:rPr>
+        <w:t>TDoA</w:t>
       </w:r>
       <w:proofErr w:type="spellEnd"/>
       <w:r>
-        <w:t>), TWR (</w:t>
-      </w:r>
-      <w:proofErr w:type="spellStart"/>
-      <w:r>
-        <w:t>Two</w:t>
-      </w:r>
-      <w:proofErr w:type="spellEnd"/>
-      <w:r>
-        <w:t xml:space="preserve"> </w:t>
-      </w:r>
-      <w:proofErr w:type="spellStart"/>
-      <w:r>
-        <w:t>Way</w:t>
-      </w:r>
-      <w:proofErr w:type="spellEnd"/>
-      <w:r>
-        <w:t xml:space="preserve"> </w:t>
-      </w:r>
-      <w:proofErr w:type="spellStart"/>
-      <w:r>
-        <w:t>Ranging</w:t>
-      </w:r>
-      <w:proofErr w:type="spellEnd"/>
-      <w:r>
-        <w:t xml:space="preserve">) oraz </w:t>
-      </w:r>
-      <w:proofErr w:type="spellStart"/>
-      <w:r>
-        <w:t>TDoA</w:t>
-      </w:r>
-      <w:proofErr w:type="spellEnd"/>
-      <w:r>
-        <w:t xml:space="preserve"> (Time </w:t>
-      </w:r>
-      <w:proofErr w:type="spellStart"/>
-      <w:r>
-        <w:t>Difference</w:t>
-      </w:r>
-      <w:proofErr w:type="spellEnd"/>
-      <w:r>
-        <w:t xml:space="preserve"> of </w:t>
-      </w:r>
-      <w:proofErr w:type="spellStart"/>
-      <w:r>
-        <w:t>Arrival</w:t>
-      </w:r>
-      <w:proofErr w:type="spellEnd"/>
-      <w:r>
-        <w:t>). Jak widać, wszystkie te metody bazują na pomiarze czasu. Lokalizacja osób i obiektów dokonywana jest na podstawie</w:t>
+        <w:rPr>
+          <w:lang w:val="en-US"/>
+        </w:rPr>
+        <w:t xml:space="preserve"> (Time Difference of Arrival). </w:t>
+      </w:r>
+      <w:r>
+        <w:t>Jak widać, wszystkie te metody bazują na pomiarze czasu. Lokalizacja osób i obiektów dokonywana jest na podstawie</w:t>
       </w:r>
     </w:p>
     <w:p>
@@ -8608,12 +8564,12 @@
           <w:numId w:val="15"/>
         </w:numPr>
       </w:pPr>
-      <w:bookmarkStart w:id="29" w:name="_Toc465709391"/>
+      <w:bookmarkStart w:id="28" w:name="_Toc465709391"/>
       <w:r>
         <w:lastRenderedPageBreak/>
         <w:t>Najczęściej wykorzystywane techniki określania pozycji</w:t>
       </w:r>
-      <w:bookmarkEnd w:id="29"/>
+      <w:bookmarkEnd w:id="28"/>
       <w:r>
         <w:t xml:space="preserve"> </w:t>
       </w:r>
@@ -8643,11 +8599,11 @@
           <w:sz w:val="32"/>
         </w:rPr>
       </w:pPr>
-      <w:bookmarkStart w:id="30" w:name="_Toc465709392"/>
+      <w:bookmarkStart w:id="29" w:name="_Toc465709392"/>
       <w:r>
         <w:t>Trilateracja</w:t>
       </w:r>
-      <w:bookmarkEnd w:id="30"/>
+      <w:bookmarkEnd w:id="29"/>
     </w:p>
     <w:p>
       <w:pPr>
@@ -8960,56 +8916,15 @@
                                 <w:color w:val="FF0000"/>
                                 <w:sz w:val="24"/>
                                 <w:szCs w:val="24"/>
+                                <w:lang w:val="en-US"/>
                               </w:rPr>
                             </w:pPr>
                             <w:r>
-                              <w:t xml:space="preserve">Źródło: </w:t>
+                              <w:rPr>
+                                <w:lang w:val="en-US"/>
+                              </w:rPr>
+                              <w:t>Źródło: Determination of a Position in Three Dimensions Using Trilateration and Approximate Distances</w:t>
                             </w:r>
-                            <w:proofErr w:type="spellStart"/>
-                            <w:r>
-                              <w:t>Determination</w:t>
-                            </w:r>
-                            <w:proofErr w:type="spellEnd"/>
-                            <w:r>
-                              <w:t xml:space="preserve"> of a </w:t>
-                            </w:r>
-                            <w:proofErr w:type="spellStart"/>
-                            <w:r>
-                              <w:t>Position</w:t>
-                            </w:r>
-                            <w:proofErr w:type="spellEnd"/>
-                            <w:r>
-                              <w:t xml:space="preserve"> in Three </w:t>
-                            </w:r>
-                            <w:proofErr w:type="spellStart"/>
-                            <w:r>
-                              <w:t>Dimensions</w:t>
-                            </w:r>
-                            <w:proofErr w:type="spellEnd"/>
-                            <w:r>
-                              <w:t xml:space="preserve"> Using </w:t>
-                            </w:r>
-                            <w:proofErr w:type="spellStart"/>
-                            <w:r>
-                              <w:t>Trilateration</w:t>
-                            </w:r>
-                            <w:proofErr w:type="spellEnd"/>
-                            <w:r>
-                              <w:t xml:space="preserve"> and </w:t>
-                            </w:r>
-                            <w:proofErr w:type="spellStart"/>
-                            <w:r>
-                              <w:t>Approximate</w:t>
-                            </w:r>
-                            <w:proofErr w:type="spellEnd"/>
-                            <w:r>
-                              <w:t xml:space="preserve"> </w:t>
-                            </w:r>
-                            <w:proofErr w:type="spellStart"/>
-                            <w:r>
-                              <w:t>Distances</w:t>
-                            </w:r>
-                            <w:proofErr w:type="spellEnd"/>
                           </w:p>
                         </w:txbxContent>
                       </wps:txbx>
@@ -9039,56 +8954,15 @@
                           <w:color w:val="FF0000"/>
                           <w:sz w:val="24"/>
                           <w:szCs w:val="24"/>
+                          <w:lang w:val="en-US"/>
                         </w:rPr>
                       </w:pPr>
                       <w:r>
-                        <w:t xml:space="preserve">Źródło: </w:t>
+                        <w:rPr>
+                          <w:lang w:val="en-US"/>
+                        </w:rPr>
+                        <w:t>Źródło: Determination of a Position in Three Dimensions Using Trilateration and Approximate Distances</w:t>
                       </w:r>
-                      <w:proofErr w:type="spellStart"/>
-                      <w:r>
-                        <w:t>Determination</w:t>
-                      </w:r>
-                      <w:proofErr w:type="spellEnd"/>
-                      <w:r>
-                        <w:t xml:space="preserve"> of a </w:t>
-                      </w:r>
-                      <w:proofErr w:type="spellStart"/>
-                      <w:r>
-                        <w:t>Position</w:t>
-                      </w:r>
-                      <w:proofErr w:type="spellEnd"/>
-                      <w:r>
-                        <w:t xml:space="preserve"> in Three </w:t>
-                      </w:r>
-                      <w:proofErr w:type="spellStart"/>
-                      <w:r>
-                        <w:t>Dimensions</w:t>
-                      </w:r>
-                      <w:proofErr w:type="spellEnd"/>
-                      <w:r>
-                        <w:t xml:space="preserve"> Using </w:t>
-                      </w:r>
-                      <w:proofErr w:type="spellStart"/>
-                      <w:r>
-                        <w:t>Trilateration</w:t>
-                      </w:r>
-                      <w:proofErr w:type="spellEnd"/>
-                      <w:r>
-                        <w:t xml:space="preserve"> and </w:t>
-                      </w:r>
-                      <w:proofErr w:type="spellStart"/>
-                      <w:r>
-                        <w:t>Approximate</w:t>
-                      </w:r>
-                      <w:proofErr w:type="spellEnd"/>
-                      <w:r>
-                        <w:t xml:space="preserve"> </w:t>
-                      </w:r>
-                      <w:proofErr w:type="spellStart"/>
-                      <w:r>
-                        <w:t>Distances</w:t>
-                      </w:r>
-                      <w:proofErr w:type="spellEnd"/>
                     </w:p>
                   </w:txbxContent>
                 </v:textbox>
@@ -9262,7 +9136,7 @@
           <w:sz w:val="32"/>
         </w:rPr>
       </w:pPr>
-      <w:bookmarkStart w:id="31" w:name="_Toc465709393"/>
+      <w:bookmarkStart w:id="30" w:name="_Toc465709393"/>
       <w:proofErr w:type="spellStart"/>
       <w:r>
         <w:t>CoO</w:t>
@@ -9278,7 +9152,7 @@
       <w:r>
         <w:t>Origin</w:t>
       </w:r>
-      <w:bookmarkEnd w:id="31"/>
+      <w:bookmarkEnd w:id="30"/>
       <w:proofErr w:type="spellEnd"/>
       <w:r>
         <w:t xml:space="preserve"> </w:t>
@@ -9756,31 +9630,16 @@
                           <w:p>
                             <w:pPr>
                               <w:pStyle w:val="Legenda"/>
+                              <w:rPr>
+                                <w:lang w:val="en-US"/>
+                              </w:rPr>
                             </w:pPr>
                             <w:r>
-                              <w:t xml:space="preserve">Źródło:  Mobile </w:t>
+                              <w:rPr>
+                                <w:lang w:val="en-US"/>
+                              </w:rPr>
+                              <w:t>Źródło:  Mobile Location Services: The Definitive Guide, Tom 1 Autorzy Andrew Jagoe</w:t>
                             </w:r>
-                            <w:proofErr w:type="spellStart"/>
-                            <w:r>
-                              <w:t>Location</w:t>
-                            </w:r>
-                            <w:proofErr w:type="spellEnd"/>
-                            <w:r>
-                              <w:t xml:space="preserve"> Services: The </w:t>
-                            </w:r>
-                            <w:proofErr w:type="spellStart"/>
-                            <w:r>
-                              <w:t>Definitive</w:t>
-                            </w:r>
-                            <w:proofErr w:type="spellEnd"/>
-                            <w:r>
-                              <w:t xml:space="preserve"> Guide, Tom 1 Autorzy Andrew </w:t>
-                            </w:r>
-                            <w:proofErr w:type="spellStart"/>
-                            <w:r>
-                              <w:t>Jagoe</w:t>
-                            </w:r>
-                            <w:proofErr w:type="spellEnd"/>
                           </w:p>
                           <w:p>
                             <w:pPr>
@@ -9791,6 +9650,7 @@
                                 <w:color w:val="FF0000"/>
                                 <w:sz w:val="24"/>
                                 <w:szCs w:val="24"/>
+                                <w:lang w:val="en-US"/>
                               </w:rPr>
                             </w:pPr>
                           </w:p>
@@ -9822,31 +9682,16 @@
                     <w:p>
                       <w:pPr>
                         <w:pStyle w:val="Legenda"/>
+                        <w:rPr>
+                          <w:lang w:val="en-US"/>
+                        </w:rPr>
                       </w:pPr>
                       <w:r>
-                        <w:t xml:space="preserve">Źródło:  Mobile </w:t>
+                        <w:rPr>
+                          <w:lang w:val="en-US"/>
+                        </w:rPr>
+                        <w:t>Źródło:  Mobile Location Services: The Definitive Guide, Tom 1 Autorzy Andrew Jagoe</w:t>
                       </w:r>
-                      <w:proofErr w:type="spellStart"/>
-                      <w:r>
-                        <w:t>Location</w:t>
-                      </w:r>
-                      <w:proofErr w:type="spellEnd"/>
-                      <w:r>
-                        <w:t xml:space="preserve"> Services: The </w:t>
-                      </w:r>
-                      <w:proofErr w:type="spellStart"/>
-                      <w:r>
-                        <w:t>Definitive</w:t>
-                      </w:r>
-                      <w:proofErr w:type="spellEnd"/>
-                      <w:r>
-                        <w:t xml:space="preserve"> Guide, Tom 1 Autorzy Andrew </w:t>
-                      </w:r>
-                      <w:proofErr w:type="spellStart"/>
-                      <w:r>
-                        <w:t>Jagoe</w:t>
-                      </w:r>
-                      <w:proofErr w:type="spellEnd"/>
                     </w:p>
                     <w:p>
                       <w:pPr>
@@ -9857,6 +9702,7 @@
                           <w:color w:val="FF0000"/>
                           <w:sz w:val="24"/>
                           <w:szCs w:val="24"/>
+                          <w:lang w:val="en-US"/>
                         </w:rPr>
                       </w:pPr>
                     </w:p>
@@ -9993,21 +9839,21 @@
       <w:r>
         <w:t xml:space="preserve">poszczególne węzły jest w przybliżeniu kołem – </w:t>
       </w:r>
-      <w:commentRangeStart w:id="32"/>
+      <w:commentRangeStart w:id="31"/>
       <w:r>
         <w:rPr>
           <w:color w:val="FF0000"/>
         </w:rPr>
         <w:t>RYS</w:t>
       </w:r>
-      <w:commentRangeEnd w:id="32"/>
+      <w:commentRangeEnd w:id="31"/>
       <w:r>
         <w:rPr>
           <w:rStyle w:val="Odwoaniedokomentarza"/>
           <w:rFonts w:cs="Times New Roman"/>
           <w:color w:val="00000A"/>
         </w:rPr>
-        <w:commentReference w:id="32"/>
+        <w:commentReference w:id="31"/>
       </w:r>
       <w:r>
         <w:rPr>
@@ -10118,7 +9964,7 @@
           <w:sz w:val="32"/>
         </w:rPr>
       </w:pPr>
-      <w:bookmarkStart w:id="33" w:name="_Toc465709394"/>
+      <w:bookmarkStart w:id="32" w:name="_Toc465709394"/>
       <w:r>
         <w:t>FP</w:t>
       </w:r>
@@ -10129,7 +9975,7 @@
       <w:r>
         <w:t>Fingerprinting</w:t>
       </w:r>
-      <w:bookmarkEnd w:id="33"/>
+      <w:bookmarkEnd w:id="32"/>
       <w:proofErr w:type="spellEnd"/>
     </w:p>
     <w:p>
@@ -10274,95 +10120,16 @@
                           <w:p>
                             <w:pPr>
                               <w:pStyle w:val="Legenda"/>
+                              <w:rPr>
+                                <w:lang w:val="en-US"/>
+                              </w:rPr>
                             </w:pPr>
                             <w:r>
-                              <w:t xml:space="preserve">Źródło: </w:t>
+                              <w:rPr>
+                                <w:lang w:val="en-US"/>
+                              </w:rPr>
+                              <w:t>Źródło: An Enhanced Technique for Indoor Navigation System Based on WIFI-RSSI, Kittipong Kasantikul, XIU Chuni, YANG Dongkai, YANG Meng</w:t>
                             </w:r>
-                            <w:proofErr w:type="spellStart"/>
-                            <w:r>
-                              <w:t>An</w:t>
-                            </w:r>
-                            <w:proofErr w:type="spellEnd"/>
-                            <w:r>
-                              <w:t xml:space="preserve"> </w:t>
-                            </w:r>
-                            <w:proofErr w:type="spellStart"/>
-                            <w:r>
-                              <w:t>Enhanced</w:t>
-                            </w:r>
-                            <w:proofErr w:type="spellEnd"/>
-                            <w:r>
-                              <w:t xml:space="preserve"> </w:t>
-                            </w:r>
-                            <w:proofErr w:type="spellStart"/>
-                            <w:r>
-                              <w:t>Technique</w:t>
-                            </w:r>
-                            <w:proofErr w:type="spellEnd"/>
-                            <w:r>
-                              <w:t xml:space="preserve"> for </w:t>
-                            </w:r>
-                            <w:proofErr w:type="spellStart"/>
-                            <w:r>
-                              <w:t>Indoor</w:t>
-                            </w:r>
-                            <w:proofErr w:type="spellEnd"/>
-                            <w:r>
-                              <w:t xml:space="preserve"> </w:t>
-                            </w:r>
-                            <w:proofErr w:type="spellStart"/>
-                            <w:r>
-                              <w:t>Navigation</w:t>
-                            </w:r>
-                            <w:proofErr w:type="spellEnd"/>
-                            <w:r>
-                              <w:t xml:space="preserve"> System </w:t>
-                            </w:r>
-                            <w:proofErr w:type="spellStart"/>
-                            <w:r>
-                              <w:t>Based</w:t>
-                            </w:r>
-                            <w:proofErr w:type="spellEnd"/>
-                            <w:r>
-                              <w:t xml:space="preserve"> on WIFI-RSSI, </w:t>
-                            </w:r>
-                            <w:proofErr w:type="spellStart"/>
-                            <w:r>
-                              <w:t>Kittipong</w:t>
-                            </w:r>
-                            <w:proofErr w:type="spellEnd"/>
-                            <w:r>
-                              <w:t xml:space="preserve"> </w:t>
-                            </w:r>
-                            <w:proofErr w:type="spellStart"/>
-                            <w:r>
-                              <w:t>Kasantikul</w:t>
-                            </w:r>
-                            <w:proofErr w:type="spellEnd"/>
-                            <w:r>
-                              <w:t xml:space="preserve">, XIU </w:t>
-                            </w:r>
-                            <w:proofErr w:type="spellStart"/>
-                            <w:r>
-                              <w:t>Chuni</w:t>
-                            </w:r>
-                            <w:proofErr w:type="spellEnd"/>
-                            <w:r>
-                              <w:t xml:space="preserve">, YANG </w:t>
-                            </w:r>
-                            <w:proofErr w:type="spellStart"/>
-                            <w:r>
-                              <w:t>Dongkai</w:t>
-                            </w:r>
-                            <w:proofErr w:type="spellEnd"/>
-                            <w:r>
-                              <w:t xml:space="preserve">, YANG </w:t>
-                            </w:r>
-                            <w:proofErr w:type="spellStart"/>
-                            <w:r>
-                              <w:t>Meng</w:t>
-                            </w:r>
-                            <w:proofErr w:type="spellEnd"/>
                           </w:p>
                         </w:txbxContent>
                       </wps:txbx>
@@ -10392,95 +10159,16 @@
                     <w:p>
                       <w:pPr>
                         <w:pStyle w:val="Legenda"/>
+                        <w:rPr>
+                          <w:lang w:val="en-US"/>
+                        </w:rPr>
                       </w:pPr>
                       <w:r>
-                        <w:t xml:space="preserve">Źródło: </w:t>
+                        <w:rPr>
+                          <w:lang w:val="en-US"/>
+                        </w:rPr>
+                        <w:t>Źródło: An Enhanced Technique for Indoor Navigation System Based on WIFI-RSSI, Kittipong Kasantikul, XIU Chuni, YANG Dongkai, YANG Meng</w:t>
                       </w:r>
-                      <w:proofErr w:type="spellStart"/>
-                      <w:r>
-                        <w:t>An</w:t>
-                      </w:r>
-                      <w:proofErr w:type="spellEnd"/>
-                      <w:r>
-                        <w:t xml:space="preserve"> </w:t>
-                      </w:r>
-                      <w:proofErr w:type="spellStart"/>
-                      <w:r>
-                        <w:t>Enhanced</w:t>
-                      </w:r>
-                      <w:proofErr w:type="spellEnd"/>
-                      <w:r>
-                        <w:t xml:space="preserve"> </w:t>
-                      </w:r>
-                      <w:proofErr w:type="spellStart"/>
-                      <w:r>
-                        <w:t>Technique</w:t>
-                      </w:r>
-                      <w:proofErr w:type="spellEnd"/>
-                      <w:r>
-                        <w:t xml:space="preserve"> for </w:t>
-                      </w:r>
-                      <w:proofErr w:type="spellStart"/>
-                      <w:r>
-                        <w:t>Indoor</w:t>
-                      </w:r>
-                      <w:proofErr w:type="spellEnd"/>
-                      <w:r>
-                        <w:t xml:space="preserve"> </w:t>
-                      </w:r>
-                      <w:proofErr w:type="spellStart"/>
-                      <w:r>
-                        <w:t>Navigation</w:t>
-                      </w:r>
-                      <w:proofErr w:type="spellEnd"/>
-                      <w:r>
-                        <w:t xml:space="preserve"> System </w:t>
-                      </w:r>
-                      <w:proofErr w:type="spellStart"/>
-                      <w:r>
-                        <w:t>Based</w:t>
-                      </w:r>
-                      <w:proofErr w:type="spellEnd"/>
-                      <w:r>
-                        <w:t xml:space="preserve"> on WIFI-RSSI, </w:t>
-                      </w:r>
-                      <w:proofErr w:type="spellStart"/>
-                      <w:r>
-                        <w:t>Kittipong</w:t>
-                      </w:r>
-                      <w:proofErr w:type="spellEnd"/>
-                      <w:r>
-                        <w:t xml:space="preserve"> </w:t>
-                      </w:r>
-                      <w:proofErr w:type="spellStart"/>
-                      <w:r>
-                        <w:t>Kasantikul</w:t>
-                      </w:r>
-                      <w:proofErr w:type="spellEnd"/>
-                      <w:r>
-                        <w:t xml:space="preserve">, XIU </w:t>
-                      </w:r>
-                      <w:proofErr w:type="spellStart"/>
-                      <w:r>
-                        <w:t>Chuni</w:t>
-                      </w:r>
-                      <w:proofErr w:type="spellEnd"/>
-                      <w:r>
-                        <w:t xml:space="preserve">, YANG </w:t>
-                      </w:r>
-                      <w:proofErr w:type="spellStart"/>
-                      <w:r>
-                        <w:t>Dongkai</w:t>
-                      </w:r>
-                      <w:proofErr w:type="spellEnd"/>
-                      <w:r>
-                        <w:t xml:space="preserve">, YANG </w:t>
-                      </w:r>
-                      <w:proofErr w:type="spellStart"/>
-                      <w:r>
-                        <w:t>Meng</w:t>
-                      </w:r>
-                      <w:proofErr w:type="spellEnd"/>
                     </w:p>
                   </w:txbxContent>
                 </v:textbox>
@@ -10670,7 +10358,7 @@
           <w:sz w:val="32"/>
         </w:rPr>
       </w:pPr>
-      <w:bookmarkStart w:id="34" w:name="_Toc465709395"/>
+      <w:bookmarkStart w:id="33" w:name="_Toc465709395"/>
       <w:r>
         <w:t>DR</w:t>
       </w:r>
@@ -10689,7 +10377,7 @@
       <w:r>
         <w:t>Reckoning</w:t>
       </w:r>
-      <w:bookmarkEnd w:id="34"/>
+      <w:bookmarkEnd w:id="33"/>
       <w:proofErr w:type="spellEnd"/>
     </w:p>
     <w:p>
@@ -11261,7 +10949,7 @@
           <w:numId w:val="15"/>
         </w:numPr>
       </w:pPr>
-      <w:bookmarkStart w:id="35" w:name="_Toc465709396"/>
+      <w:bookmarkStart w:id="34" w:name="_Toc465709396"/>
       <w:r>
         <w:lastRenderedPageBreak/>
         <w:t>Część</w:t>
@@ -11272,20 +10960,20 @@
       <w:r>
         <w:t>a</w:t>
       </w:r>
+      <w:bookmarkEnd w:id="34"/>
+      <w:r>
+        <w:tab/>
+      </w:r>
+    </w:p>
+    <w:p>
+      <w:pPr>
+        <w:pStyle w:val="Nagwek2"/>
+      </w:pPr>
+      <w:bookmarkStart w:id="35" w:name="_Toc465709397"/>
+      <w:r>
+        <w:t>Założenia projektu badawczego</w:t>
+      </w:r>
       <w:bookmarkEnd w:id="35"/>
-      <w:r>
-        <w:tab/>
-      </w:r>
-    </w:p>
-    <w:p>
-      <w:pPr>
-        <w:pStyle w:val="Nagwek2"/>
-      </w:pPr>
-      <w:bookmarkStart w:id="36" w:name="_Toc465709397"/>
-      <w:r>
-        <w:t>Założenia projektu badawczego</w:t>
-      </w:r>
-      <w:bookmarkEnd w:id="36"/>
     </w:p>
     <w:p>
       <w:pPr>
@@ -11400,14 +11088,14 @@
       <w:pPr>
         <w:pStyle w:val="Nagwek2"/>
       </w:pPr>
-      <w:bookmarkStart w:id="37" w:name="_Toc465709398"/>
+      <w:bookmarkStart w:id="36" w:name="_Toc465709398"/>
       <w:r>
         <w:t>Platforma</w:t>
       </w:r>
       <w:r>
         <w:t xml:space="preserve"> Android</w:t>
       </w:r>
-      <w:bookmarkEnd w:id="37"/>
+      <w:bookmarkEnd w:id="36"/>
       <w:r>
         <w:t xml:space="preserve"> </w:t>
       </w:r>
@@ -11549,12 +11237,12 @@
       <w:pPr>
         <w:pStyle w:val="Nagwek2"/>
       </w:pPr>
-      <w:bookmarkStart w:id="38" w:name="_Toc465709399"/>
+      <w:bookmarkStart w:id="37" w:name="_Toc465709399"/>
       <w:r>
         <w:lastRenderedPageBreak/>
         <w:t>Android SDK oraz Android Studio – narzędzia developerskie</w:t>
       </w:r>
-      <w:bookmarkEnd w:id="38"/>
+      <w:bookmarkEnd w:id="37"/>
     </w:p>
     <w:p>
       <w:pPr>
@@ -11893,18 +11581,18 @@
       <w:r>
         <w:t xml:space="preserve"> pakiet </w:t>
       </w:r>
-      <w:commentRangeStart w:id="39"/>
+      <w:commentRangeStart w:id="38"/>
       <w:r>
         <w:t>Android Studio</w:t>
       </w:r>
-      <w:commentRangeEnd w:id="39"/>
+      <w:commentRangeEnd w:id="38"/>
       <w:r>
         <w:rPr>
           <w:rStyle w:val="Odwoaniedokomentarza"/>
           <w:rFonts w:cs="Times New Roman"/>
           <w:color w:val="00000A"/>
         </w:rPr>
-        <w:commentReference w:id="39"/>
+        <w:commentReference w:id="38"/>
       </w:r>
       <w:r>
         <w:t xml:space="preserve">, zbudowany w oparciu o </w:t>
@@ -12046,18 +11734,38 @@
       <w:pPr>
         <w:pStyle w:val="Legenda"/>
         <w:keepNext/>
-      </w:pPr>
-      <w:r>
+        <w:rPr>
+          <w:lang w:val="en-US"/>
+        </w:rPr>
+      </w:pPr>
+      <w:r>
+        <w:rPr>
+          <w:lang w:val="en-US"/>
+        </w:rPr>
         <w:lastRenderedPageBreak/>
         <w:t xml:space="preserve">W </w:t>
       </w:r>
-      <w:r>
-        <w:t xml:space="preserve">Rysunek </w:t>
+      <w:proofErr w:type="spellStart"/>
+      <w:r>
+        <w:rPr>
+          <w:lang w:val="en-US"/>
+        </w:rPr>
+        <w:t>Rysunek</w:t>
+      </w:r>
+      <w:proofErr w:type="spellEnd"/>
+      <w:r>
+        <w:rPr>
+          <w:lang w:val="en-US"/>
+        </w:rPr>
+        <w:t xml:space="preserve"> </w:t>
       </w:r>
       <w:r>
         <w:fldChar w:fldCharType="begin"/>
       </w:r>
       <w:r>
+        <w:rPr>
+          <w:lang w:val="en-US"/>
+        </w:rPr>
         <w:instrText xml:space="preserve"> SEQ Rysunek \* ARABIC </w:instrText>
       </w:r>
       <w:r>
@@ -12066,6 +11774,7 @@
       <w:r>
         <w:rPr>
           <w:noProof/>
+          <w:lang w:val="en-US"/>
         </w:rPr>
         <w:t>11</w:t>
       </w:r>
@@ -12076,13 +11785,11 @@
         <w:fldChar w:fldCharType="end"/>
       </w:r>
       <w:r>
-        <w:t xml:space="preserve"> Android Studio - Layout </w:t>
-      </w:r>
-      <w:proofErr w:type="spellStart"/>
-      <w:r>
-        <w:t>builder</w:t>
-      </w:r>
-      <w:proofErr w:type="spellEnd"/>
+        <w:rPr>
+          <w:lang w:val="en-US"/>
+        </w:rPr>
+        <w:t xml:space="preserve"> Android Studio - Layout builder</w:t>
+      </w:r>
     </w:p>
     <w:p>
       <w:pPr>
@@ -12345,7 +12052,10 @@
                               <w:fldChar w:fldCharType="begin"/>
                             </w:r>
                             <w:r>
-                              <w:instrText xml:space="preserve"> SEQ Rysunek \* ARABIC </w:instrText>
+                              <w:instrText xml:space="preserve"> SEQ Rysunek</w:instrText>
+                            </w:r>
+                            <w:r>
+                              <w:instrText xml:space="preserve"> \* ARABIC </w:instrText>
                             </w:r>
                             <w:r>
                               <w:fldChar w:fldCharType="separate"/>
@@ -12414,7 +12124,10 @@
                         <w:fldChar w:fldCharType="begin"/>
                       </w:r>
                       <w:r>
-                        <w:instrText xml:space="preserve"> SEQ Rysunek \* ARABIC </w:instrText>
+                        <w:instrText xml:space="preserve"> SEQ Rysunek</w:instrText>
+                      </w:r>
+                      <w:r>
+                        <w:instrText xml:space="preserve"> \* ARABIC </w:instrText>
                       </w:r>
                       <w:r>
                         <w:fldChar w:fldCharType="separate"/>
@@ -12919,11 +12632,11 @@
       <w:pPr>
         <w:pStyle w:val="Nagwek2"/>
       </w:pPr>
-      <w:bookmarkStart w:id="40" w:name="_Toc465709400"/>
+      <w:bookmarkStart w:id="39" w:name="_Toc465709400"/>
       <w:r>
         <w:t>Wyprowadzenie wzorów do obliczeń</w:t>
       </w:r>
-      <w:bookmarkEnd w:id="40"/>
+      <w:bookmarkEnd w:id="39"/>
     </w:p>
     <w:p>
       <w:pPr>
@@ -12968,12 +12681,12 @@
       <w:pPr>
         <w:pStyle w:val="Nagwek2"/>
       </w:pPr>
-      <w:bookmarkStart w:id="41" w:name="_Toc465709401"/>
+      <w:bookmarkStart w:id="40" w:name="_Toc465709401"/>
       <w:r>
         <w:lastRenderedPageBreak/>
         <w:t>Implementacja aplikacji lokalizacyjnej</w:t>
       </w:r>
-      <w:bookmarkEnd w:id="41"/>
+      <w:bookmarkEnd w:id="40"/>
     </w:p>
     <w:p>
       <w:pPr>
@@ -12983,30 +12696,100 @@
           <w:numId w:val="15"/>
         </w:numPr>
       </w:pPr>
-      <w:bookmarkStart w:id="42" w:name="_Toc465709402"/>
+      <w:bookmarkStart w:id="41" w:name="_Toc465709402"/>
       <w:r>
         <w:t>Podsumowanie</w:t>
       </w:r>
+      <w:bookmarkEnd w:id="41"/>
+    </w:p>
+    <w:p>
+      <w:pPr>
+        <w:pStyle w:val="Default"/>
+        <w:tabs>
+          <w:tab w:val="left" w:pos="1644"/>
+        </w:tabs>
+        <w:rPr>
+          <w:color w:val="auto"/>
+        </w:rPr>
+      </w:pPr>
+      <w:r>
+        <w:rPr>
+          <w:color w:val="auto"/>
+        </w:rPr>
+        <w:t>Niestety, pomimo poprawnych założeń, system nie osiągnął szacowanej dokładności lokalizacji. Co więcej, wahania odczytów pomiarów są tak duże, że uniemożliwiają one nawet zgrubne poznanie pozycji badanego obiektu. Winą za niepowodzenie w pierwszej kolejności należy</w:t>
+      </w:r>
+      <w:r>
+        <w:rPr>
+          <w:color w:val="auto"/>
+        </w:rPr>
+        <w:t xml:space="preserve"> obarczyć</w:t>
+      </w:r>
+      <w:r>
+        <w:rPr>
+          <w:color w:val="auto"/>
+        </w:rPr>
+        <w:t xml:space="preserve"> częstotliwość pracy nadajników – pasmo 2.4 </w:t>
+      </w:r>
+      <w:proofErr w:type="spellStart"/>
+      <w:r>
+        <w:rPr>
+          <w:color w:val="auto"/>
+        </w:rPr>
+        <w:t>Ghz</w:t>
+      </w:r>
+      <w:proofErr w:type="spellEnd"/>
+      <w:r>
+        <w:rPr>
+          <w:color w:val="auto"/>
+        </w:rPr>
+        <w:t xml:space="preserve"> jest obecnie jednym z najbardziej wykorzystywanym medium </w:t>
+      </w:r>
+      <w:r>
+        <w:rPr>
+          <w:color w:val="auto"/>
+        </w:rPr>
+        <w:t xml:space="preserve">transmisyjnym, w zakresie którego pracują zarówno urządzenia WIFI (IEEE </w:t>
+      </w:r>
+      <w:r>
+        <w:rPr>
+          <w:color w:val="auto"/>
+        </w:rPr>
+        <w:t>802.11.b/g/a</w:t>
+      </w:r>
+      <w:r>
+        <w:rPr>
+          <w:color w:val="auto"/>
+        </w:rPr>
+        <w:t xml:space="preserve">/n) jak i Bluetooth oraz </w:t>
+      </w:r>
+      <w:proofErr w:type="spellStart"/>
+      <w:r>
+        <w:rPr>
+          <w:color w:val="auto"/>
+        </w:rPr>
+        <w:t>ZigBee</w:t>
+      </w:r>
+      <w:proofErr w:type="spellEnd"/>
+      <w:r>
+        <w:rPr>
+          <w:color w:val="auto"/>
+        </w:rPr>
+        <w:t xml:space="preserve"> (IEEE </w:t>
+      </w:r>
+      <w:r>
+        <w:rPr>
+          <w:color w:val="auto"/>
+        </w:rPr>
+        <w:t>802.15.4</w:t>
+      </w:r>
+      <w:r>
+        <w:rPr>
+          <w:color w:val="auto"/>
+        </w:rPr>
+        <w:t xml:space="preserve">). </w:t>
+      </w:r>
+      <w:bookmarkStart w:id="42" w:name="_GoBack"/>
       <w:bookmarkEnd w:id="42"/>
-    </w:p>
-    <w:p>
-      <w:pPr>
-        <w:pStyle w:val="Default"/>
-        <w:rPr>
-          <w:color w:val="FF0000"/>
-        </w:rPr>
-      </w:pPr>
-      <w:r>
-        <w:rPr>
-          <w:color w:val="FF0000"/>
-        </w:rPr>
-        <w:t>TODO</w:t>
-      </w:r>
-    </w:p>
-    <w:p>
-      <w:pPr>
-        <w:pStyle w:val="Nagwek1"/>
-      </w:pPr>
     </w:p>
     <w:p>
       <w:pPr>
@@ -13209,8 +12992,10 @@
     <w:p>
       <w:pPr>
         <w:pStyle w:val="Tekstkomentarza"/>
-      </w:pPr>
-      <w:bookmarkStart w:id="28" w:name="_GoBack"/>
+        <w:rPr>
+          <w:lang w:val="en-US"/>
+        </w:rPr>
+      </w:pPr>
       <w:r>
         <w:rPr>
           <w:rStyle w:val="Odwoaniedokomentarza"/>
@@ -13222,211 +13007,13 @@
           <w:rStyle w:val="Pogrubienie"/>
           <w:rFonts w:ascii="Verdana" w:hAnsi="Verdana"/>
           <w:color w:val="004B96"/>
-        </w:rPr>
-        <w:t> </w:t>
-      </w:r>
-      <w:proofErr w:type="spellStart"/>
-      <w:r>
-        <w:rPr>
-          <w:rStyle w:val="Pogrubienie"/>
-          <w:rFonts w:ascii="Verdana" w:hAnsi="Verdana"/>
-          <w:color w:val="004B96"/>
-        </w:rPr>
-        <w:t>Propagation</w:t>
-      </w:r>
-      <w:proofErr w:type="spellEnd"/>
-      <w:r>
-        <w:rPr>
-          <w:rStyle w:val="Pogrubienie"/>
-          <w:rFonts w:ascii="Verdana" w:hAnsi="Verdana"/>
-          <w:color w:val="004B96"/>
-        </w:rPr>
-        <w:t xml:space="preserve"> data and </w:t>
-      </w:r>
-      <w:proofErr w:type="spellStart"/>
-      <w:r>
-        <w:rPr>
-          <w:rStyle w:val="Pogrubienie"/>
-          <w:rFonts w:ascii="Verdana" w:hAnsi="Verdana"/>
-          <w:color w:val="004B96"/>
-        </w:rPr>
-        <w:t>prediction</w:t>
-      </w:r>
-      <w:proofErr w:type="spellEnd"/>
-      <w:r>
-        <w:rPr>
-          <w:rStyle w:val="Pogrubienie"/>
-          <w:rFonts w:ascii="Verdana" w:hAnsi="Verdana"/>
-          <w:color w:val="004B96"/>
-        </w:rPr>
-        <w:t xml:space="preserve"> </w:t>
-      </w:r>
-      <w:proofErr w:type="spellStart"/>
-      <w:r>
-        <w:rPr>
-          <w:rStyle w:val="Pogrubienie"/>
-          <w:rFonts w:ascii="Verdana" w:hAnsi="Verdana"/>
-          <w:color w:val="004B96"/>
-        </w:rPr>
-        <w:t>methods</w:t>
-      </w:r>
-      <w:proofErr w:type="spellEnd"/>
-      <w:r>
-        <w:rPr>
-          <w:rStyle w:val="Pogrubienie"/>
-          <w:rFonts w:ascii="Verdana" w:hAnsi="Verdana"/>
-          <w:color w:val="004B96"/>
-        </w:rPr>
-        <w:t xml:space="preserve"> for the </w:t>
-      </w:r>
-      <w:proofErr w:type="spellStart"/>
-      <w:r>
-        <w:rPr>
-          <w:rStyle w:val="Pogrubienie"/>
-          <w:rFonts w:ascii="Verdana" w:hAnsi="Verdana"/>
-          <w:color w:val="004B96"/>
-        </w:rPr>
-        <w:t>planning</w:t>
-      </w:r>
-      <w:proofErr w:type="spellEnd"/>
-      <w:r>
-        <w:rPr>
-          <w:rStyle w:val="Pogrubienie"/>
-          <w:rFonts w:ascii="Verdana" w:hAnsi="Verdana"/>
-          <w:color w:val="004B96"/>
-        </w:rPr>
-        <w:t xml:space="preserve"> of </w:t>
-      </w:r>
-      <w:proofErr w:type="spellStart"/>
-      <w:r>
-        <w:rPr>
-          <w:rStyle w:val="Pogrubienie"/>
-          <w:rFonts w:ascii="Verdana" w:hAnsi="Verdana"/>
-          <w:color w:val="004B96"/>
-        </w:rPr>
-        <w:t>indoor</w:t>
-      </w:r>
-      <w:proofErr w:type="spellEnd"/>
-      <w:r>
-        <w:rPr>
-          <w:rStyle w:val="Pogrubienie"/>
-          <w:rFonts w:ascii="Verdana" w:hAnsi="Verdana"/>
-          <w:color w:val="004B96"/>
-        </w:rPr>
-        <w:t xml:space="preserve"> </w:t>
-      </w:r>
-      <w:proofErr w:type="spellStart"/>
-      <w:r>
-        <w:rPr>
-          <w:rStyle w:val="Pogrubienie"/>
-          <w:rFonts w:ascii="Verdana" w:hAnsi="Verdana"/>
-          <w:color w:val="004B96"/>
-        </w:rPr>
-        <w:t>radiocommunication</w:t>
-      </w:r>
-      <w:proofErr w:type="spellEnd"/>
-      <w:r>
-        <w:rPr>
-          <w:rStyle w:val="Pogrubienie"/>
-          <w:rFonts w:ascii="Verdana" w:hAnsi="Verdana"/>
-          <w:color w:val="004B96"/>
-        </w:rPr>
-        <w:t xml:space="preserve"> </w:t>
-      </w:r>
-      <w:proofErr w:type="spellStart"/>
-      <w:r>
-        <w:rPr>
-          <w:rStyle w:val="Pogrubienie"/>
-          <w:rFonts w:ascii="Verdana" w:hAnsi="Verdana"/>
-          <w:color w:val="004B96"/>
-        </w:rPr>
-        <w:t>systems</w:t>
-      </w:r>
-      <w:proofErr w:type="spellEnd"/>
-      <w:r>
-        <w:rPr>
-          <w:rStyle w:val="Pogrubienie"/>
-          <w:rFonts w:ascii="Verdana" w:hAnsi="Verdana"/>
-          <w:color w:val="004B96"/>
-        </w:rPr>
-        <w:t xml:space="preserve"> and radio </w:t>
-      </w:r>
-      <w:proofErr w:type="spellStart"/>
-      <w:r>
-        <w:rPr>
-          <w:rStyle w:val="Pogrubienie"/>
-          <w:rFonts w:ascii="Verdana" w:hAnsi="Verdana"/>
-          <w:color w:val="004B96"/>
-        </w:rPr>
-        <w:t>local</w:t>
-      </w:r>
-      <w:proofErr w:type="spellEnd"/>
-      <w:r>
-        <w:rPr>
-          <w:rStyle w:val="Pogrubienie"/>
-          <w:rFonts w:ascii="Verdana" w:hAnsi="Verdana"/>
-          <w:color w:val="004B96"/>
-        </w:rPr>
-        <w:t xml:space="preserve"> </w:t>
-      </w:r>
-      <w:proofErr w:type="spellStart"/>
-      <w:r>
-        <w:rPr>
-          <w:rStyle w:val="Pogrubienie"/>
-          <w:rFonts w:ascii="Verdana" w:hAnsi="Verdana"/>
-          <w:color w:val="004B96"/>
-        </w:rPr>
-        <w:t>area</w:t>
-      </w:r>
-      <w:proofErr w:type="spellEnd"/>
-      <w:r>
-        <w:rPr>
-          <w:rStyle w:val="Pogrubienie"/>
-          <w:rFonts w:ascii="Verdana" w:hAnsi="Verdana"/>
-          <w:color w:val="004B96"/>
-        </w:rPr>
-        <w:t xml:space="preserve"> networks in the </w:t>
-      </w:r>
-      <w:proofErr w:type="spellStart"/>
-      <w:r>
-        <w:rPr>
-          <w:rStyle w:val="Pogrubienie"/>
-          <w:rFonts w:ascii="Verdana" w:hAnsi="Verdana"/>
-          <w:color w:val="004B96"/>
-        </w:rPr>
-        <w:t>frequency</w:t>
-      </w:r>
-      <w:proofErr w:type="spellEnd"/>
-      <w:r>
-        <w:rPr>
-          <w:rStyle w:val="Pogrubienie"/>
-          <w:rFonts w:ascii="Verdana" w:hAnsi="Verdana"/>
-          <w:color w:val="004B96"/>
-        </w:rPr>
-        <w:t xml:space="preserve"> </w:t>
-      </w:r>
-      <w:proofErr w:type="spellStart"/>
-      <w:r>
-        <w:rPr>
-          <w:rStyle w:val="Pogrubienie"/>
-          <w:rFonts w:ascii="Verdana" w:hAnsi="Verdana"/>
-          <w:color w:val="004B96"/>
-        </w:rPr>
-        <w:t>range</w:t>
-      </w:r>
-      <w:proofErr w:type="spellEnd"/>
-      <w:r>
-        <w:rPr>
-          <w:rStyle w:val="Pogrubienie"/>
-          <w:rFonts w:ascii="Verdana" w:hAnsi="Verdana"/>
-          <w:color w:val="004B96"/>
-        </w:rPr>
-        <w:t xml:space="preserve"> 300 MHz to 100 GHz</w:t>
-      </w:r>
-    </w:p>
-    <w:bookmarkEnd w:id="28"/>
+          <w:lang w:val="en-US"/>
+        </w:rPr>
+        <w:t> Propagation data and prediction methods for the planning of indoor radiocommunication systems and radio local area networks in the frequency range 300 MHz to 100 GHz</w:t>
+      </w:r>
+    </w:p>
   </w:comment>
-  <w:comment w:id="32" w:author="Patrick S" w:date="2016-09-15T19:51:00Z" w:initials="PS">
+  <w:comment w:id="31" w:author="Patrick S" w:date="2016-09-15T19:51:00Z" w:initials="PS">
     <w:p>
       <w:pPr>
         <w:pStyle w:val="Nagwek1"/>
@@ -13437,6 +13024,7 @@
           <w:color w:val="333333"/>
           <w:sz w:val="18"/>
           <w:szCs w:val="18"/>
+          <w:lang w:val="en-US"/>
         </w:rPr>
       </w:pPr>
       <w:r>
@@ -13451,48 +13039,9 @@
           <w:color w:val="333333"/>
           <w:sz w:val="18"/>
           <w:szCs w:val="18"/>
-        </w:rPr>
-        <w:t xml:space="preserve">Mobile </w:t>
-      </w:r>
-      <w:proofErr w:type="spellStart"/>
-      <w:r>
-        <w:rPr>
-          <w:rFonts w:ascii="Arial" w:hAnsi="Arial" w:cs="Arial"/>
-          <w:color w:val="333333"/>
-          <w:sz w:val="18"/>
-          <w:szCs w:val="18"/>
-        </w:rPr>
-        <w:t>Location</w:t>
-      </w:r>
-      <w:proofErr w:type="spellEnd"/>
-      <w:r>
-        <w:rPr>
-          <w:rFonts w:ascii="Arial" w:hAnsi="Arial" w:cs="Arial"/>
-          <w:color w:val="333333"/>
-          <w:sz w:val="18"/>
-          <w:szCs w:val="18"/>
-        </w:rPr>
-        <w:t xml:space="preserve"> Services: The </w:t>
-      </w:r>
-      <w:proofErr w:type="spellStart"/>
-      <w:r>
-        <w:rPr>
-          <w:rFonts w:ascii="Arial" w:hAnsi="Arial" w:cs="Arial"/>
-          <w:color w:val="333333"/>
-          <w:sz w:val="18"/>
-          <w:szCs w:val="18"/>
-        </w:rPr>
-        <w:t>Definitive</w:t>
-      </w:r>
-      <w:proofErr w:type="spellEnd"/>
-      <w:r>
-        <w:rPr>
-          <w:rFonts w:ascii="Arial" w:hAnsi="Arial" w:cs="Arial"/>
-          <w:color w:val="333333"/>
-          <w:sz w:val="18"/>
-          <w:szCs w:val="18"/>
-        </w:rPr>
-        <w:t xml:space="preserve"> Guide, Tom 1</w:t>
+          <w:lang w:val="en-US"/>
+        </w:rPr>
+        <w:t>Mobile Location Services: The Definitive Guide, Tom 1</w:t>
       </w:r>
     </w:p>
     <w:p>
@@ -13605,7 +13154,7 @@
       </w:pPr>
     </w:p>
   </w:comment>
-  <w:comment w:id="39" w:author="Patrick S" w:date="2016-09-19T20:07:00Z" w:initials="PS">
+  <w:comment w:id="38" w:author="Patrick S" w:date="2016-09-19T20:07:00Z" w:initials="PS">
     <w:p>
       <w:pPr>
         <w:pStyle w:val="Tekstkomentarza"/>
@@ -13692,7 +13241,7 @@
           <w:rPr>
             <w:noProof/>
           </w:rPr>
-          <w:t>20</w:t>
+          <w:t>24</w:t>
         </w:r>
         <w:r>
           <w:fldChar w:fldCharType="end"/>
@@ -13741,7 +13290,7 @@
           <w:rPr>
             <w:noProof/>
           </w:rPr>
-          <w:t>21</w:t>
+          <w:t>23</w:t>
         </w:r>
         <w:r>
           <w:fldChar w:fldCharType="end"/>
@@ -19302,24 +18851,24 @@
     </dgm:pt>
   </dgm:ptLst>
   <dgm:cxnLst>
-    <dgm:cxn modelId="{BA212489-AF6A-43DE-82B1-64DE776BE200}" type="presOf" srcId="{0BB7F1A7-EB0A-4F6B-A2C8-C999FD2374B7}" destId="{CA72567D-3A5D-4DEF-B175-A0735DB695BA}" srcOrd="1" destOrd="0" presId="urn:microsoft.com/office/officeart/2005/8/layout/process1"/>
+    <dgm:cxn modelId="{72332AC0-F40D-41EE-A5FE-359246FA7D7D}" type="presOf" srcId="{0BB7F1A7-EB0A-4F6B-A2C8-C999FD2374B7}" destId="{CA72567D-3A5D-4DEF-B175-A0735DB695BA}" srcOrd="1" destOrd="0" presId="urn:microsoft.com/office/officeart/2005/8/layout/process1"/>
+    <dgm:cxn modelId="{55077625-6FC9-469D-864F-48BF82E02C72}" type="presOf" srcId="{0BB7F1A7-EB0A-4F6B-A2C8-C999FD2374B7}" destId="{78B82004-4A7E-418D-90FA-68EDEA720490}" srcOrd="0" destOrd="0" presId="urn:microsoft.com/office/officeart/2005/8/layout/process1"/>
+    <dgm:cxn modelId="{87DE335D-7255-4D65-8FCA-9578348FC09E}" srcId="{E3CA5FC1-A281-451C-8724-E4F3DE7C8CF1}" destId="{92A61EF9-6340-4A6F-86A7-BA6099457F7E}" srcOrd="2" destOrd="0" parTransId="{5195B201-160E-4931-B6EB-0388F46A5C13}" sibTransId="{2BDAD909-E5E7-4EF1-ADBD-8E03B7EEDA28}"/>
     <dgm:cxn modelId="{1325D744-A932-4525-90DD-C30D1C507A63}" srcId="{E3CA5FC1-A281-451C-8724-E4F3DE7C8CF1}" destId="{ABD21B06-9BBD-4CAE-A8D2-B1A9685910C9}" srcOrd="0" destOrd="0" parTransId="{4E5D4BBA-8B9D-4267-91D3-17D7869941F6}" sibTransId="{A5FE2FF7-167D-4C89-949A-1B5E9DCD0677}"/>
-    <dgm:cxn modelId="{E71B707B-6674-4630-A5D6-2380F26933F9}" type="presOf" srcId="{A5FE2FF7-167D-4C89-949A-1B5E9DCD0677}" destId="{E755571A-D3BB-4115-BA17-089B3FAF4F76}" srcOrd="1" destOrd="0" presId="urn:microsoft.com/office/officeart/2005/8/layout/process1"/>
-    <dgm:cxn modelId="{4608BB11-CF71-46FE-A56D-16C5C0CD04D5}" type="presOf" srcId="{878FFDFF-B340-4562-8DB4-D79E80DBD852}" destId="{568F4814-9567-4B8A-BD02-705C93FDDCD9}" srcOrd="0" destOrd="0" presId="urn:microsoft.com/office/officeart/2005/8/layout/process1"/>
-    <dgm:cxn modelId="{FB6E3D7A-256D-4C5A-A2C9-6B5F3161A0AD}" type="presOf" srcId="{92A61EF9-6340-4A6F-86A7-BA6099457F7E}" destId="{D921D4EC-2B40-4675-A413-11D76554B903}" srcOrd="0" destOrd="0" presId="urn:microsoft.com/office/officeart/2005/8/layout/process1"/>
-    <dgm:cxn modelId="{80DBC7E4-8A56-4041-B158-9D6D83FE6219}" type="presOf" srcId="{0BB7F1A7-EB0A-4F6B-A2C8-C999FD2374B7}" destId="{78B82004-4A7E-418D-90FA-68EDEA720490}" srcOrd="0" destOrd="0" presId="urn:microsoft.com/office/officeart/2005/8/layout/process1"/>
     <dgm:cxn modelId="{0A93EA46-2F9B-41A8-AE5F-0B6A5F379BCF}" srcId="{E3CA5FC1-A281-451C-8724-E4F3DE7C8CF1}" destId="{878FFDFF-B340-4562-8DB4-D79E80DBD852}" srcOrd="1" destOrd="0" parTransId="{749306E3-F141-443B-B1F8-F34CD40D97F8}" sibTransId="{0BB7F1A7-EB0A-4F6B-A2C8-C999FD2374B7}"/>
-    <dgm:cxn modelId="{245DF5CC-595B-43A8-9B80-7DA7072E3084}" type="presOf" srcId="{A5FE2FF7-167D-4C89-949A-1B5E9DCD0677}" destId="{A4BA073E-7800-4471-ACBC-EA66B77700D9}" srcOrd="0" destOrd="0" presId="urn:microsoft.com/office/officeart/2005/8/layout/process1"/>
-    <dgm:cxn modelId="{87DE335D-7255-4D65-8FCA-9578348FC09E}" srcId="{E3CA5FC1-A281-451C-8724-E4F3DE7C8CF1}" destId="{92A61EF9-6340-4A6F-86A7-BA6099457F7E}" srcOrd="2" destOrd="0" parTransId="{5195B201-160E-4931-B6EB-0388F46A5C13}" sibTransId="{2BDAD909-E5E7-4EF1-ADBD-8E03B7EEDA28}"/>
-    <dgm:cxn modelId="{70570A45-2D2B-45B6-AD70-53C9F8FFB5D8}" type="presOf" srcId="{ABD21B06-9BBD-4CAE-A8D2-B1A9685910C9}" destId="{2055EB30-5CCA-4986-AC2F-21285A3B8E00}" srcOrd="0" destOrd="0" presId="urn:microsoft.com/office/officeart/2005/8/layout/process1"/>
-    <dgm:cxn modelId="{4BFB6972-1478-4A1B-9F50-1425053EAD14}" type="presOf" srcId="{E3CA5FC1-A281-451C-8724-E4F3DE7C8CF1}" destId="{A4177E7B-5BEF-4669-948D-051BBA3F1EE4}" srcOrd="0" destOrd="0" presId="urn:microsoft.com/office/officeart/2005/8/layout/process1"/>
-    <dgm:cxn modelId="{D0C9A338-4EE6-466C-86C9-141D11577D02}" type="presParOf" srcId="{A4177E7B-5BEF-4669-948D-051BBA3F1EE4}" destId="{2055EB30-5CCA-4986-AC2F-21285A3B8E00}" srcOrd="0" destOrd="0" presId="urn:microsoft.com/office/officeart/2005/8/layout/process1"/>
-    <dgm:cxn modelId="{82B4B401-DA60-459D-89A7-F09B23667E47}" type="presParOf" srcId="{A4177E7B-5BEF-4669-948D-051BBA3F1EE4}" destId="{A4BA073E-7800-4471-ACBC-EA66B77700D9}" srcOrd="1" destOrd="0" presId="urn:microsoft.com/office/officeart/2005/8/layout/process1"/>
-    <dgm:cxn modelId="{C351C134-0F05-49EB-8907-F1E93E51D7C1}" type="presParOf" srcId="{A4BA073E-7800-4471-ACBC-EA66B77700D9}" destId="{E755571A-D3BB-4115-BA17-089B3FAF4F76}" srcOrd="0" destOrd="0" presId="urn:microsoft.com/office/officeart/2005/8/layout/process1"/>
-    <dgm:cxn modelId="{19D92720-03B4-41CB-A843-AB0F56732690}" type="presParOf" srcId="{A4177E7B-5BEF-4669-948D-051BBA3F1EE4}" destId="{568F4814-9567-4B8A-BD02-705C93FDDCD9}" srcOrd="2" destOrd="0" presId="urn:microsoft.com/office/officeart/2005/8/layout/process1"/>
-    <dgm:cxn modelId="{23A25F06-D4A6-4D1D-B0EE-FB17BB4E80D2}" type="presParOf" srcId="{A4177E7B-5BEF-4669-948D-051BBA3F1EE4}" destId="{78B82004-4A7E-418D-90FA-68EDEA720490}" srcOrd="3" destOrd="0" presId="urn:microsoft.com/office/officeart/2005/8/layout/process1"/>
-    <dgm:cxn modelId="{2A3F4AEE-807D-49FE-B4F5-93175C5F537A}" type="presParOf" srcId="{78B82004-4A7E-418D-90FA-68EDEA720490}" destId="{CA72567D-3A5D-4DEF-B175-A0735DB695BA}" srcOrd="0" destOrd="0" presId="urn:microsoft.com/office/officeart/2005/8/layout/process1"/>
-    <dgm:cxn modelId="{6F70EBD4-3BA4-42FE-BA99-EEB39F57BDC1}" type="presParOf" srcId="{A4177E7B-5BEF-4669-948D-051BBA3F1EE4}" destId="{D921D4EC-2B40-4675-A413-11D76554B903}" srcOrd="4" destOrd="0" presId="urn:microsoft.com/office/officeart/2005/8/layout/process1"/>
+    <dgm:cxn modelId="{A53F999A-F7FD-4D03-8D84-5365A944EA99}" type="presOf" srcId="{A5FE2FF7-167D-4C89-949A-1B5E9DCD0677}" destId="{A4BA073E-7800-4471-ACBC-EA66B77700D9}" srcOrd="0" destOrd="0" presId="urn:microsoft.com/office/officeart/2005/8/layout/process1"/>
+    <dgm:cxn modelId="{C2E2BB3E-B177-4ACA-837C-307AE6E37130}" type="presOf" srcId="{92A61EF9-6340-4A6F-86A7-BA6099457F7E}" destId="{D921D4EC-2B40-4675-A413-11D76554B903}" srcOrd="0" destOrd="0" presId="urn:microsoft.com/office/officeart/2005/8/layout/process1"/>
+    <dgm:cxn modelId="{D3B858A9-5DB2-4A77-A47D-E0761D67CCFC}" type="presOf" srcId="{ABD21B06-9BBD-4CAE-A8D2-B1A9685910C9}" destId="{2055EB30-5CCA-4986-AC2F-21285A3B8E00}" srcOrd="0" destOrd="0" presId="urn:microsoft.com/office/officeart/2005/8/layout/process1"/>
+    <dgm:cxn modelId="{C590E49A-EFAD-45FA-B8A3-E20D6D2D66F3}" type="presOf" srcId="{A5FE2FF7-167D-4C89-949A-1B5E9DCD0677}" destId="{E755571A-D3BB-4115-BA17-089B3FAF4F76}" srcOrd="1" destOrd="0" presId="urn:microsoft.com/office/officeart/2005/8/layout/process1"/>
+    <dgm:cxn modelId="{C3EBB7CB-7F3D-47B5-9E90-7E99CECC5C05}" type="presOf" srcId="{E3CA5FC1-A281-451C-8724-E4F3DE7C8CF1}" destId="{A4177E7B-5BEF-4669-948D-051BBA3F1EE4}" srcOrd="0" destOrd="0" presId="urn:microsoft.com/office/officeart/2005/8/layout/process1"/>
+    <dgm:cxn modelId="{2EC73BF1-46F0-45AB-8792-0A723923E0FC}" type="presOf" srcId="{878FFDFF-B340-4562-8DB4-D79E80DBD852}" destId="{568F4814-9567-4B8A-BD02-705C93FDDCD9}" srcOrd="0" destOrd="0" presId="urn:microsoft.com/office/officeart/2005/8/layout/process1"/>
+    <dgm:cxn modelId="{F60C11DD-040E-4A82-9AA9-36B603744FF8}" type="presParOf" srcId="{A4177E7B-5BEF-4669-948D-051BBA3F1EE4}" destId="{2055EB30-5CCA-4986-AC2F-21285A3B8E00}" srcOrd="0" destOrd="0" presId="urn:microsoft.com/office/officeart/2005/8/layout/process1"/>
+    <dgm:cxn modelId="{5CAD20C6-4D32-4CAA-B590-7D0C8589CA55}" type="presParOf" srcId="{A4177E7B-5BEF-4669-948D-051BBA3F1EE4}" destId="{A4BA073E-7800-4471-ACBC-EA66B77700D9}" srcOrd="1" destOrd="0" presId="urn:microsoft.com/office/officeart/2005/8/layout/process1"/>
+    <dgm:cxn modelId="{D4DB5AF9-7678-40C7-8E40-F0DC6F61DCFB}" type="presParOf" srcId="{A4BA073E-7800-4471-ACBC-EA66B77700D9}" destId="{E755571A-D3BB-4115-BA17-089B3FAF4F76}" srcOrd="0" destOrd="0" presId="urn:microsoft.com/office/officeart/2005/8/layout/process1"/>
+    <dgm:cxn modelId="{BCF7AE2F-7483-4E8C-8643-865D8AD5C540}" type="presParOf" srcId="{A4177E7B-5BEF-4669-948D-051BBA3F1EE4}" destId="{568F4814-9567-4B8A-BD02-705C93FDDCD9}" srcOrd="2" destOrd="0" presId="urn:microsoft.com/office/officeart/2005/8/layout/process1"/>
+    <dgm:cxn modelId="{3A8CBC78-7CE4-4F0B-A163-370AFFD30205}" type="presParOf" srcId="{A4177E7B-5BEF-4669-948D-051BBA3F1EE4}" destId="{78B82004-4A7E-418D-90FA-68EDEA720490}" srcOrd="3" destOrd="0" presId="urn:microsoft.com/office/officeart/2005/8/layout/process1"/>
+    <dgm:cxn modelId="{8A76E4A3-65AF-40EB-8622-407ADB9EDD7B}" type="presParOf" srcId="{78B82004-4A7E-418D-90FA-68EDEA720490}" destId="{CA72567D-3A5D-4DEF-B175-A0735DB695BA}" srcOrd="0" destOrd="0" presId="urn:microsoft.com/office/officeart/2005/8/layout/process1"/>
+    <dgm:cxn modelId="{808E74ED-45A4-4E53-9F3E-4F70F0AFEA68}" type="presParOf" srcId="{A4177E7B-5BEF-4669-948D-051BBA3F1EE4}" destId="{D921D4EC-2B40-4675-A413-11D76554B903}" srcOrd="4" destOrd="0" presId="urn:microsoft.com/office/officeart/2005/8/layout/process1"/>
   </dgm:cxnLst>
   <dgm:bg/>
   <dgm:whole/>
@@ -20244,102 +19793,102 @@
     </dgm:pt>
   </dgm:ptLst>
   <dgm:cxnLst>
-    <dgm:cxn modelId="{D5EF5E53-5069-4553-9B4C-08A624FC68A1}" type="presOf" srcId="{4040C363-6439-4183-8E9C-B8F6A500EEFF}" destId="{4829584A-C527-42DA-A021-ACF1038F3C07}" srcOrd="0" destOrd="0" presId="urn:microsoft.com/office/officeart/2008/layout/HorizontalMultiLevelHierarchy"/>
-    <dgm:cxn modelId="{83B9C928-20BF-4228-8821-1D74A23E08EB}" type="presOf" srcId="{50140508-2319-4BDF-8D4D-A44C8BFFD8B0}" destId="{D9F21002-57D7-4F80-980D-A5F77E5C0956}" srcOrd="0" destOrd="0" presId="urn:microsoft.com/office/officeart/2008/layout/HorizontalMultiLevelHierarchy"/>
-    <dgm:cxn modelId="{10039BE5-D7BD-4A24-B8C1-C68995D1B7AF}" type="presOf" srcId="{2176A96F-EA34-4807-9FFB-5C05EF4C3EA3}" destId="{C5FF4861-27EF-46B8-BE45-4B95715EBCFB}" srcOrd="1" destOrd="0" presId="urn:microsoft.com/office/officeart/2008/layout/HorizontalMultiLevelHierarchy"/>
-    <dgm:cxn modelId="{B217960C-9DA9-4A0B-B193-BF1E0B02F941}" type="presOf" srcId="{351B5961-78EB-4C67-8028-0DDBE648E9A2}" destId="{C45C2C73-CED5-443C-B348-CCB629285991}" srcOrd="0" destOrd="0" presId="urn:microsoft.com/office/officeart/2008/layout/HorizontalMultiLevelHierarchy"/>
+    <dgm:cxn modelId="{3D93A6E2-ED4E-4607-87FE-B3DF949DB497}" type="presOf" srcId="{51E1FA3F-AA05-4B65-80D5-B12F13F62FCF}" destId="{FF48563A-56A3-4870-BF35-C4B02EE5FADE}" srcOrd="0" destOrd="0" presId="urn:microsoft.com/office/officeart/2008/layout/HorizontalMultiLevelHierarchy"/>
+    <dgm:cxn modelId="{FCB90F90-C8C3-4982-8D54-ECA4C0C28082}" type="presOf" srcId="{255BA88F-C837-45ED-8716-9941134C75B8}" destId="{598B6959-5BC6-41CE-8FEF-4A8165A88396}" srcOrd="1" destOrd="0" presId="urn:microsoft.com/office/officeart/2008/layout/HorizontalMultiLevelHierarchy"/>
+    <dgm:cxn modelId="{F2719935-3519-45A4-B003-A1FE0CFFB4EB}" type="presOf" srcId="{DE1F82A8-DDC1-401A-90B2-BFB0C2F2FB3F}" destId="{E587D9C5-E966-4FD2-A071-86513A2A35D7}" srcOrd="0" destOrd="0" presId="urn:microsoft.com/office/officeart/2008/layout/HorizontalMultiLevelHierarchy"/>
+    <dgm:cxn modelId="{F6A74B97-5937-4048-BF88-F82A972D40AD}" type="presOf" srcId="{371EC042-2E89-4D6D-B5D0-8EF5B934C515}" destId="{E53FD820-3B70-4B5C-97E1-AF0D3583FCB1}" srcOrd="0" destOrd="0" presId="urn:microsoft.com/office/officeart/2008/layout/HorizontalMultiLevelHierarchy"/>
     <dgm:cxn modelId="{44FBAFC7-6977-4461-A4B5-48C3E0653056}" srcId="{47320605-B094-4245-A6CA-C4DA97A2AEEB}" destId="{95A2A135-14B7-457B-83F4-3A5FA4C057F6}" srcOrd="1" destOrd="0" parTransId="{2176A96F-EA34-4807-9FFB-5C05EF4C3EA3}" sibTransId="{C66161A8-3C8C-4134-8721-2FC780B1D30F}"/>
-    <dgm:cxn modelId="{19FF2018-7F75-4328-BD49-C48A7546B714}" type="presOf" srcId="{B90B70F6-6787-4562-A4DB-5BF7076B733D}" destId="{955F2035-6C30-46D6-89E0-99C5C2A99394}" srcOrd="0" destOrd="0" presId="urn:microsoft.com/office/officeart/2008/layout/HorizontalMultiLevelHierarchy"/>
-    <dgm:cxn modelId="{0945C084-ED1D-45D6-818B-B7E5B9889F62}" type="presOf" srcId="{B9E3E4D3-9567-43FF-B138-86C9BB2B4647}" destId="{8CDA3235-5E8C-4C3A-86FC-A2503B1FAE4C}" srcOrd="0" destOrd="0" presId="urn:microsoft.com/office/officeart/2008/layout/HorizontalMultiLevelHierarchy"/>
-    <dgm:cxn modelId="{CB771999-5515-4B59-963A-7FC9ACE060E5}" type="presOf" srcId="{1AE9D7A8-C625-48E8-841B-B9BAF1BF9072}" destId="{20A0A781-731F-4E2A-9780-650B4990ACB3}" srcOrd="0" destOrd="0" presId="urn:microsoft.com/office/officeart/2008/layout/HorizontalMultiLevelHierarchy"/>
-    <dgm:cxn modelId="{4A6ED34C-9829-45F8-A7EB-6543EC0A1390}" type="presOf" srcId="{1AE9D7A8-C625-48E8-841B-B9BAF1BF9072}" destId="{642C9DB4-3683-4D16-A26F-3B5BD08A49E2}" srcOrd="1" destOrd="0" presId="urn:microsoft.com/office/officeart/2008/layout/HorizontalMultiLevelHierarchy"/>
-    <dgm:cxn modelId="{D52E29F5-BE68-4497-83D5-461A9AEF2369}" type="presOf" srcId="{B9E3E4D3-9567-43FF-B138-86C9BB2B4647}" destId="{192A77FA-52D9-469C-998F-9AACB818557C}" srcOrd="1" destOrd="0" presId="urn:microsoft.com/office/officeart/2008/layout/HorizontalMultiLevelHierarchy"/>
+    <dgm:cxn modelId="{49F22051-A647-4572-BFD6-F461C425AE6F}" type="presOf" srcId="{51E1FA3F-AA05-4B65-80D5-B12F13F62FCF}" destId="{27E671B0-0D16-495D-8904-349C9F9F6F63}" srcOrd="1" destOrd="0" presId="urn:microsoft.com/office/officeart/2008/layout/HorizontalMultiLevelHierarchy"/>
+    <dgm:cxn modelId="{C9286B4D-A176-4B70-AA33-8827DDA42F5D}" type="presOf" srcId="{4040C363-6439-4183-8E9C-B8F6A500EEFF}" destId="{607DE877-A290-42E1-B75D-A3E43B9B93E6}" srcOrd="1" destOrd="0" presId="urn:microsoft.com/office/officeart/2008/layout/HorizontalMultiLevelHierarchy"/>
+    <dgm:cxn modelId="{CFFEE43D-3AFB-4C05-97B4-A2DEFDCCD325}" type="presOf" srcId="{8E97C872-41E9-4D20-AC00-4257779ECF45}" destId="{2E606A3A-7422-49A9-8036-977E312007D8}" srcOrd="1" destOrd="0" presId="urn:microsoft.com/office/officeart/2008/layout/HorizontalMultiLevelHierarchy"/>
     <dgm:cxn modelId="{EDD89493-64A1-49CC-B53F-6F69BCB842A2}" srcId="{B90B70F6-6787-4562-A4DB-5BF7076B733D}" destId="{53A75A83-F0BE-4891-9F10-B7EFAC269F02}" srcOrd="2" destOrd="0" parTransId="{8E97C872-41E9-4D20-AC00-4257779ECF45}" sibTransId="{0A67DE2A-EE9B-47DE-B291-EBAA0D848437}"/>
     <dgm:cxn modelId="{467FC801-824B-4EEC-8169-0B5802C2C7FA}" srcId="{594A6F22-3A42-40D2-8425-11641D0010FB}" destId="{47320605-B094-4245-A6CA-C4DA97A2AEEB}" srcOrd="0" destOrd="0" parTransId="{9B79246D-9A1B-40A7-AB3F-76B74BC58103}" sibTransId="{E02128F4-7903-49A0-8593-ECFE0AA8E818}"/>
-    <dgm:cxn modelId="{3E6D9D92-72A0-43E1-95D3-2A5EF2F9C8E4}" type="presOf" srcId="{9B79246D-9A1B-40A7-AB3F-76B74BC58103}" destId="{1C0A84D4-9ED3-4385-801D-90DD867E728B}" srcOrd="1" destOrd="0" presId="urn:microsoft.com/office/officeart/2008/layout/HorizontalMultiLevelHierarchy"/>
     <dgm:cxn modelId="{565493B0-8E80-467E-BC16-B21B4C15DAA9}" srcId="{47320605-B094-4245-A6CA-C4DA97A2AEEB}" destId="{789A158D-13C2-4976-91E0-D63F29006AE9}" srcOrd="4" destOrd="0" parTransId="{1AE9D7A8-C625-48E8-841B-B9BAF1BF9072}" sibTransId="{397EBCE9-98A6-4D5F-910D-C4ECFFBF36CA}"/>
-    <dgm:cxn modelId="{92288BD1-8F17-4DFF-BF1E-538A5C547AB5}" type="presOf" srcId="{1FAF119E-EE2E-4FF7-BC8B-527BDDBC9CD9}" destId="{5B2D4B12-C88F-4646-97A2-8155F68620E1}" srcOrd="0" destOrd="0" presId="urn:microsoft.com/office/officeart/2008/layout/HorizontalMultiLevelHierarchy"/>
+    <dgm:cxn modelId="{A83DF71F-5B0B-4CF6-94E5-EDE9E2C52279}" type="presOf" srcId="{50140508-2319-4BDF-8D4D-A44C8BFFD8B0}" destId="{D9F21002-57D7-4F80-980D-A5F77E5C0956}" srcOrd="0" destOrd="0" presId="urn:microsoft.com/office/officeart/2008/layout/HorizontalMultiLevelHierarchy"/>
     <dgm:cxn modelId="{E259116A-4A93-4407-8703-EC2FBA267370}" srcId="{594A6F22-3A42-40D2-8425-11641D0010FB}" destId="{B90B70F6-6787-4562-A4DB-5BF7076B733D}" srcOrd="1" destOrd="0" parTransId="{51E1FA3F-AA05-4B65-80D5-B12F13F62FCF}" sibTransId="{FC540508-6F35-4349-BED7-0E71CF12742E}"/>
-    <dgm:cxn modelId="{9A4BA004-3778-4582-BF4C-6FFC2EC49BA3}" type="presOf" srcId="{8E97C872-41E9-4D20-AC00-4257779ECF45}" destId="{01CA50BD-3740-4CC6-A5CB-D8A3A0E1E6E4}" srcOrd="0" destOrd="0" presId="urn:microsoft.com/office/officeart/2008/layout/HorizontalMultiLevelHierarchy"/>
-    <dgm:cxn modelId="{D1B55AD0-56D5-4FC6-9D4B-E443F3C32A07}" type="presOf" srcId="{789A158D-13C2-4976-91E0-D63F29006AE9}" destId="{320C85B0-5ECF-4B91-A37A-5220B4E0726A}" srcOrd="0" destOrd="0" presId="urn:microsoft.com/office/officeart/2008/layout/HorizontalMultiLevelHierarchy"/>
-    <dgm:cxn modelId="{9E62263F-1CD9-45AF-ADA9-251F91C58D77}" type="presOf" srcId="{9B79246D-9A1B-40A7-AB3F-76B74BC58103}" destId="{86340112-46E7-4AF6-AB76-6AA1EF243FE2}" srcOrd="0" destOrd="0" presId="urn:microsoft.com/office/officeart/2008/layout/HorizontalMultiLevelHierarchy"/>
-    <dgm:cxn modelId="{1AA793D5-4893-4D31-95B3-D2013E77AD58}" type="presOf" srcId="{3BDAEFA0-11EC-4ECF-9561-71A2D101A436}" destId="{1251E678-FFF2-4EED-94AA-8AA5384ECCB7}" srcOrd="0" destOrd="0" presId="urn:microsoft.com/office/officeart/2008/layout/HorizontalMultiLevelHierarchy"/>
-    <dgm:cxn modelId="{EE94E0DA-EB90-45B7-B08C-3FB91AC45E92}" type="presOf" srcId="{8D7D942E-423A-47AB-AAE1-9DB3C864CC08}" destId="{4FD71EB2-5254-4CB5-BF79-212ADB392259}" srcOrd="0" destOrd="0" presId="urn:microsoft.com/office/officeart/2008/layout/HorizontalMultiLevelHierarchy"/>
-    <dgm:cxn modelId="{1A7EB21B-BB7C-4F49-AEB2-B4D3D92FEFD1}" type="presOf" srcId="{351B5961-78EB-4C67-8028-0DDBE648E9A2}" destId="{CF166645-0A8B-499C-A564-9BDF607272C8}" srcOrd="1" destOrd="0" presId="urn:microsoft.com/office/officeart/2008/layout/HorizontalMultiLevelHierarchy"/>
-    <dgm:cxn modelId="{0ED92B42-7359-4C24-9FF8-9A3E5CE18987}" type="presOf" srcId="{47320605-B094-4245-A6CA-C4DA97A2AEEB}" destId="{E978D20F-86F5-46B8-9A62-0EDB5C6200CC}" srcOrd="0" destOrd="0" presId="urn:microsoft.com/office/officeart/2008/layout/HorizontalMultiLevelHierarchy"/>
-    <dgm:cxn modelId="{AF45D0AB-8288-41C4-BCAC-D5C6BD124E64}" type="presOf" srcId="{51E1FA3F-AA05-4B65-80D5-B12F13F62FCF}" destId="{27E671B0-0D16-495D-8904-349C9F9F6F63}" srcOrd="1" destOrd="0" presId="urn:microsoft.com/office/officeart/2008/layout/HorizontalMultiLevelHierarchy"/>
+    <dgm:cxn modelId="{7A7C7270-B0B2-46DA-BEC2-85C27E89E048}" type="presOf" srcId="{8D7D942E-423A-47AB-AAE1-9DB3C864CC08}" destId="{4FD71EB2-5254-4CB5-BF79-212ADB392259}" srcOrd="0" destOrd="0" presId="urn:microsoft.com/office/officeart/2008/layout/HorizontalMultiLevelHierarchy"/>
+    <dgm:cxn modelId="{DF922226-1FA6-409B-A859-E8A3A647830E}" type="presOf" srcId="{E00A5C8D-CEC0-4B26-AF99-2BE9D54AB385}" destId="{0A8FAEF2-87EC-4B41-9896-9119484B1C7C}" srcOrd="0" destOrd="0" presId="urn:microsoft.com/office/officeart/2008/layout/HorizontalMultiLevelHierarchy"/>
+    <dgm:cxn modelId="{2C143CDD-4A90-4083-87B9-9336C1309D30}" type="presOf" srcId="{8E97C872-41E9-4D20-AC00-4257779ECF45}" destId="{01CA50BD-3740-4CC6-A5CB-D8A3A0E1E6E4}" srcOrd="0" destOrd="0" presId="urn:microsoft.com/office/officeart/2008/layout/HorizontalMultiLevelHierarchy"/>
     <dgm:cxn modelId="{EC662EA6-5FD4-408C-82D9-47593147F091}" srcId="{B90B70F6-6787-4562-A4DB-5BF7076B733D}" destId="{371EC042-2E89-4D6D-B5D0-8EF5B934C515}" srcOrd="0" destOrd="0" parTransId="{3BDAEFA0-11EC-4ECF-9561-71A2D101A436}" sibTransId="{30F80A4E-1A33-49E8-987A-0E5BD090E361}"/>
-    <dgm:cxn modelId="{699E8CA0-3F55-4FF8-9BAD-3F70A4B0EB47}" type="presOf" srcId="{255BA88F-C837-45ED-8716-9941134C75B8}" destId="{598B6959-5BC6-41CE-8FEF-4A8165A88396}" srcOrd="1" destOrd="0" presId="urn:microsoft.com/office/officeart/2008/layout/HorizontalMultiLevelHierarchy"/>
-    <dgm:cxn modelId="{E1BA8714-C13D-4265-A7A7-630C1B20C4E1}" type="presOf" srcId="{DE1F82A8-DDC1-401A-90B2-BFB0C2F2FB3F}" destId="{E587D9C5-E966-4FD2-A071-86513A2A35D7}" srcOrd="0" destOrd="0" presId="urn:microsoft.com/office/officeart/2008/layout/HorizontalMultiLevelHierarchy"/>
-    <dgm:cxn modelId="{92F311B9-F5AA-4678-9448-34B0F12B277A}" type="presOf" srcId="{2176A96F-EA34-4807-9FFB-5C05EF4C3EA3}" destId="{C65E1B61-452F-4638-B1FA-035A681B6198}" srcOrd="0" destOrd="0" presId="urn:microsoft.com/office/officeart/2008/layout/HorizontalMultiLevelHierarchy"/>
-    <dgm:cxn modelId="{04912902-680C-4563-9C4C-5622948256BA}" type="presOf" srcId="{255BA88F-C837-45ED-8716-9941134C75B8}" destId="{D4AED921-CA52-4D94-B218-CEDADF669D61}" srcOrd="0" destOrd="0" presId="urn:microsoft.com/office/officeart/2008/layout/HorizontalMultiLevelHierarchy"/>
-    <dgm:cxn modelId="{30DE5245-5042-466D-B218-F4A2D21EE445}" type="presOf" srcId="{53A75A83-F0BE-4891-9F10-B7EFAC269F02}" destId="{EF7A4269-C87E-46A8-A0BB-62732D8E50BB}" srcOrd="0" destOrd="0" presId="urn:microsoft.com/office/officeart/2008/layout/HorizontalMultiLevelHierarchy"/>
+    <dgm:cxn modelId="{11899D4D-56E6-4D4C-93AB-183E1EED03B7}" type="presOf" srcId="{1FAF119E-EE2E-4FF7-BC8B-527BDDBC9CD9}" destId="{5B2D4B12-C88F-4646-97A2-8155F68620E1}" srcOrd="0" destOrd="0" presId="urn:microsoft.com/office/officeart/2008/layout/HorizontalMultiLevelHierarchy"/>
+    <dgm:cxn modelId="{4D77F59F-994A-49AF-80D7-22965749F1E3}" type="presOf" srcId="{2176A96F-EA34-4807-9FFB-5C05EF4C3EA3}" destId="{C5FF4861-27EF-46B8-BE45-4B95715EBCFB}" srcOrd="1" destOrd="0" presId="urn:microsoft.com/office/officeart/2008/layout/HorizontalMultiLevelHierarchy"/>
+    <dgm:cxn modelId="{B0F54553-2EC1-4928-82F6-9152716BB704}" type="presOf" srcId="{1AE9D7A8-C625-48E8-841B-B9BAF1BF9072}" destId="{642C9DB4-3683-4D16-A26F-3B5BD08A49E2}" srcOrd="1" destOrd="0" presId="urn:microsoft.com/office/officeart/2008/layout/HorizontalMultiLevelHierarchy"/>
+    <dgm:cxn modelId="{9454A24A-EB7A-4B56-AF2B-8B0204A95E61}" type="presOf" srcId="{9B79246D-9A1B-40A7-AB3F-76B74BC58103}" destId="{1C0A84D4-9ED3-4385-801D-90DD867E728B}" srcOrd="1" destOrd="0" presId="urn:microsoft.com/office/officeart/2008/layout/HorizontalMultiLevelHierarchy"/>
+    <dgm:cxn modelId="{D0430BD2-5493-4CF8-8B83-145154D52FB1}" type="presOf" srcId="{2176A96F-EA34-4807-9FFB-5C05EF4C3EA3}" destId="{C65E1B61-452F-4638-B1FA-035A681B6198}" srcOrd="0" destOrd="0" presId="urn:microsoft.com/office/officeart/2008/layout/HorizontalMultiLevelHierarchy"/>
+    <dgm:cxn modelId="{F3BF4C13-801E-4B0A-8741-B777E4481C54}" type="presOf" srcId="{1AE9D7A8-C625-48E8-841B-B9BAF1BF9072}" destId="{20A0A781-731F-4E2A-9780-650B4990ACB3}" srcOrd="0" destOrd="0" presId="urn:microsoft.com/office/officeart/2008/layout/HorizontalMultiLevelHierarchy"/>
     <dgm:cxn modelId="{C7C843F6-6492-418F-989A-671B278099DB}" srcId="{47320605-B094-4245-A6CA-C4DA97A2AEEB}" destId="{E00A5C8D-CEC0-4B26-AF99-2BE9D54AB385}" srcOrd="2" destOrd="0" parTransId="{4040C363-6439-4183-8E9C-B8F6A500EEFF}" sibTransId="{4073292D-3312-443C-9C24-67A245C4CB60}"/>
-    <dgm:cxn modelId="{133ADED4-602C-4EE7-A7C6-11C5E11350A4}" type="presOf" srcId="{95A2A135-14B7-457B-83F4-3A5FA4C057F6}" destId="{2DD9EB04-D31B-41E6-9882-BACF4D236402}" srcOrd="0" destOrd="0" presId="urn:microsoft.com/office/officeart/2008/layout/HorizontalMultiLevelHierarchy"/>
-    <dgm:cxn modelId="{593B3034-90C3-4350-93EE-B015522A34A4}" type="presOf" srcId="{51E1FA3F-AA05-4B65-80D5-B12F13F62FCF}" destId="{FF48563A-56A3-4870-BF35-C4B02EE5FADE}" srcOrd="0" destOrd="0" presId="urn:microsoft.com/office/officeart/2008/layout/HorizontalMultiLevelHierarchy"/>
-    <dgm:cxn modelId="{0678801F-C32C-42F9-9B03-B8800C7C88A5}" type="presOf" srcId="{4040C363-6439-4183-8E9C-B8F6A500EEFF}" destId="{607DE877-A290-42E1-B75D-A3E43B9B93E6}" srcOrd="1" destOrd="0" presId="urn:microsoft.com/office/officeart/2008/layout/HorizontalMultiLevelHierarchy"/>
+    <dgm:cxn modelId="{99BC4050-85D1-4C06-A897-32B54FBE679C}" type="presOf" srcId="{B90B70F6-6787-4562-A4DB-5BF7076B733D}" destId="{955F2035-6C30-46D6-89E0-99C5C2A99394}" srcOrd="0" destOrd="0" presId="urn:microsoft.com/office/officeart/2008/layout/HorizontalMultiLevelHierarchy"/>
+    <dgm:cxn modelId="{B13345E4-B8BF-40A7-B282-D685D10470F8}" type="presOf" srcId="{53A75A83-F0BE-4891-9F10-B7EFAC269F02}" destId="{EF7A4269-C87E-46A8-A0BB-62732D8E50BB}" srcOrd="0" destOrd="0" presId="urn:microsoft.com/office/officeart/2008/layout/HorizontalMultiLevelHierarchy"/>
+    <dgm:cxn modelId="{4FC051C9-26D4-4FEE-B974-882F2BC2A429}" type="presOf" srcId="{B9E3E4D3-9567-43FF-B138-86C9BB2B4647}" destId="{192A77FA-52D9-469C-998F-9AACB818557C}" srcOrd="1" destOrd="0" presId="urn:microsoft.com/office/officeart/2008/layout/HorizontalMultiLevelHierarchy"/>
+    <dgm:cxn modelId="{C2EAD60B-6A68-43BB-ADF8-4C3D4D31FBE7}" type="presOf" srcId="{351B5961-78EB-4C67-8028-0DDBE648E9A2}" destId="{C45C2C73-CED5-443C-B348-CCB629285991}" srcOrd="0" destOrd="0" presId="urn:microsoft.com/office/officeart/2008/layout/HorizontalMultiLevelHierarchy"/>
+    <dgm:cxn modelId="{44591217-BD37-4993-8CDE-0FDB17D0B5DC}" type="presOf" srcId="{789A158D-13C2-4976-91E0-D63F29006AE9}" destId="{320C85B0-5ECF-4B91-A37A-5220B4E0726A}" srcOrd="0" destOrd="0" presId="urn:microsoft.com/office/officeart/2008/layout/HorizontalMultiLevelHierarchy"/>
+    <dgm:cxn modelId="{1000420D-FED9-4899-B3B5-9709C8E969D4}" type="presOf" srcId="{351B5961-78EB-4C67-8028-0DDBE648E9A2}" destId="{CF166645-0A8B-499C-A564-9BDF607272C8}" srcOrd="1" destOrd="0" presId="urn:microsoft.com/office/officeart/2008/layout/HorizontalMultiLevelHierarchy"/>
+    <dgm:cxn modelId="{0811D193-416D-4DDE-A49A-A7E1D63638FE}" type="presOf" srcId="{3BDAEFA0-11EC-4ECF-9561-71A2D101A436}" destId="{B3084F8F-EFE4-40DF-8C9E-BC004D22D737}" srcOrd="1" destOrd="0" presId="urn:microsoft.com/office/officeart/2008/layout/HorizontalMultiLevelHierarchy"/>
     <dgm:cxn modelId="{024E8602-5936-4683-8DC9-5584904E10DD}" srcId="{B90B70F6-6787-4562-A4DB-5BF7076B733D}" destId="{DE1F82A8-DDC1-401A-90B2-BFB0C2F2FB3F}" srcOrd="1" destOrd="0" parTransId="{B9E3E4D3-9567-43FF-B138-86C9BB2B4647}" sibTransId="{F53F10A1-278F-4017-8378-F5B9DCAD7240}"/>
     <dgm:cxn modelId="{C23BE9DE-8DB8-407D-ADD0-5FE264D5EC48}" srcId="{47320605-B094-4245-A6CA-C4DA97A2AEEB}" destId="{1FAF119E-EE2E-4FF7-BC8B-527BDDBC9CD9}" srcOrd="0" destOrd="0" parTransId="{255BA88F-C837-45ED-8716-9941134C75B8}" sibTransId="{F3561AFB-6B2E-4A1D-A191-609223A75229}"/>
-    <dgm:cxn modelId="{C8C7424A-192C-4E2A-99E9-680DC2D552E1}" type="presOf" srcId="{594A6F22-3A42-40D2-8425-11641D0010FB}" destId="{267F6139-1C5C-40AA-A8FA-95565C51065A}" srcOrd="0" destOrd="0" presId="urn:microsoft.com/office/officeart/2008/layout/HorizontalMultiLevelHierarchy"/>
-    <dgm:cxn modelId="{C0410945-A64B-48B5-ADC8-94763439DC9A}" type="presOf" srcId="{8E97C872-41E9-4D20-AC00-4257779ECF45}" destId="{2E606A3A-7422-49A9-8036-977E312007D8}" srcOrd="1" destOrd="0" presId="urn:microsoft.com/office/officeart/2008/layout/HorizontalMultiLevelHierarchy"/>
-    <dgm:cxn modelId="{7FE4D74B-0E06-4DA8-B005-A8857FE627EB}" type="presOf" srcId="{3BDAEFA0-11EC-4ECF-9561-71A2D101A436}" destId="{B3084F8F-EFE4-40DF-8C9E-BC004D22D737}" srcOrd="1" destOrd="0" presId="urn:microsoft.com/office/officeart/2008/layout/HorizontalMultiLevelHierarchy"/>
+    <dgm:cxn modelId="{49FDA52D-EA07-4125-BC18-ED40C4771316}" type="presOf" srcId="{594A6F22-3A42-40D2-8425-11641D0010FB}" destId="{267F6139-1C5C-40AA-A8FA-95565C51065A}" srcOrd="0" destOrd="0" presId="urn:microsoft.com/office/officeart/2008/layout/HorizontalMultiLevelHierarchy"/>
+    <dgm:cxn modelId="{CE4E8AB8-D112-4D23-A5D9-21040084A2D3}" type="presOf" srcId="{47320605-B094-4245-A6CA-C4DA97A2AEEB}" destId="{E978D20F-86F5-46B8-9A62-0EDB5C6200CC}" srcOrd="0" destOrd="0" presId="urn:microsoft.com/office/officeart/2008/layout/HorizontalMultiLevelHierarchy"/>
+    <dgm:cxn modelId="{47040029-AE40-44D5-BE33-7A250296806B}" type="presOf" srcId="{3BDAEFA0-11EC-4ECF-9561-71A2D101A436}" destId="{1251E678-FFF2-4EED-94AA-8AA5384ECCB7}" srcOrd="0" destOrd="0" presId="urn:microsoft.com/office/officeart/2008/layout/HorizontalMultiLevelHierarchy"/>
     <dgm:cxn modelId="{630D03B9-01E8-47EE-BF09-468E31FC1491}" srcId="{47320605-B094-4245-A6CA-C4DA97A2AEEB}" destId="{8D7D942E-423A-47AB-AAE1-9DB3C864CC08}" srcOrd="3" destOrd="0" parTransId="{351B5961-78EB-4C67-8028-0DDBE648E9A2}" sibTransId="{4A37DD15-0F27-49F6-B302-A3E9DC8D014E}"/>
     <dgm:cxn modelId="{212AE7EA-69D4-488E-851B-2B51B9327F73}" srcId="{50140508-2319-4BDF-8D4D-A44C8BFFD8B0}" destId="{594A6F22-3A42-40D2-8425-11641D0010FB}" srcOrd="0" destOrd="0" parTransId="{301EC523-04C9-4557-856F-5A68A6D161C0}" sibTransId="{DE8C0B02-76C7-4D36-ACFD-D7C4E3B6C0BE}"/>
-    <dgm:cxn modelId="{E9ED13BA-8054-4B05-8B42-5D58229499EC}" type="presOf" srcId="{E00A5C8D-CEC0-4B26-AF99-2BE9D54AB385}" destId="{0A8FAEF2-87EC-4B41-9896-9119484B1C7C}" srcOrd="0" destOrd="0" presId="urn:microsoft.com/office/officeart/2008/layout/HorizontalMultiLevelHierarchy"/>
-    <dgm:cxn modelId="{41FA2177-D396-447B-9376-FC02B6C21496}" type="presOf" srcId="{371EC042-2E89-4D6D-B5D0-8EF5B934C515}" destId="{E53FD820-3B70-4B5C-97E1-AF0D3583FCB1}" srcOrd="0" destOrd="0" presId="urn:microsoft.com/office/officeart/2008/layout/HorizontalMultiLevelHierarchy"/>
-    <dgm:cxn modelId="{90B5AB10-3EB5-4985-8C7B-B291C8187B34}" type="presParOf" srcId="{D9F21002-57D7-4F80-980D-A5F77E5C0956}" destId="{6C5A01BD-C374-4652-8AC7-DD6C12C81FE5}" srcOrd="0" destOrd="0" presId="urn:microsoft.com/office/officeart/2008/layout/HorizontalMultiLevelHierarchy"/>
-    <dgm:cxn modelId="{C6475EB5-1282-4F89-AA8C-225621CDD609}" type="presParOf" srcId="{6C5A01BD-C374-4652-8AC7-DD6C12C81FE5}" destId="{267F6139-1C5C-40AA-A8FA-95565C51065A}" srcOrd="0" destOrd="0" presId="urn:microsoft.com/office/officeart/2008/layout/HorizontalMultiLevelHierarchy"/>
-    <dgm:cxn modelId="{6B021A7F-5B5A-41E9-9173-35E245C04F3B}" type="presParOf" srcId="{6C5A01BD-C374-4652-8AC7-DD6C12C81FE5}" destId="{F99CE947-4E12-4586-8A54-7D28BA27A71E}" srcOrd="1" destOrd="0" presId="urn:microsoft.com/office/officeart/2008/layout/HorizontalMultiLevelHierarchy"/>
-    <dgm:cxn modelId="{D72E33BC-9094-4BAB-88E9-F6DF05C7A244}" type="presParOf" srcId="{F99CE947-4E12-4586-8A54-7D28BA27A71E}" destId="{86340112-46E7-4AF6-AB76-6AA1EF243FE2}" srcOrd="0" destOrd="0" presId="urn:microsoft.com/office/officeart/2008/layout/HorizontalMultiLevelHierarchy"/>
-    <dgm:cxn modelId="{BB28AD43-0498-472A-951F-0809896FE7A9}" type="presParOf" srcId="{86340112-46E7-4AF6-AB76-6AA1EF243FE2}" destId="{1C0A84D4-9ED3-4385-801D-90DD867E728B}" srcOrd="0" destOrd="0" presId="urn:microsoft.com/office/officeart/2008/layout/HorizontalMultiLevelHierarchy"/>
-    <dgm:cxn modelId="{EBDE0017-D44B-497F-A60D-2AC25842FB80}" type="presParOf" srcId="{F99CE947-4E12-4586-8A54-7D28BA27A71E}" destId="{D8D1CCBF-BFF2-4234-B650-E47270A73160}" srcOrd="1" destOrd="0" presId="urn:microsoft.com/office/officeart/2008/layout/HorizontalMultiLevelHierarchy"/>
-    <dgm:cxn modelId="{B7ABBD00-A666-4DB4-BA99-87E6E81097A8}" type="presParOf" srcId="{D8D1CCBF-BFF2-4234-B650-E47270A73160}" destId="{E978D20F-86F5-46B8-9A62-0EDB5C6200CC}" srcOrd="0" destOrd="0" presId="urn:microsoft.com/office/officeart/2008/layout/HorizontalMultiLevelHierarchy"/>
-    <dgm:cxn modelId="{9CC3D30A-709D-4D6D-983D-263FDD895E6F}" type="presParOf" srcId="{D8D1CCBF-BFF2-4234-B650-E47270A73160}" destId="{1E091EDA-722C-4D0C-8B72-83C9E61B685D}" srcOrd="1" destOrd="0" presId="urn:microsoft.com/office/officeart/2008/layout/HorizontalMultiLevelHierarchy"/>
-    <dgm:cxn modelId="{B1856017-3666-4E9C-90C8-BDC84C74A49A}" type="presParOf" srcId="{1E091EDA-722C-4D0C-8B72-83C9E61B685D}" destId="{D4AED921-CA52-4D94-B218-CEDADF669D61}" srcOrd="0" destOrd="0" presId="urn:microsoft.com/office/officeart/2008/layout/HorizontalMultiLevelHierarchy"/>
-    <dgm:cxn modelId="{93CDE2D7-2364-4217-ABE0-B68ADCBDB3AB}" type="presParOf" srcId="{D4AED921-CA52-4D94-B218-CEDADF669D61}" destId="{598B6959-5BC6-41CE-8FEF-4A8165A88396}" srcOrd="0" destOrd="0" presId="urn:microsoft.com/office/officeart/2008/layout/HorizontalMultiLevelHierarchy"/>
-    <dgm:cxn modelId="{46382C75-252F-455F-9682-F6CC732D6537}" type="presParOf" srcId="{1E091EDA-722C-4D0C-8B72-83C9E61B685D}" destId="{609C1A1F-F635-4AC5-B95E-83CF6DD1919B}" srcOrd="1" destOrd="0" presId="urn:microsoft.com/office/officeart/2008/layout/HorizontalMultiLevelHierarchy"/>
-    <dgm:cxn modelId="{12A376D0-A446-41CD-9643-F164B20C461A}" type="presParOf" srcId="{609C1A1F-F635-4AC5-B95E-83CF6DD1919B}" destId="{5B2D4B12-C88F-4646-97A2-8155F68620E1}" srcOrd="0" destOrd="0" presId="urn:microsoft.com/office/officeart/2008/layout/HorizontalMultiLevelHierarchy"/>
-    <dgm:cxn modelId="{1BDD4FED-1214-4745-9838-E57B68EB840A}" type="presParOf" srcId="{609C1A1F-F635-4AC5-B95E-83CF6DD1919B}" destId="{826D15FC-4FD0-4013-8A9C-1EADB1CF9C37}" srcOrd="1" destOrd="0" presId="urn:microsoft.com/office/officeart/2008/layout/HorizontalMultiLevelHierarchy"/>
-    <dgm:cxn modelId="{B230D8A5-0A2E-4F89-AF15-2CD3F5986F5B}" type="presParOf" srcId="{1E091EDA-722C-4D0C-8B72-83C9E61B685D}" destId="{C65E1B61-452F-4638-B1FA-035A681B6198}" srcOrd="2" destOrd="0" presId="urn:microsoft.com/office/officeart/2008/layout/HorizontalMultiLevelHierarchy"/>
-    <dgm:cxn modelId="{12578A12-6FA0-4F89-9AEF-AB82151D4E98}" type="presParOf" srcId="{C65E1B61-452F-4638-B1FA-035A681B6198}" destId="{C5FF4861-27EF-46B8-BE45-4B95715EBCFB}" srcOrd="0" destOrd="0" presId="urn:microsoft.com/office/officeart/2008/layout/HorizontalMultiLevelHierarchy"/>
-    <dgm:cxn modelId="{C059DCA0-D677-403E-BFB1-21B224B5650F}" type="presParOf" srcId="{1E091EDA-722C-4D0C-8B72-83C9E61B685D}" destId="{AB4D7AE4-4F14-4A90-9AA7-DF1F204297BC}" srcOrd="3" destOrd="0" presId="urn:microsoft.com/office/officeart/2008/layout/HorizontalMultiLevelHierarchy"/>
-    <dgm:cxn modelId="{9A37DEE0-6801-4513-9D29-75AE57BD7080}" type="presParOf" srcId="{AB4D7AE4-4F14-4A90-9AA7-DF1F204297BC}" destId="{2DD9EB04-D31B-41E6-9882-BACF4D236402}" srcOrd="0" destOrd="0" presId="urn:microsoft.com/office/officeart/2008/layout/HorizontalMultiLevelHierarchy"/>
-    <dgm:cxn modelId="{9B276C9E-DBA9-4BBB-B695-59CF9C3E0C7D}" type="presParOf" srcId="{AB4D7AE4-4F14-4A90-9AA7-DF1F204297BC}" destId="{091E4CA5-1495-47EA-8B09-FD8B7A690747}" srcOrd="1" destOrd="0" presId="urn:microsoft.com/office/officeart/2008/layout/HorizontalMultiLevelHierarchy"/>
-    <dgm:cxn modelId="{BE032AC1-A807-43B3-B841-E7F3DA5A6880}" type="presParOf" srcId="{1E091EDA-722C-4D0C-8B72-83C9E61B685D}" destId="{4829584A-C527-42DA-A021-ACF1038F3C07}" srcOrd="4" destOrd="0" presId="urn:microsoft.com/office/officeart/2008/layout/HorizontalMultiLevelHierarchy"/>
-    <dgm:cxn modelId="{04E627D0-AAD8-481D-ACC1-AE68E9B95CDE}" type="presParOf" srcId="{4829584A-C527-42DA-A021-ACF1038F3C07}" destId="{607DE877-A290-42E1-B75D-A3E43B9B93E6}" srcOrd="0" destOrd="0" presId="urn:microsoft.com/office/officeart/2008/layout/HorizontalMultiLevelHierarchy"/>
-    <dgm:cxn modelId="{F59CA72A-3580-4ACE-813D-C86B00AED5AC}" type="presParOf" srcId="{1E091EDA-722C-4D0C-8B72-83C9E61B685D}" destId="{E93DF03D-51AB-42C1-BFE3-CB0C5E2FB0C2}" srcOrd="5" destOrd="0" presId="urn:microsoft.com/office/officeart/2008/layout/HorizontalMultiLevelHierarchy"/>
-    <dgm:cxn modelId="{CC53D1B5-F9DB-4123-A318-1BC9FBB1924F}" type="presParOf" srcId="{E93DF03D-51AB-42C1-BFE3-CB0C5E2FB0C2}" destId="{0A8FAEF2-87EC-4B41-9896-9119484B1C7C}" srcOrd="0" destOrd="0" presId="urn:microsoft.com/office/officeart/2008/layout/HorizontalMultiLevelHierarchy"/>
-    <dgm:cxn modelId="{5E92EDDF-EC04-4417-AF7E-8C8E0DB1DAC7}" type="presParOf" srcId="{E93DF03D-51AB-42C1-BFE3-CB0C5E2FB0C2}" destId="{60A0054C-F870-4882-8692-727DC6AD2D66}" srcOrd="1" destOrd="0" presId="urn:microsoft.com/office/officeart/2008/layout/HorizontalMultiLevelHierarchy"/>
-    <dgm:cxn modelId="{1EBF0DD7-5D8E-4B03-BAB5-D57A90B91F2F}" type="presParOf" srcId="{1E091EDA-722C-4D0C-8B72-83C9E61B685D}" destId="{C45C2C73-CED5-443C-B348-CCB629285991}" srcOrd="6" destOrd="0" presId="urn:microsoft.com/office/officeart/2008/layout/HorizontalMultiLevelHierarchy"/>
-    <dgm:cxn modelId="{88C54187-EA07-401E-9E43-2B9C04097A94}" type="presParOf" srcId="{C45C2C73-CED5-443C-B348-CCB629285991}" destId="{CF166645-0A8B-499C-A564-9BDF607272C8}" srcOrd="0" destOrd="0" presId="urn:microsoft.com/office/officeart/2008/layout/HorizontalMultiLevelHierarchy"/>
-    <dgm:cxn modelId="{E2802CB8-76C2-44E5-A982-CC414383592D}" type="presParOf" srcId="{1E091EDA-722C-4D0C-8B72-83C9E61B685D}" destId="{6F57DE75-DA66-4426-9EB2-F4970E6F440A}" srcOrd="7" destOrd="0" presId="urn:microsoft.com/office/officeart/2008/layout/HorizontalMultiLevelHierarchy"/>
-    <dgm:cxn modelId="{08618CC7-A426-4833-9D56-6CA15B29BF18}" type="presParOf" srcId="{6F57DE75-DA66-4426-9EB2-F4970E6F440A}" destId="{4FD71EB2-5254-4CB5-BF79-212ADB392259}" srcOrd="0" destOrd="0" presId="urn:microsoft.com/office/officeart/2008/layout/HorizontalMultiLevelHierarchy"/>
-    <dgm:cxn modelId="{3B5C4AD9-68A2-45DA-8B3B-A135EA0DF2A5}" type="presParOf" srcId="{6F57DE75-DA66-4426-9EB2-F4970E6F440A}" destId="{9E629579-4200-4367-86E1-40B1B9579766}" srcOrd="1" destOrd="0" presId="urn:microsoft.com/office/officeart/2008/layout/HorizontalMultiLevelHierarchy"/>
-    <dgm:cxn modelId="{E26025E5-677F-4C92-A782-0372AD1BB2C8}" type="presParOf" srcId="{1E091EDA-722C-4D0C-8B72-83C9E61B685D}" destId="{20A0A781-731F-4E2A-9780-650B4990ACB3}" srcOrd="8" destOrd="0" presId="urn:microsoft.com/office/officeart/2008/layout/HorizontalMultiLevelHierarchy"/>
-    <dgm:cxn modelId="{3C5A0C28-4F68-4062-8D3D-E26F18F056D4}" type="presParOf" srcId="{20A0A781-731F-4E2A-9780-650B4990ACB3}" destId="{642C9DB4-3683-4D16-A26F-3B5BD08A49E2}" srcOrd="0" destOrd="0" presId="urn:microsoft.com/office/officeart/2008/layout/HorizontalMultiLevelHierarchy"/>
-    <dgm:cxn modelId="{C617C9CC-0C1C-4998-BC69-95C44137FEB3}" type="presParOf" srcId="{1E091EDA-722C-4D0C-8B72-83C9E61B685D}" destId="{44057A30-899A-4F9A-8AEA-30EF1152B29F}" srcOrd="9" destOrd="0" presId="urn:microsoft.com/office/officeart/2008/layout/HorizontalMultiLevelHierarchy"/>
-    <dgm:cxn modelId="{DBEA94CE-B68E-460F-86B2-5C829270820F}" type="presParOf" srcId="{44057A30-899A-4F9A-8AEA-30EF1152B29F}" destId="{320C85B0-5ECF-4B91-A37A-5220B4E0726A}" srcOrd="0" destOrd="0" presId="urn:microsoft.com/office/officeart/2008/layout/HorizontalMultiLevelHierarchy"/>
-    <dgm:cxn modelId="{CD961C17-0E38-4A37-B212-D2F60E175C03}" type="presParOf" srcId="{44057A30-899A-4F9A-8AEA-30EF1152B29F}" destId="{EB3FD850-A279-4864-9A84-87F66A3892ED}" srcOrd="1" destOrd="0" presId="urn:microsoft.com/office/officeart/2008/layout/HorizontalMultiLevelHierarchy"/>
-    <dgm:cxn modelId="{4AB89028-249F-4783-BD3D-CD4332086153}" type="presParOf" srcId="{F99CE947-4E12-4586-8A54-7D28BA27A71E}" destId="{FF48563A-56A3-4870-BF35-C4B02EE5FADE}" srcOrd="2" destOrd="0" presId="urn:microsoft.com/office/officeart/2008/layout/HorizontalMultiLevelHierarchy"/>
-    <dgm:cxn modelId="{E24B5A89-8984-425C-8403-BE0062687F91}" type="presParOf" srcId="{FF48563A-56A3-4870-BF35-C4B02EE5FADE}" destId="{27E671B0-0D16-495D-8904-349C9F9F6F63}" srcOrd="0" destOrd="0" presId="urn:microsoft.com/office/officeart/2008/layout/HorizontalMultiLevelHierarchy"/>
-    <dgm:cxn modelId="{76F26C32-665B-4DCF-8BFB-A15CB9811B7F}" type="presParOf" srcId="{F99CE947-4E12-4586-8A54-7D28BA27A71E}" destId="{43D2F242-C784-4B02-BB5F-206DB8AD96BE}" srcOrd="3" destOrd="0" presId="urn:microsoft.com/office/officeart/2008/layout/HorizontalMultiLevelHierarchy"/>
-    <dgm:cxn modelId="{CECA2B9E-FB43-4511-BF64-855B4126212B}" type="presParOf" srcId="{43D2F242-C784-4B02-BB5F-206DB8AD96BE}" destId="{955F2035-6C30-46D6-89E0-99C5C2A99394}" srcOrd="0" destOrd="0" presId="urn:microsoft.com/office/officeart/2008/layout/HorizontalMultiLevelHierarchy"/>
-    <dgm:cxn modelId="{9CB6E247-1EF1-4583-9636-F6B0B820E2A5}" type="presParOf" srcId="{43D2F242-C784-4B02-BB5F-206DB8AD96BE}" destId="{C69ABB52-CC5B-4484-BF51-C718A953E7C1}" srcOrd="1" destOrd="0" presId="urn:microsoft.com/office/officeart/2008/layout/HorizontalMultiLevelHierarchy"/>
-    <dgm:cxn modelId="{56A236B0-BA92-4021-BAB4-B00886C7838C}" type="presParOf" srcId="{C69ABB52-CC5B-4484-BF51-C718A953E7C1}" destId="{1251E678-FFF2-4EED-94AA-8AA5384ECCB7}" srcOrd="0" destOrd="0" presId="urn:microsoft.com/office/officeart/2008/layout/HorizontalMultiLevelHierarchy"/>
-    <dgm:cxn modelId="{90EDE0F5-5BC6-4DFC-A4E6-41ED3E79C720}" type="presParOf" srcId="{1251E678-FFF2-4EED-94AA-8AA5384ECCB7}" destId="{B3084F8F-EFE4-40DF-8C9E-BC004D22D737}" srcOrd="0" destOrd="0" presId="urn:microsoft.com/office/officeart/2008/layout/HorizontalMultiLevelHierarchy"/>
-    <dgm:cxn modelId="{0EA9EB37-BFCD-457E-870E-4DC9EC0C0E68}" type="presParOf" srcId="{C69ABB52-CC5B-4484-BF51-C718A953E7C1}" destId="{7AC0F99B-B932-4D66-878E-EE403CB2ED2E}" srcOrd="1" destOrd="0" presId="urn:microsoft.com/office/officeart/2008/layout/HorizontalMultiLevelHierarchy"/>
-    <dgm:cxn modelId="{9B2A9B4B-04A2-416C-9032-C9E6EE417838}" type="presParOf" srcId="{7AC0F99B-B932-4D66-878E-EE403CB2ED2E}" destId="{E53FD820-3B70-4B5C-97E1-AF0D3583FCB1}" srcOrd="0" destOrd="0" presId="urn:microsoft.com/office/officeart/2008/layout/HorizontalMultiLevelHierarchy"/>
-    <dgm:cxn modelId="{DCC120B2-B94F-4CC0-8EAF-D1AB92A171B9}" type="presParOf" srcId="{7AC0F99B-B932-4D66-878E-EE403CB2ED2E}" destId="{370B11A6-5C07-43A7-BC86-0C2CAD68CB32}" srcOrd="1" destOrd="0" presId="urn:microsoft.com/office/officeart/2008/layout/HorizontalMultiLevelHierarchy"/>
-    <dgm:cxn modelId="{092E06FF-221F-404C-834A-274630F44AEF}" type="presParOf" srcId="{C69ABB52-CC5B-4484-BF51-C718A953E7C1}" destId="{8CDA3235-5E8C-4C3A-86FC-A2503B1FAE4C}" srcOrd="2" destOrd="0" presId="urn:microsoft.com/office/officeart/2008/layout/HorizontalMultiLevelHierarchy"/>
-    <dgm:cxn modelId="{93A79266-6ADC-4391-A6C2-DB5A057D58D4}" type="presParOf" srcId="{8CDA3235-5E8C-4C3A-86FC-A2503B1FAE4C}" destId="{192A77FA-52D9-469C-998F-9AACB818557C}" srcOrd="0" destOrd="0" presId="urn:microsoft.com/office/officeart/2008/layout/HorizontalMultiLevelHierarchy"/>
-    <dgm:cxn modelId="{9549DFDE-DBD6-443C-8AA7-C368CE7C35E1}" type="presParOf" srcId="{C69ABB52-CC5B-4484-BF51-C718A953E7C1}" destId="{AEF9F8D9-2A69-4372-A260-5DD0B9E2E74D}" srcOrd="3" destOrd="0" presId="urn:microsoft.com/office/officeart/2008/layout/HorizontalMultiLevelHierarchy"/>
-    <dgm:cxn modelId="{E87C0436-8C6B-4963-B2F1-C9B91B47D9C7}" type="presParOf" srcId="{AEF9F8D9-2A69-4372-A260-5DD0B9E2E74D}" destId="{E587D9C5-E966-4FD2-A071-86513A2A35D7}" srcOrd="0" destOrd="0" presId="urn:microsoft.com/office/officeart/2008/layout/HorizontalMultiLevelHierarchy"/>
-    <dgm:cxn modelId="{34EEFFBF-1B39-49FF-A0B3-E2DD48148661}" type="presParOf" srcId="{AEF9F8D9-2A69-4372-A260-5DD0B9E2E74D}" destId="{738630FA-0C1C-4CF0-88F5-6924C75206C5}" srcOrd="1" destOrd="0" presId="urn:microsoft.com/office/officeart/2008/layout/HorizontalMultiLevelHierarchy"/>
-    <dgm:cxn modelId="{662879FD-F77F-4155-9E69-AE526DAB7FF7}" type="presParOf" srcId="{C69ABB52-CC5B-4484-BF51-C718A953E7C1}" destId="{01CA50BD-3740-4CC6-A5CB-D8A3A0E1E6E4}" srcOrd="4" destOrd="0" presId="urn:microsoft.com/office/officeart/2008/layout/HorizontalMultiLevelHierarchy"/>
-    <dgm:cxn modelId="{F9545B69-8116-4670-8101-6D213A87785B}" type="presParOf" srcId="{01CA50BD-3740-4CC6-A5CB-D8A3A0E1E6E4}" destId="{2E606A3A-7422-49A9-8036-977E312007D8}" srcOrd="0" destOrd="0" presId="urn:microsoft.com/office/officeart/2008/layout/HorizontalMultiLevelHierarchy"/>
-    <dgm:cxn modelId="{DC9F98A5-5219-4237-89A3-DDE9FB0D6014}" type="presParOf" srcId="{C69ABB52-CC5B-4484-BF51-C718A953E7C1}" destId="{61AC2D52-909B-41C3-95B1-2F133F68B01E}" srcOrd="5" destOrd="0" presId="urn:microsoft.com/office/officeart/2008/layout/HorizontalMultiLevelHierarchy"/>
-    <dgm:cxn modelId="{423D1734-2094-4CD4-893D-E59651676182}" type="presParOf" srcId="{61AC2D52-909B-41C3-95B1-2F133F68B01E}" destId="{EF7A4269-C87E-46A8-A0BB-62732D8E50BB}" srcOrd="0" destOrd="0" presId="urn:microsoft.com/office/officeart/2008/layout/HorizontalMultiLevelHierarchy"/>
-    <dgm:cxn modelId="{C326B07D-57DC-4527-955E-BFB428FD838A}" type="presParOf" srcId="{61AC2D52-909B-41C3-95B1-2F133F68B01E}" destId="{D8676E83-22D6-4A99-ABA7-10FC855602A9}" srcOrd="1" destOrd="0" presId="urn:microsoft.com/office/officeart/2008/layout/HorizontalMultiLevelHierarchy"/>
+    <dgm:cxn modelId="{9B859E1B-4485-4AA1-BAB6-557A474A9BC7}" type="presOf" srcId="{9B79246D-9A1B-40A7-AB3F-76B74BC58103}" destId="{86340112-46E7-4AF6-AB76-6AA1EF243FE2}" srcOrd="0" destOrd="0" presId="urn:microsoft.com/office/officeart/2008/layout/HorizontalMultiLevelHierarchy"/>
+    <dgm:cxn modelId="{9415951A-9E13-41F6-82CA-37097EDCC116}" type="presOf" srcId="{4040C363-6439-4183-8E9C-B8F6A500EEFF}" destId="{4829584A-C527-42DA-A021-ACF1038F3C07}" srcOrd="0" destOrd="0" presId="urn:microsoft.com/office/officeart/2008/layout/HorizontalMultiLevelHierarchy"/>
+    <dgm:cxn modelId="{2DAF6426-21D9-4435-B663-E0B275E679F0}" type="presOf" srcId="{B9E3E4D3-9567-43FF-B138-86C9BB2B4647}" destId="{8CDA3235-5E8C-4C3A-86FC-A2503B1FAE4C}" srcOrd="0" destOrd="0" presId="urn:microsoft.com/office/officeart/2008/layout/HorizontalMultiLevelHierarchy"/>
+    <dgm:cxn modelId="{A1F3B5A5-89F2-4A00-85B3-755047EB342D}" type="presOf" srcId="{95A2A135-14B7-457B-83F4-3A5FA4C057F6}" destId="{2DD9EB04-D31B-41E6-9882-BACF4D236402}" srcOrd="0" destOrd="0" presId="urn:microsoft.com/office/officeart/2008/layout/HorizontalMultiLevelHierarchy"/>
+    <dgm:cxn modelId="{574AFC76-1242-46E0-B128-0CC702809F9A}" type="presOf" srcId="{255BA88F-C837-45ED-8716-9941134C75B8}" destId="{D4AED921-CA52-4D94-B218-CEDADF669D61}" srcOrd="0" destOrd="0" presId="urn:microsoft.com/office/officeart/2008/layout/HorizontalMultiLevelHierarchy"/>
+    <dgm:cxn modelId="{B1CB3E4C-C546-4038-BDB1-AF6F9CC8BD67}" type="presParOf" srcId="{D9F21002-57D7-4F80-980D-A5F77E5C0956}" destId="{6C5A01BD-C374-4652-8AC7-DD6C12C81FE5}" srcOrd="0" destOrd="0" presId="urn:microsoft.com/office/officeart/2008/layout/HorizontalMultiLevelHierarchy"/>
+    <dgm:cxn modelId="{04909AC2-55F3-45FE-AF36-849506AF6DC5}" type="presParOf" srcId="{6C5A01BD-C374-4652-8AC7-DD6C12C81FE5}" destId="{267F6139-1C5C-40AA-A8FA-95565C51065A}" srcOrd="0" destOrd="0" presId="urn:microsoft.com/office/officeart/2008/layout/HorizontalMultiLevelHierarchy"/>
+    <dgm:cxn modelId="{7F53AA64-359F-4FED-90D4-D7F00A994961}" type="presParOf" srcId="{6C5A01BD-C374-4652-8AC7-DD6C12C81FE5}" destId="{F99CE947-4E12-4586-8A54-7D28BA27A71E}" srcOrd="1" destOrd="0" presId="urn:microsoft.com/office/officeart/2008/layout/HorizontalMultiLevelHierarchy"/>
+    <dgm:cxn modelId="{76F5820C-8AB3-4CC6-A241-FAD62A14F42F}" type="presParOf" srcId="{F99CE947-4E12-4586-8A54-7D28BA27A71E}" destId="{86340112-46E7-4AF6-AB76-6AA1EF243FE2}" srcOrd="0" destOrd="0" presId="urn:microsoft.com/office/officeart/2008/layout/HorizontalMultiLevelHierarchy"/>
+    <dgm:cxn modelId="{D74427EA-1A8D-4E42-A076-8E0E36B13520}" type="presParOf" srcId="{86340112-46E7-4AF6-AB76-6AA1EF243FE2}" destId="{1C0A84D4-9ED3-4385-801D-90DD867E728B}" srcOrd="0" destOrd="0" presId="urn:microsoft.com/office/officeart/2008/layout/HorizontalMultiLevelHierarchy"/>
+    <dgm:cxn modelId="{53684CED-EE4A-4B24-A2F2-EC7B493C0704}" type="presParOf" srcId="{F99CE947-4E12-4586-8A54-7D28BA27A71E}" destId="{D8D1CCBF-BFF2-4234-B650-E47270A73160}" srcOrd="1" destOrd="0" presId="urn:microsoft.com/office/officeart/2008/layout/HorizontalMultiLevelHierarchy"/>
+    <dgm:cxn modelId="{4AACB1A3-B47E-4340-B85B-DC6278B5DC81}" type="presParOf" srcId="{D8D1CCBF-BFF2-4234-B650-E47270A73160}" destId="{E978D20F-86F5-46B8-9A62-0EDB5C6200CC}" srcOrd="0" destOrd="0" presId="urn:microsoft.com/office/officeart/2008/layout/HorizontalMultiLevelHierarchy"/>
+    <dgm:cxn modelId="{F5655399-C87A-4B14-BD2C-20C336FED62D}" type="presParOf" srcId="{D8D1CCBF-BFF2-4234-B650-E47270A73160}" destId="{1E091EDA-722C-4D0C-8B72-83C9E61B685D}" srcOrd="1" destOrd="0" presId="urn:microsoft.com/office/officeart/2008/layout/HorizontalMultiLevelHierarchy"/>
+    <dgm:cxn modelId="{F695AA4D-D1DB-468D-A28D-083DDF0C5E11}" type="presParOf" srcId="{1E091EDA-722C-4D0C-8B72-83C9E61B685D}" destId="{D4AED921-CA52-4D94-B218-CEDADF669D61}" srcOrd="0" destOrd="0" presId="urn:microsoft.com/office/officeart/2008/layout/HorizontalMultiLevelHierarchy"/>
+    <dgm:cxn modelId="{8FDCA12C-4B02-4A7C-AABB-D29150EB79A8}" type="presParOf" srcId="{D4AED921-CA52-4D94-B218-CEDADF669D61}" destId="{598B6959-5BC6-41CE-8FEF-4A8165A88396}" srcOrd="0" destOrd="0" presId="urn:microsoft.com/office/officeart/2008/layout/HorizontalMultiLevelHierarchy"/>
+    <dgm:cxn modelId="{F284C043-3D31-45DE-BF60-2C7B5536C307}" type="presParOf" srcId="{1E091EDA-722C-4D0C-8B72-83C9E61B685D}" destId="{609C1A1F-F635-4AC5-B95E-83CF6DD1919B}" srcOrd="1" destOrd="0" presId="urn:microsoft.com/office/officeart/2008/layout/HorizontalMultiLevelHierarchy"/>
+    <dgm:cxn modelId="{5ADDB8E8-263C-4E24-BEB6-8ACC7F280B15}" type="presParOf" srcId="{609C1A1F-F635-4AC5-B95E-83CF6DD1919B}" destId="{5B2D4B12-C88F-4646-97A2-8155F68620E1}" srcOrd="0" destOrd="0" presId="urn:microsoft.com/office/officeart/2008/layout/HorizontalMultiLevelHierarchy"/>
+    <dgm:cxn modelId="{2F3198E8-50CD-4332-AAFE-49673A19DA09}" type="presParOf" srcId="{609C1A1F-F635-4AC5-B95E-83CF6DD1919B}" destId="{826D15FC-4FD0-4013-8A9C-1EADB1CF9C37}" srcOrd="1" destOrd="0" presId="urn:microsoft.com/office/officeart/2008/layout/HorizontalMultiLevelHierarchy"/>
+    <dgm:cxn modelId="{2914942A-FBD7-4A0E-8101-0CCB9282814E}" type="presParOf" srcId="{1E091EDA-722C-4D0C-8B72-83C9E61B685D}" destId="{C65E1B61-452F-4638-B1FA-035A681B6198}" srcOrd="2" destOrd="0" presId="urn:microsoft.com/office/officeart/2008/layout/HorizontalMultiLevelHierarchy"/>
+    <dgm:cxn modelId="{04D43846-A140-4D92-807E-51B8F9175255}" type="presParOf" srcId="{C65E1B61-452F-4638-B1FA-035A681B6198}" destId="{C5FF4861-27EF-46B8-BE45-4B95715EBCFB}" srcOrd="0" destOrd="0" presId="urn:microsoft.com/office/officeart/2008/layout/HorizontalMultiLevelHierarchy"/>
+    <dgm:cxn modelId="{C12DD606-1A19-4857-AC98-F8D257CC1B09}" type="presParOf" srcId="{1E091EDA-722C-4D0C-8B72-83C9E61B685D}" destId="{AB4D7AE4-4F14-4A90-9AA7-DF1F204297BC}" srcOrd="3" destOrd="0" presId="urn:microsoft.com/office/officeart/2008/layout/HorizontalMultiLevelHierarchy"/>
+    <dgm:cxn modelId="{317B0F61-A3CF-4B17-BC96-F4E97834FDC2}" type="presParOf" srcId="{AB4D7AE4-4F14-4A90-9AA7-DF1F204297BC}" destId="{2DD9EB04-D31B-41E6-9882-BACF4D236402}" srcOrd="0" destOrd="0" presId="urn:microsoft.com/office/officeart/2008/layout/HorizontalMultiLevelHierarchy"/>
+    <dgm:cxn modelId="{33539B36-FDCB-4CD4-A3ED-C9E9EF742C0D}" type="presParOf" srcId="{AB4D7AE4-4F14-4A90-9AA7-DF1F204297BC}" destId="{091E4CA5-1495-47EA-8B09-FD8B7A690747}" srcOrd="1" destOrd="0" presId="urn:microsoft.com/office/officeart/2008/layout/HorizontalMultiLevelHierarchy"/>
+    <dgm:cxn modelId="{4F1A11AA-EAD9-48FA-B832-0363870D0D00}" type="presParOf" srcId="{1E091EDA-722C-4D0C-8B72-83C9E61B685D}" destId="{4829584A-C527-42DA-A021-ACF1038F3C07}" srcOrd="4" destOrd="0" presId="urn:microsoft.com/office/officeart/2008/layout/HorizontalMultiLevelHierarchy"/>
+    <dgm:cxn modelId="{D0DFB5F7-5D9C-4A6A-A72E-7CC6384EB3D9}" type="presParOf" srcId="{4829584A-C527-42DA-A021-ACF1038F3C07}" destId="{607DE877-A290-42E1-B75D-A3E43B9B93E6}" srcOrd="0" destOrd="0" presId="urn:microsoft.com/office/officeart/2008/layout/HorizontalMultiLevelHierarchy"/>
+    <dgm:cxn modelId="{91526431-0346-4564-8D91-B000F7FB86CC}" type="presParOf" srcId="{1E091EDA-722C-4D0C-8B72-83C9E61B685D}" destId="{E93DF03D-51AB-42C1-BFE3-CB0C5E2FB0C2}" srcOrd="5" destOrd="0" presId="urn:microsoft.com/office/officeart/2008/layout/HorizontalMultiLevelHierarchy"/>
+    <dgm:cxn modelId="{7D72799E-20C3-4344-842F-FA70FA04BD46}" type="presParOf" srcId="{E93DF03D-51AB-42C1-BFE3-CB0C5E2FB0C2}" destId="{0A8FAEF2-87EC-4B41-9896-9119484B1C7C}" srcOrd="0" destOrd="0" presId="urn:microsoft.com/office/officeart/2008/layout/HorizontalMultiLevelHierarchy"/>
+    <dgm:cxn modelId="{7F097446-C3F8-4742-8703-FD923706F711}" type="presParOf" srcId="{E93DF03D-51AB-42C1-BFE3-CB0C5E2FB0C2}" destId="{60A0054C-F870-4882-8692-727DC6AD2D66}" srcOrd="1" destOrd="0" presId="urn:microsoft.com/office/officeart/2008/layout/HorizontalMultiLevelHierarchy"/>
+    <dgm:cxn modelId="{3F529158-1D10-44FA-A10E-D9E1A1B78890}" type="presParOf" srcId="{1E091EDA-722C-4D0C-8B72-83C9E61B685D}" destId="{C45C2C73-CED5-443C-B348-CCB629285991}" srcOrd="6" destOrd="0" presId="urn:microsoft.com/office/officeart/2008/layout/HorizontalMultiLevelHierarchy"/>
+    <dgm:cxn modelId="{1D5C47E1-5E92-4556-ACE1-6B79923299B6}" type="presParOf" srcId="{C45C2C73-CED5-443C-B348-CCB629285991}" destId="{CF166645-0A8B-499C-A564-9BDF607272C8}" srcOrd="0" destOrd="0" presId="urn:microsoft.com/office/officeart/2008/layout/HorizontalMultiLevelHierarchy"/>
+    <dgm:cxn modelId="{50E73A3B-38DE-4664-BA60-E9C9FF30B446}" type="presParOf" srcId="{1E091EDA-722C-4D0C-8B72-83C9E61B685D}" destId="{6F57DE75-DA66-4426-9EB2-F4970E6F440A}" srcOrd="7" destOrd="0" presId="urn:microsoft.com/office/officeart/2008/layout/HorizontalMultiLevelHierarchy"/>
+    <dgm:cxn modelId="{B482F9D7-450C-45EF-8A75-2DCFB7BEED7C}" type="presParOf" srcId="{6F57DE75-DA66-4426-9EB2-F4970E6F440A}" destId="{4FD71EB2-5254-4CB5-BF79-212ADB392259}" srcOrd="0" destOrd="0" presId="urn:microsoft.com/office/officeart/2008/layout/HorizontalMultiLevelHierarchy"/>
+    <dgm:cxn modelId="{28601A48-A0F9-4CEE-9297-C36B83835C7F}" type="presParOf" srcId="{6F57DE75-DA66-4426-9EB2-F4970E6F440A}" destId="{9E629579-4200-4367-86E1-40B1B9579766}" srcOrd="1" destOrd="0" presId="urn:microsoft.com/office/officeart/2008/layout/HorizontalMultiLevelHierarchy"/>
+    <dgm:cxn modelId="{244AABC0-1917-428C-B431-19449BD536AC}" type="presParOf" srcId="{1E091EDA-722C-4D0C-8B72-83C9E61B685D}" destId="{20A0A781-731F-4E2A-9780-650B4990ACB3}" srcOrd="8" destOrd="0" presId="urn:microsoft.com/office/officeart/2008/layout/HorizontalMultiLevelHierarchy"/>
+    <dgm:cxn modelId="{4860CA99-1DBD-4032-A2C4-1D43C26569B4}" type="presParOf" srcId="{20A0A781-731F-4E2A-9780-650B4990ACB3}" destId="{642C9DB4-3683-4D16-A26F-3B5BD08A49E2}" srcOrd="0" destOrd="0" presId="urn:microsoft.com/office/officeart/2008/layout/HorizontalMultiLevelHierarchy"/>
+    <dgm:cxn modelId="{EC0CE843-5A9F-40E4-951B-96A7865AAE2C}" type="presParOf" srcId="{1E091EDA-722C-4D0C-8B72-83C9E61B685D}" destId="{44057A30-899A-4F9A-8AEA-30EF1152B29F}" srcOrd="9" destOrd="0" presId="urn:microsoft.com/office/officeart/2008/layout/HorizontalMultiLevelHierarchy"/>
+    <dgm:cxn modelId="{90D3BADF-7C36-44F8-82B1-0F4AB10BB41F}" type="presParOf" srcId="{44057A30-899A-4F9A-8AEA-30EF1152B29F}" destId="{320C85B0-5ECF-4B91-A37A-5220B4E0726A}" srcOrd="0" destOrd="0" presId="urn:microsoft.com/office/officeart/2008/layout/HorizontalMultiLevelHierarchy"/>
+    <dgm:cxn modelId="{2D4C0EB8-C9FC-4D9D-BF3A-68686BA2E8C7}" type="presParOf" srcId="{44057A30-899A-4F9A-8AEA-30EF1152B29F}" destId="{EB3FD850-A279-4864-9A84-87F66A3892ED}" srcOrd="1" destOrd="0" presId="urn:microsoft.com/office/officeart/2008/layout/HorizontalMultiLevelHierarchy"/>
+    <dgm:cxn modelId="{E0CF979C-2B0A-4C33-96A3-6BF1B091F821}" type="presParOf" srcId="{F99CE947-4E12-4586-8A54-7D28BA27A71E}" destId="{FF48563A-56A3-4870-BF35-C4B02EE5FADE}" srcOrd="2" destOrd="0" presId="urn:microsoft.com/office/officeart/2008/layout/HorizontalMultiLevelHierarchy"/>
+    <dgm:cxn modelId="{5D466C4A-DE7E-4986-AF5D-CCEC6FF73650}" type="presParOf" srcId="{FF48563A-56A3-4870-BF35-C4B02EE5FADE}" destId="{27E671B0-0D16-495D-8904-349C9F9F6F63}" srcOrd="0" destOrd="0" presId="urn:microsoft.com/office/officeart/2008/layout/HorizontalMultiLevelHierarchy"/>
+    <dgm:cxn modelId="{F11FF9A5-F17F-473C-B075-50F1E81FF047}" type="presParOf" srcId="{F99CE947-4E12-4586-8A54-7D28BA27A71E}" destId="{43D2F242-C784-4B02-BB5F-206DB8AD96BE}" srcOrd="3" destOrd="0" presId="urn:microsoft.com/office/officeart/2008/layout/HorizontalMultiLevelHierarchy"/>
+    <dgm:cxn modelId="{C85C2E7B-56A0-4E65-A2F7-521E8D4A5B51}" type="presParOf" srcId="{43D2F242-C784-4B02-BB5F-206DB8AD96BE}" destId="{955F2035-6C30-46D6-89E0-99C5C2A99394}" srcOrd="0" destOrd="0" presId="urn:microsoft.com/office/officeart/2008/layout/HorizontalMultiLevelHierarchy"/>
+    <dgm:cxn modelId="{101223D8-6AF5-4917-942F-687190F025B5}" type="presParOf" srcId="{43D2F242-C784-4B02-BB5F-206DB8AD96BE}" destId="{C69ABB52-CC5B-4484-BF51-C718A953E7C1}" srcOrd="1" destOrd="0" presId="urn:microsoft.com/office/officeart/2008/layout/HorizontalMultiLevelHierarchy"/>
+    <dgm:cxn modelId="{5D36FC9E-2F74-4077-B968-F28F4F3DE0E5}" type="presParOf" srcId="{C69ABB52-CC5B-4484-BF51-C718A953E7C1}" destId="{1251E678-FFF2-4EED-94AA-8AA5384ECCB7}" srcOrd="0" destOrd="0" presId="urn:microsoft.com/office/officeart/2008/layout/HorizontalMultiLevelHierarchy"/>
+    <dgm:cxn modelId="{6F3DBF16-F725-4986-B254-DAD68D4EEF56}" type="presParOf" srcId="{1251E678-FFF2-4EED-94AA-8AA5384ECCB7}" destId="{B3084F8F-EFE4-40DF-8C9E-BC004D22D737}" srcOrd="0" destOrd="0" presId="urn:microsoft.com/office/officeart/2008/layout/HorizontalMultiLevelHierarchy"/>
+    <dgm:cxn modelId="{7D57C0A7-0DA3-494C-AA65-C25831366461}" type="presParOf" srcId="{C69ABB52-CC5B-4484-BF51-C718A953E7C1}" destId="{7AC0F99B-B932-4D66-878E-EE403CB2ED2E}" srcOrd="1" destOrd="0" presId="urn:microsoft.com/office/officeart/2008/layout/HorizontalMultiLevelHierarchy"/>
+    <dgm:cxn modelId="{7910C614-BA5B-4540-B4C7-AF2D9A93F56A}" type="presParOf" srcId="{7AC0F99B-B932-4D66-878E-EE403CB2ED2E}" destId="{E53FD820-3B70-4B5C-97E1-AF0D3583FCB1}" srcOrd="0" destOrd="0" presId="urn:microsoft.com/office/officeart/2008/layout/HorizontalMultiLevelHierarchy"/>
+    <dgm:cxn modelId="{F4F251B9-25D9-4EE3-9553-164E97696AA1}" type="presParOf" srcId="{7AC0F99B-B932-4D66-878E-EE403CB2ED2E}" destId="{370B11A6-5C07-43A7-BC86-0C2CAD68CB32}" srcOrd="1" destOrd="0" presId="urn:microsoft.com/office/officeart/2008/layout/HorizontalMultiLevelHierarchy"/>
+    <dgm:cxn modelId="{0EDDD618-6A83-486D-8CB7-E48CEA1278C9}" type="presParOf" srcId="{C69ABB52-CC5B-4484-BF51-C718A953E7C1}" destId="{8CDA3235-5E8C-4C3A-86FC-A2503B1FAE4C}" srcOrd="2" destOrd="0" presId="urn:microsoft.com/office/officeart/2008/layout/HorizontalMultiLevelHierarchy"/>
+    <dgm:cxn modelId="{A28F1AA8-F498-4B90-83FF-82DE58A4A9F9}" type="presParOf" srcId="{8CDA3235-5E8C-4C3A-86FC-A2503B1FAE4C}" destId="{192A77FA-52D9-469C-998F-9AACB818557C}" srcOrd="0" destOrd="0" presId="urn:microsoft.com/office/officeart/2008/layout/HorizontalMultiLevelHierarchy"/>
+    <dgm:cxn modelId="{A987D3DD-ADE3-44EA-B800-1FD447C74D68}" type="presParOf" srcId="{C69ABB52-CC5B-4484-BF51-C718A953E7C1}" destId="{AEF9F8D9-2A69-4372-A260-5DD0B9E2E74D}" srcOrd="3" destOrd="0" presId="urn:microsoft.com/office/officeart/2008/layout/HorizontalMultiLevelHierarchy"/>
+    <dgm:cxn modelId="{E76A3A3A-FFC6-4FC7-B303-AF8186F05AC8}" type="presParOf" srcId="{AEF9F8D9-2A69-4372-A260-5DD0B9E2E74D}" destId="{E587D9C5-E966-4FD2-A071-86513A2A35D7}" srcOrd="0" destOrd="0" presId="urn:microsoft.com/office/officeart/2008/layout/HorizontalMultiLevelHierarchy"/>
+    <dgm:cxn modelId="{D683080C-DA0E-49E1-AD12-AF191902C077}" type="presParOf" srcId="{AEF9F8D9-2A69-4372-A260-5DD0B9E2E74D}" destId="{738630FA-0C1C-4CF0-88F5-6924C75206C5}" srcOrd="1" destOrd="0" presId="urn:microsoft.com/office/officeart/2008/layout/HorizontalMultiLevelHierarchy"/>
+    <dgm:cxn modelId="{2C41929F-5BCF-4547-9D1B-06D8528953E6}" type="presParOf" srcId="{C69ABB52-CC5B-4484-BF51-C718A953E7C1}" destId="{01CA50BD-3740-4CC6-A5CB-D8A3A0E1E6E4}" srcOrd="4" destOrd="0" presId="urn:microsoft.com/office/officeart/2008/layout/HorizontalMultiLevelHierarchy"/>
+    <dgm:cxn modelId="{C21B0E0A-2002-4918-A9EE-89EDF0AB1BEE}" type="presParOf" srcId="{01CA50BD-3740-4CC6-A5CB-D8A3A0E1E6E4}" destId="{2E606A3A-7422-49A9-8036-977E312007D8}" srcOrd="0" destOrd="0" presId="urn:microsoft.com/office/officeart/2008/layout/HorizontalMultiLevelHierarchy"/>
+    <dgm:cxn modelId="{12965949-2F06-4E63-8B83-B62903F24602}" type="presParOf" srcId="{C69ABB52-CC5B-4484-BF51-C718A953E7C1}" destId="{61AC2D52-909B-41C3-95B1-2F133F68B01E}" srcOrd="5" destOrd="0" presId="urn:microsoft.com/office/officeart/2008/layout/HorizontalMultiLevelHierarchy"/>
+    <dgm:cxn modelId="{71878B70-9E48-4D5C-AACD-AC9778EBDB08}" type="presParOf" srcId="{61AC2D52-909B-41C3-95B1-2F133F68B01E}" destId="{EF7A4269-C87E-46A8-A0BB-62732D8E50BB}" srcOrd="0" destOrd="0" presId="urn:microsoft.com/office/officeart/2008/layout/HorizontalMultiLevelHierarchy"/>
+    <dgm:cxn modelId="{72C0EBAA-1B14-42D4-9E54-A9AB95B3E9AD}" type="presParOf" srcId="{61AC2D52-909B-41C3-95B1-2F133F68B01E}" destId="{D8676E83-22D6-4A99-ABA7-10FC855602A9}" srcOrd="1" destOrd="0" presId="urn:microsoft.com/office/officeart/2008/layout/HorizontalMultiLevelHierarchy"/>
   </dgm:cxnLst>
   <dgm:bg/>
   <dgm:whole/>
@@ -25320,7 +24869,7 @@
 </file>
 
 <file path=customXml/itemProps1.xml><?xml version="1.0" encoding="utf-8"?>
-<ds:datastoreItem xmlns:ds="http://schemas.openxmlformats.org/officeDocument/2006/customXml" ds:itemID="{A43D0328-350B-40C4-902F-147FD6BEE9A8}">
+<ds:datastoreItem xmlns:ds="http://schemas.openxmlformats.org/officeDocument/2006/customXml" ds:itemID="{96D32DDF-521D-452D-ABDB-5E80A61369EA}">
   <ds:schemaRefs>
     <ds:schemaRef ds:uri="http://schemas.openxmlformats.org/officeDocument/2006/bibliography"/>
   </ds:schemaRefs>

</xml_diff>

<commit_message>
Major changes in documentation
</commit_message>
<xml_diff>
--- a/Materialy_i_tresc/Praca-Magisterska_K.docx
+++ b/Materialy_i_tresc/Praca-Magisterska_K.docx
@@ -3517,9 +3517,20 @@
       </w:r>
       <w:proofErr w:type="spellStart"/>
       <w:r>
+        <w:t>Compass</w:t>
+      </w:r>
+      <w:proofErr w:type="spellEnd"/>
+      <w:r>
+        <w:t xml:space="preserve"> (dawniej </w:t>
+      </w:r>
+      <w:proofErr w:type="spellStart"/>
+      <w:r>
         <w:t>Beidou</w:t>
       </w:r>
       <w:proofErr w:type="spellEnd"/>
+      <w:r>
+        <w:t>)</w:t>
+      </w:r>
       <w:r>
         <w:t>. W oparciu o sygnały lokalizacyjne oraz dokładne mapy, wiele firm oferuje oprogramowanie umożliwiające</w:t>
       </w:r>
@@ -3668,7 +3679,7 @@
       <w:bookmarkStart w:id="11" w:name="_Toc465709378"/>
       <w:r>
         <w:lastRenderedPageBreak/>
-        <w:t>Charakterystyka</w:t>
+        <w:t>Rodzaje</w:t>
       </w:r>
       <w:r>
         <w:t xml:space="preserve"> mediów stosowanych w systemach lokalizacyjnych</w:t>
@@ -3687,7 +3698,7 @@
           <w:lang w:eastAsia="pl-PL"/>
         </w:rPr>
         <w:drawing>
-          <wp:anchor distT="0" distB="0" distL="114300" distR="114300" simplePos="0" relativeHeight="251665408" behindDoc="0" locked="0" layoutInCell="1" allowOverlap="1" wp14:anchorId="1E7BB8B0" wp14:editId="3DA16F20">
+          <wp:anchor distT="0" distB="0" distL="114300" distR="114300" simplePos="0" relativeHeight="251665408" behindDoc="0" locked="0" layoutInCell="1" allowOverlap="1" wp14:anchorId="1E7BB8B0" wp14:editId="41BD4ECE">
             <wp:simplePos x="0" y="0"/>
             <wp:positionH relativeFrom="margin">
               <wp:align>center</wp:align>
@@ -3778,19 +3789,25 @@
       <w:r>
         <w:br/>
       </w:r>
+    </w:p>
+    <w:p>
+      <w:pPr>
+        <w:pStyle w:val="Legenda"/>
+        <w:spacing w:before="240"/>
+      </w:pPr>
       <w:r>
         <w:rPr>
           <w:noProof/>
           <w:lang w:eastAsia="pl-PL"/>
         </w:rPr>
         <w:drawing>
-          <wp:anchor distT="0" distB="0" distL="114300" distR="114300" simplePos="0" relativeHeight="251667456" behindDoc="1" locked="0" layoutInCell="1" allowOverlap="1" wp14:anchorId="32EF82DD" wp14:editId="623573D2">
+          <wp:anchor distT="0" distB="0" distL="114300" distR="114300" simplePos="0" relativeHeight="251667456" behindDoc="1" locked="0" layoutInCell="1" allowOverlap="1" wp14:anchorId="32EF82DD" wp14:editId="10C66108">
             <wp:simplePos x="0" y="0"/>
-            <wp:positionH relativeFrom="page">
-              <wp:posOffset>1080135</wp:posOffset>
+            <wp:positionH relativeFrom="margin">
+              <wp:align>center</wp:align>
             </wp:positionH>
             <wp:positionV relativeFrom="paragraph">
-              <wp:posOffset>701675</wp:posOffset>
+              <wp:posOffset>168275</wp:posOffset>
             </wp:positionV>
             <wp:extent cx="4352925" cy="2057400"/>
             <wp:effectExtent l="0" t="0" r="9525" b="0"/>
@@ -3841,12 +3858,6 @@
           </wp:anchor>
         </w:drawing>
       </w:r>
-    </w:p>
-    <w:p>
-      <w:pPr>
-        <w:pStyle w:val="Legenda"/>
-        <w:spacing w:before="240"/>
-      </w:pPr>
       <w:r>
         <w:rPr>
           <w:noProof/>
@@ -3911,27 +3922,14 @@
                             <w:r>
                               <w:t xml:space="preserve">Rysunek </w:t>
                             </w:r>
-                            <w:r>
-                              <w:fldChar w:fldCharType="begin"/>
-                            </w:r>
-                            <w:r>
-                              <w:instrText xml:space="preserve"> SEQ Rysunek \* ARABIC </w:instrText>
-                            </w:r>
-                            <w:r>
-                              <w:fldChar w:fldCharType="separate"/>
-                            </w:r>
-                            <w:r>
-                              <w:rPr>
-                                <w:noProof/>
-                              </w:rPr>
-                              <w:t>1</w:t>
-                            </w:r>
-                            <w:r>
-                              <w:rPr>
-                                <w:noProof/>
-                              </w:rPr>
-                              <w:fldChar w:fldCharType="end"/>
-                            </w:r>
+                            <w:fldSimple w:instr=" SEQ Rysunek \* ARABIC ">
+                              <w:r>
+                                <w:rPr>
+                                  <w:noProof/>
+                                </w:rPr>
+                                <w:t>1</w:t>
+                              </w:r>
+                            </w:fldSimple>
                             <w:r>
                               <w:t xml:space="preserve"> Zakres częstotliwościowy pracy RFID</w:t>
                             </w:r>
@@ -3975,27 +3973,14 @@
                       <w:r>
                         <w:t xml:space="preserve">Rysunek </w:t>
                       </w:r>
-                      <w:r>
-                        <w:fldChar w:fldCharType="begin"/>
-                      </w:r>
-                      <w:r>
-                        <w:instrText xml:space="preserve"> SEQ Rysunek \* ARABIC </w:instrText>
-                      </w:r>
-                      <w:r>
-                        <w:fldChar w:fldCharType="separate"/>
-                      </w:r>
-                      <w:r>
-                        <w:rPr>
-                          <w:noProof/>
-                        </w:rPr>
-                        <w:t>1</w:t>
-                      </w:r>
-                      <w:r>
-                        <w:rPr>
-                          <w:noProof/>
-                        </w:rPr>
-                        <w:fldChar w:fldCharType="end"/>
-                      </w:r>
+                      <w:fldSimple w:instr=" SEQ Rysunek \* ARABIC ">
+                        <w:r>
+                          <w:rPr>
+                            <w:noProof/>
+                          </w:rPr>
+                          <w:t>1</w:t>
+                        </w:r>
+                      </w:fldSimple>
                       <w:r>
                         <w:t xml:space="preserve"> Zakres częstotliwościowy pracy RFID</w:t>
                       </w:r>
@@ -4150,7 +4135,13 @@
         <w:jc w:val="both"/>
       </w:pPr>
       <w:r>
-        <w:t>Znaczniki dzielimy dodatkowo na pasywne i aktywne:</w:t>
+        <w:t>Znaczniki</w:t>
+      </w:r>
+      <w:r>
+        <w:t>, dodatkowo</w:t>
+      </w:r>
+      <w:r>
+        <w:t xml:space="preserve"> dzielimy na pasywne i aktywne:</w:t>
       </w:r>
     </w:p>
     <w:p>
@@ -4161,7 +4152,13 @@
       </w:pPr>
       <w:r>
         <w:br/>
-        <w:t xml:space="preserve">Pierwszy rodzaj znaczników jest w stanie funkcjonować bez baterii. Są one głównie wykorzystywane w zastępstwie kodów kreskowych, w odróżnieniu od aktywnych, są od nich lżejsze, mniejsze i tańsze. Odbierają one sygnał radiowy wysłany do nich przez czytnik i odbijając,  modulują. Przekazują w ten sposób zapisane w nich dane. Niestety, ich zasięg skutecznego działania jest niewielki, a czytniki, które są w stanie funkcjonować ze znacznikami pasywnymi na dystansie &gt;1 metra są bardzo drogie. </w:t>
+        <w:t>Pierwszy rodzaj znaczników jest w stanie funkcjonować bez baterii. Są one głównie wykorzystywane w zastępstwie kodów kreskowych, w odróżnieniu od aktywnych, są od nich lżejsze, mniejsze i tańsze. Odbierają one sygnał radiowy wysłany do nich przez czytnik i odbijając,  modulują. Przekazują w ten sposób zapisane w nich dane. Niestety, ich</w:t>
+      </w:r>
+      <w:r>
+        <w:t xml:space="preserve"> skuteczny</w:t>
+      </w:r>
+      <w:r>
+        <w:t xml:space="preserve"> zasięg działania jest niewielki, a czytniki, które są w stanie funkcjonować ze znacznikami pasywnymi na dystansie &gt;1 metra są bardzo drogie. </w:t>
       </w:r>
     </w:p>
     <w:p>
@@ -4189,16 +4186,48 @@
       </w:r>
       <w:proofErr w:type="spellEnd"/>
       <w:r>
+        <w:t xml:space="preserve"> (Cell of </w:t>
+      </w:r>
+      <w:proofErr w:type="spellStart"/>
+      <w:r>
+        <w:t>Origin</w:t>
+      </w:r>
+      <w:proofErr w:type="spellEnd"/>
+      <w:r>
+        <w:t xml:space="preserve"> - patrz rozdział 5c)</w:t>
+      </w:r>
+      <w:r>
         <w:t>. N</w:t>
       </w:r>
       <w:r>
-        <w:t xml:space="preserve">ie pozwala to na uzyskanie dużej dokładności bez umieszczenia znacznej liczby znaczników, dlatego też pasywne </w:t>
+        <w:t xml:space="preserve">ie pozwala to na uzyskanie </w:t>
+      </w:r>
+      <w:r>
+        <w:t>znacznej</w:t>
+      </w:r>
+      <w:r>
+        <w:t xml:space="preserve"> dokładności bez umieszczenia </w:t>
+      </w:r>
+      <w:r>
+        <w:t>dużej</w:t>
+      </w:r>
+      <w:r>
+        <w:t xml:space="preserve"> liczby znaczników, dlatego też pasywne </w:t>
+      </w:r>
+      <w:r>
+        <w:t>„</w:t>
       </w:r>
       <w:proofErr w:type="spellStart"/>
       <w:r>
-        <w:t>tagi</w:t>
+        <w:t>t</w:t>
+      </w:r>
+      <w:r>
+        <w:t>agi</w:t>
       </w:r>
       <w:proofErr w:type="spellEnd"/>
+      <w:r>
+        <w:t>”</w:t>
+      </w:r>
       <w:r>
         <w:t xml:space="preserve"> RFID najczęściej instalowane są jako elementy systemów kontroli dostępu czy też zarządzania zapleczem logistyczno-magazynowym.  </w:t>
       </w:r>
@@ -4352,27 +4381,14 @@
       <w:r>
         <w:t xml:space="preserve">Rysunek </w:t>
       </w:r>
-      <w:r>
-        <w:fldChar w:fldCharType="begin"/>
-      </w:r>
-      <w:r>
-        <w:instrText xml:space="preserve"> SEQ Rysunek \* ARABIC </w:instrText>
-      </w:r>
-      <w:r>
-        <w:fldChar w:fldCharType="separate"/>
-      </w:r>
-      <w:r>
-        <w:rPr>
-          <w:noProof/>
-        </w:rPr>
-        <w:t>2</w:t>
-      </w:r>
-      <w:r>
-        <w:rPr>
-          <w:noProof/>
-        </w:rPr>
-        <w:fldChar w:fldCharType="end"/>
-      </w:r>
+      <w:fldSimple w:instr=" SEQ Rysunek \* ARABIC ">
+        <w:r>
+          <w:rPr>
+            <w:noProof/>
+          </w:rPr>
+          <w:t>2</w:t>
+        </w:r>
+      </w:fldSimple>
       <w:r>
         <w:t xml:space="preserve"> Zakres częstotliwości pracy protokołu UWB</w:t>
       </w:r>
@@ -4415,7 +4431,11 @@
         <w:t xml:space="preserve"> i </w:t>
       </w:r>
       <w:r>
-        <w:t xml:space="preserve">wysokiej częstotliwości od 3,1 </w:t>
+        <w:t xml:space="preserve">wysokiej </w:t>
+      </w:r>
+      <w:r>
+        <w:lastRenderedPageBreak/>
+        <w:t xml:space="preserve">częstotliwości od 3,1 </w:t>
       </w:r>
       <w:proofErr w:type="spellStart"/>
       <w:r>
@@ -4434,11 +4454,7 @@
         <w:t xml:space="preserve"> (Rys. 2)</w:t>
       </w:r>
       <w:r>
-        <w:t xml:space="preserve"> Techniki lokalizacji, które realizowane są przy </w:t>
-      </w:r>
-      <w:r>
-        <w:lastRenderedPageBreak/>
-        <w:t xml:space="preserve">pomocy protokołu UWB to min. </w:t>
+        <w:t xml:space="preserve"> Techniki lokalizacji, które realizowane są przy pomocy protokołu UWB to min. </w:t>
       </w:r>
       <w:r>
         <w:rPr>
@@ -4477,12 +4493,9 @@
       <w:r>
         <w:t>Jak widać, wszystkie te metody bazują na pomiarze czasu. Lokalizacja osób i obiektów dokonywana jest na podstawie</w:t>
       </w:r>
-    </w:p>
-    <w:p>
-      <w:pPr>
-        <w:pStyle w:val="Default"/>
-        <w:spacing w:line="300" w:lineRule="auto"/>
-      </w:pPr>
+      <w:r>
+        <w:t xml:space="preserve"> </w:t>
+      </w:r>
       <w:r>
         <w:t xml:space="preserve">odbić sygnału, działanie to przypomina metodę funkcjonowania radaru. System taki wymaga wielokierunkowych nadajników sygnału oraz wielu anten odbiorczych. </w:t>
       </w:r>
@@ -4575,27 +4588,14 @@
                             <w:r>
                               <w:t xml:space="preserve">Rysunek </w:t>
                             </w:r>
-                            <w:r>
-                              <w:fldChar w:fldCharType="begin"/>
-                            </w:r>
-                            <w:r>
-                              <w:instrText xml:space="preserve"> SEQ Rysunek \* ARABIC </w:instrText>
-                            </w:r>
-                            <w:r>
-                              <w:fldChar w:fldCharType="separate"/>
-                            </w:r>
-                            <w:r>
-                              <w:rPr>
-                                <w:noProof/>
-                              </w:rPr>
-                              <w:t>3</w:t>
-                            </w:r>
-                            <w:r>
-                              <w:rPr>
-                                <w:noProof/>
-                              </w:rPr>
-                              <w:fldChar w:fldCharType="end"/>
-                            </w:r>
+                            <w:fldSimple w:instr=" SEQ Rysunek \* ARABIC ">
+                              <w:r>
+                                <w:rPr>
+                                  <w:noProof/>
+                                </w:rPr>
+                                <w:t>3</w:t>
+                              </w:r>
+                            </w:fldSimple>
                             <w:r>
                               <w:t xml:space="preserve"> Spektrum promieniowania światła podczerwonego w widmie promieniowania elektromagnetycznego</w:t>
                             </w:r>
@@ -4637,27 +4637,14 @@
                       <w:r>
                         <w:t xml:space="preserve">Rysunek </w:t>
                       </w:r>
-                      <w:r>
-                        <w:fldChar w:fldCharType="begin"/>
-                      </w:r>
-                      <w:r>
-                        <w:instrText xml:space="preserve"> SEQ Rysunek \* ARABIC </w:instrText>
-                      </w:r>
-                      <w:r>
-                        <w:fldChar w:fldCharType="separate"/>
-                      </w:r>
-                      <w:r>
-                        <w:rPr>
-                          <w:noProof/>
-                        </w:rPr>
-                        <w:t>3</w:t>
-                      </w:r>
-                      <w:r>
-                        <w:rPr>
-                          <w:noProof/>
-                        </w:rPr>
-                        <w:fldChar w:fldCharType="end"/>
-                      </w:r>
+                      <w:fldSimple w:instr=" SEQ Rysunek \* ARABIC ">
+                        <w:r>
+                          <w:rPr>
+                            <w:noProof/>
+                          </w:rPr>
+                          <w:t>3</w:t>
+                        </w:r>
+                      </w:fldSimple>
                       <w:r>
                         <w:t xml:space="preserve"> Spektrum promieniowania światła podczerwonego w widmie promieniowania elektromagnetycznego</w:t>
                       </w:r>
@@ -4826,6 +4813,9 @@
       <w:pPr>
         <w:pStyle w:val="Default"/>
         <w:spacing w:line="300" w:lineRule="auto"/>
+        <w:rPr>
+          <w:color w:val="auto"/>
+        </w:rPr>
       </w:pPr>
       <w:r>
         <w:t>Określa się tak</w:t>
@@ -4842,11 +4832,17 @@
       </w:r>
       <w:proofErr w:type="spellEnd"/>
       <w:r>
-        <w:t xml:space="preserve">). Odległości te wykorzystuje się następnie w procesie </w:t>
+        <w:t xml:space="preserve">). Odległości te wykorzystuje </w:t>
+      </w:r>
+      <w:r>
+        <w:t xml:space="preserve">się następnie w procesie </w:t>
       </w:r>
       <w:proofErr w:type="spellStart"/>
       <w:r>
-        <w:t>multiliteracji</w:t>
+        <w:t>multila</w:t>
+      </w:r>
+      <w:r>
+        <w:t>teracji</w:t>
       </w:r>
       <w:proofErr w:type="spellEnd"/>
       <w:r>
@@ -4913,13 +4909,58 @@
       </w:r>
       <w:proofErr w:type="spellEnd"/>
       <w:r>
-        <w:t xml:space="preserve">. </w:t>
-      </w:r>
-      <w:r>
-        <w:rPr>
-          <w:color w:val="FF0000"/>
-        </w:rPr>
-        <w:t>TODO</w:t>
+        <w:t xml:space="preserve"> – przykładem może być tutaj gotowe, komercyjne rozwiązanie firmy </w:t>
+      </w:r>
+      <w:proofErr w:type="spellStart"/>
+      <w:r>
+        <w:t>Marvelmind</w:t>
+      </w:r>
+      <w:proofErr w:type="spellEnd"/>
+      <w:r>
+        <w:t xml:space="preserve"> [źródło: </w:t>
+      </w:r>
+      <w:hyperlink r:id="rId24" w:history="1">
+        <w:r>
+          <w:rPr>
+            <w:rStyle w:val="Hipercze"/>
+          </w:rPr>
+          <w:t>http://www.marvelmind.com/pics/marvelmind_navigation_system_manual.pdf</w:t>
+        </w:r>
+      </w:hyperlink>
+      <w:r>
+        <w:t xml:space="preserve">] oferującej kompleksowy system </w:t>
+      </w:r>
+      <w:proofErr w:type="spellStart"/>
+      <w:r>
+        <w:t>mikronawigacji</w:t>
+      </w:r>
+      <w:proofErr w:type="spellEnd"/>
+      <w:r>
+        <w:t xml:space="preserve">, który zakłada pracę znaczników na baterii o pojemności 1000 </w:t>
+      </w:r>
+      <w:proofErr w:type="spellStart"/>
+      <w:r>
+        <w:t>mAh</w:t>
+      </w:r>
+      <w:proofErr w:type="spellEnd"/>
+      <w:r>
+        <w:t xml:space="preserve"> w zakresie od 72h (przy rozgłaszaniu z częstotliwością 16 </w:t>
+      </w:r>
+      <w:proofErr w:type="spellStart"/>
+      <w:r>
+        <w:t>Hz</w:t>
+      </w:r>
+      <w:proofErr w:type="spellEnd"/>
+      <w:r>
+        <w:t xml:space="preserve">) do około 1 miesiąca (przy rozgłaszaniu z częstotliwością 1 </w:t>
+      </w:r>
+      <w:proofErr w:type="spellStart"/>
+      <w:r>
+        <w:t>Hz</w:t>
+      </w:r>
+      <w:proofErr w:type="spellEnd"/>
+      <w:r>
+        <w:t xml:space="preserve">).  </w:t>
       </w:r>
     </w:p>
     <w:p>
@@ -5108,27 +5149,14 @@
                             <w:r>
                               <w:t xml:space="preserve">Rysunek </w:t>
                             </w:r>
-                            <w:r>
-                              <w:fldChar w:fldCharType="begin"/>
-                            </w:r>
-                            <w:r>
-                              <w:instrText xml:space="preserve"> SEQ Rysunek \* ARABIC </w:instrText>
-                            </w:r>
-                            <w:r>
-                              <w:fldChar w:fldCharType="separate"/>
-                            </w:r>
-                            <w:r>
-                              <w:rPr>
-                                <w:noProof/>
-                              </w:rPr>
-                              <w:t>4</w:t>
-                            </w:r>
-                            <w:r>
-                              <w:rPr>
-                                <w:noProof/>
-                              </w:rPr>
-                              <w:fldChar w:fldCharType="end"/>
-                            </w:r>
+                            <w:fldSimple w:instr=" SEQ Rysunek \* ARABIC ">
+                              <w:r>
+                                <w:rPr>
+                                  <w:noProof/>
+                                </w:rPr>
+                                <w:t>4</w:t>
+                              </w:r>
+                            </w:fldSimple>
                             <w:r>
                               <w:t xml:space="preserve"> Budowa sieci </w:t>
                             </w:r>
@@ -5174,27 +5202,14 @@
                       <w:r>
                         <w:t xml:space="preserve">Rysunek </w:t>
                       </w:r>
-                      <w:r>
-                        <w:fldChar w:fldCharType="begin"/>
-                      </w:r>
-                      <w:r>
-                        <w:instrText xml:space="preserve"> SEQ Rysunek \* ARABIC </w:instrText>
-                      </w:r>
-                      <w:r>
-                        <w:fldChar w:fldCharType="separate"/>
-                      </w:r>
-                      <w:r>
-                        <w:rPr>
-                          <w:noProof/>
-                        </w:rPr>
-                        <w:t>4</w:t>
-                      </w:r>
-                      <w:r>
-                        <w:rPr>
-                          <w:noProof/>
-                        </w:rPr>
-                        <w:fldChar w:fldCharType="end"/>
-                      </w:r>
+                      <w:fldSimple w:instr=" SEQ Rysunek \* ARABIC ">
+                        <w:r>
+                          <w:rPr>
+                            <w:noProof/>
+                          </w:rPr>
+                          <w:t>4</w:t>
+                        </w:r>
+                      </w:fldSimple>
                       <w:r>
                         <w:t xml:space="preserve"> Budowa sieci </w:t>
                       </w:r>
@@ -5347,7 +5362,7 @@
                     <pic:cNvPicPr/>
                   </pic:nvPicPr>
                   <pic:blipFill>
-                    <a:blip r:embed="rId24">
+                    <a:blip r:embed="rId25">
                       <a:extLst>
                         <a:ext uri="{28A0092B-C50C-407E-A947-70E740481C1C}">
                           <a14:useLocalDpi xmlns:a14="http://schemas.microsoft.com/office/drawing/2010/main" val="0"/>
@@ -5462,6 +5477,7 @@
         <w:rPr>
           <w:color w:val="auto"/>
         </w:rPr>
+        <w:lastRenderedPageBreak/>
         <w:t xml:space="preserve">popularna nazwa grupy standardów IEEE 802.11 dotyczących transmisji </w:t>
       </w:r>
       <w:r>
@@ -5554,60 +5570,51 @@
         <w:rPr>
           <w:color w:val="auto"/>
         </w:rPr>
-        <w:t xml:space="preserve">. Z powodu złożoności </w:t>
+        <w:t>. Z powodu złożoności transmisji</w:t>
       </w:r>
       <w:r>
         <w:rPr>
           <w:color w:val="auto"/>
         </w:rPr>
-        <w:lastRenderedPageBreak/>
-        <w:t>transmisji</w:t>
-      </w:r>
+        <w:t xml:space="preserve">(opóźnień i pomiarów kątowych), w przypadku wykorzystania </w:t>
+      </w:r>
+      <w:proofErr w:type="spellStart"/>
       <w:r>
         <w:rPr>
           <w:color w:val="auto"/>
         </w:rPr>
-        <w:t xml:space="preserve">(opóźnień i pomiarów kątowych), w przypadku wykorzystania </w:t>
-      </w:r>
-      <w:proofErr w:type="spellStart"/>
+        <w:t>WiFi</w:t>
+      </w:r>
+      <w:proofErr w:type="spellEnd"/>
       <w:r>
         <w:rPr>
           <w:color w:val="auto"/>
         </w:rPr>
-        <w:t>WiFi</w:t>
-      </w:r>
-      <w:proofErr w:type="spellEnd"/>
+        <w:t xml:space="preserve"> jako medium nawigacyjnego, najczęściej korzysta się z</w:t>
+      </w:r>
       <w:r>
         <w:rPr>
           <w:color w:val="auto"/>
         </w:rPr>
-        <w:t xml:space="preserve"> jako medium nawigacyjnego, najczęściej korzysta się z</w:t>
+        <w:t xml:space="preserve"> wskaźnika</w:t>
       </w:r>
       <w:r>
         <w:rPr>
           <w:color w:val="auto"/>
         </w:rPr>
-        <w:t xml:space="preserve"> wskaźnika</w:t>
+        <w:t xml:space="preserve"> RSSI. Aby zwiększyć dokładność, metodę tę wiąże się z modelem propagacji</w:t>
       </w:r>
       <w:r>
         <w:rPr>
           <w:color w:val="auto"/>
         </w:rPr>
-        <w:t xml:space="preserve"> RSSI. Aby zwiększyć dokładność, metodę tę wiąże się z modelem propagacji, </w:t>
-      </w:r>
-      <w:proofErr w:type="spellStart"/>
+        <w:t xml:space="preserve"> dopasowanym do środowiska pracy,</w:t>
+      </w:r>
       <w:r>
         <w:rPr>
           <w:color w:val="auto"/>
         </w:rPr>
-        <w:t>CoO</w:t>
-      </w:r>
-      <w:proofErr w:type="spellEnd"/>
-      <w:r>
-        <w:rPr>
-          <w:color w:val="auto"/>
-        </w:rPr>
-        <w:t xml:space="preserve">, </w:t>
+        <w:t xml:space="preserve"> </w:t>
       </w:r>
       <w:proofErr w:type="spellStart"/>
       <w:r>
@@ -5807,27 +5814,14 @@
                             <w:r>
                               <w:t xml:space="preserve">Rysunek </w:t>
                             </w:r>
-                            <w:r>
-                              <w:fldChar w:fldCharType="begin"/>
-                            </w:r>
-                            <w:r>
-                              <w:instrText xml:space="preserve"> SEQ Rysunek \* ARABIC </w:instrText>
-                            </w:r>
-                            <w:r>
-                              <w:fldChar w:fldCharType="separate"/>
-                            </w:r>
-                            <w:r>
-                              <w:rPr>
-                                <w:noProof/>
-                              </w:rPr>
-                              <w:t>5</w:t>
-                            </w:r>
-                            <w:r>
-                              <w:rPr>
-                                <w:noProof/>
-                              </w:rPr>
-                              <w:fldChar w:fldCharType="end"/>
-                            </w:r>
+                            <w:fldSimple w:instr=" SEQ Rysunek \* ARABIC ">
+                              <w:r>
+                                <w:rPr>
+                                  <w:noProof/>
+                                </w:rPr>
+                                <w:t>5</w:t>
+                              </w:r>
+                            </w:fldSimple>
                             <w:r>
                               <w:t xml:space="preserve"> Schemat ideowy sieci WLAN</w:t>
                             </w:r>
@@ -5868,27 +5862,14 @@
                       <w:r>
                         <w:t xml:space="preserve">Rysunek </w:t>
                       </w:r>
-                      <w:r>
-                        <w:fldChar w:fldCharType="begin"/>
-                      </w:r>
-                      <w:r>
-                        <w:instrText xml:space="preserve"> SEQ Rysunek \* ARABIC </w:instrText>
-                      </w:r>
-                      <w:r>
-                        <w:fldChar w:fldCharType="separate"/>
-                      </w:r>
-                      <w:r>
-                        <w:rPr>
-                          <w:noProof/>
-                        </w:rPr>
-                        <w:t>5</w:t>
-                      </w:r>
-                      <w:r>
-                        <w:rPr>
-                          <w:noProof/>
-                        </w:rPr>
-                        <w:fldChar w:fldCharType="end"/>
-                      </w:r>
+                      <w:fldSimple w:instr=" SEQ Rysunek \* ARABIC ">
+                        <w:r>
+                          <w:rPr>
+                            <w:noProof/>
+                          </w:rPr>
+                          <w:t>5</w:t>
+                        </w:r>
+                      </w:fldSimple>
                       <w:r>
                         <w:t xml:space="preserve"> Schemat ideowy sieci WLAN</w:t>
                       </w:r>
@@ -5931,7 +5912,7 @@
                     <pic:cNvPicPr/>
                   </pic:nvPicPr>
                   <pic:blipFill>
-                    <a:blip r:embed="rId25">
+                    <a:blip r:embed="rId26">
                       <a:extLst>
                         <a:ext uri="{28A0092B-C50C-407E-A947-70E740481C1C}">
                           <a14:useLocalDpi xmlns:a14="http://schemas.microsoft.com/office/drawing/2010/main" val="0"/>
@@ -6035,7 +6016,22 @@
       </w:r>
       <w:proofErr w:type="spellEnd"/>
       <w:r>
-        <w:t xml:space="preserve"> . Niestety, dostęp do danych pochodzących z tego typu lokalizacji jest mocno utrudniony z uwagi na ochronę danych osobowych, dlatego też niewiele można powiedzieć o jakości pomiaru. </w:t>
+        <w:t xml:space="preserve"> . </w:t>
+      </w:r>
+      <w:r>
+        <w:t xml:space="preserve">Jeden z popularnych Polskich operatorów, oferujących lokalizację z wykorzystaniem GSM deklaruje dokładność w zakresie od 50-200 metrów, jeśli lokalizowany obiekt znajduje się w centrum miasta, 200-400 metrów na przedmieściach, 200-1000 metrów na obszarach wiejskich lub o niskiej gęstości zabudowy. Dużą zaletą wykorzystania sygnałów GSM do nawigacji jest brak konieczności wykorzystywania dodatkowego oprogramowania na lokalizowanym urządzeniu oraz niskie zużycie energii (zakładając, że użytkownik i tak posiada aktywną funkcję GSM). Zdecydowanym minusem tego rozwiązania jest konieczność zaangażowania operatora telefonii GSM w ten proces – lokalizowanie odbywa się po wyrażeniu zgody przez właściciela lokalizowanego numeru. Istniejące na rynku usługi są płatne – tygodniowy dostęp do lokalizacji </w:t>
+      </w:r>
+      <w:r>
+        <w:lastRenderedPageBreak/>
+        <w:t xml:space="preserve">wybranego numeru telefonu kosztuje około 8 złotych. Lokalizacja z użyciem sygnału GSM jest zwykle uzupełniana dodatkowymi metodami takimi jak GPS oraz </w:t>
+      </w:r>
+      <w:proofErr w:type="spellStart"/>
+      <w:r>
+        <w:t>WiFi</w:t>
+      </w:r>
+      <w:proofErr w:type="spellEnd"/>
+      <w:r>
+        <w:t xml:space="preserve">. </w:t>
       </w:r>
     </w:p>
     <w:p>
@@ -6152,11 +6148,7 @@
       </w:r>
       <w:proofErr w:type="spellEnd"/>
       <w:r>
-        <w:t xml:space="preserve">. W jej skład wchodzą wszelkiego rodzaju </w:t>
-      </w:r>
-      <w:r>
-        <w:lastRenderedPageBreak/>
-        <w:t xml:space="preserve">opaski zbierające dane o aktywności fizycznej użytkownika czy bezprzewodowe, medyczne urządzenia pomiarowe. W kontekście nawigacji, najistotniejszą aplikacją Bluetooth </w:t>
+        <w:t xml:space="preserve">. W jej skład wchodzą wszelkiego rodzaju opaski zbierające dane o aktywności fizycznej użytkownika czy bezprzewodowe, medyczne urządzenia pomiarowe. W kontekście nawigacji, najistotniejszą aplikacją Bluetooth </w:t>
       </w:r>
       <w:proofErr w:type="spellStart"/>
       <w:r>
@@ -6274,27 +6266,14 @@
                             <w:r>
                               <w:t xml:space="preserve">Rysunek </w:t>
                             </w:r>
-                            <w:r>
-                              <w:fldChar w:fldCharType="begin"/>
-                            </w:r>
-                            <w:r>
-                              <w:instrText xml:space="preserve"> SEQ Rysunek \* ARABIC </w:instrText>
-                            </w:r>
-                            <w:r>
-                              <w:fldChar w:fldCharType="separate"/>
-                            </w:r>
-                            <w:r>
-                              <w:rPr>
-                                <w:noProof/>
-                              </w:rPr>
-                              <w:t>6</w:t>
-                            </w:r>
-                            <w:r>
-                              <w:rPr>
-                                <w:noProof/>
-                              </w:rPr>
-                              <w:fldChar w:fldCharType="end"/>
-                            </w:r>
+                            <w:fldSimple w:instr=" SEQ Rysunek \* ARABIC ">
+                              <w:r>
+                                <w:rPr>
+                                  <w:noProof/>
+                                </w:rPr>
+                                <w:t>6</w:t>
+                              </w:r>
+                            </w:fldSimple>
                             <w:r>
                               <w:t xml:space="preserve"> </w:t>
                             </w:r>
@@ -6351,27 +6330,14 @@
                       <w:r>
                         <w:t xml:space="preserve">Rysunek </w:t>
                       </w:r>
-                      <w:r>
-                        <w:fldChar w:fldCharType="begin"/>
-                      </w:r>
-                      <w:r>
-                        <w:instrText xml:space="preserve"> SEQ Rysunek \* ARABIC </w:instrText>
-                      </w:r>
-                      <w:r>
-                        <w:fldChar w:fldCharType="separate"/>
-                      </w:r>
-                      <w:r>
-                        <w:rPr>
-                          <w:noProof/>
-                        </w:rPr>
-                        <w:t>6</w:t>
-                      </w:r>
-                      <w:r>
-                        <w:rPr>
-                          <w:noProof/>
-                        </w:rPr>
-                        <w:fldChar w:fldCharType="end"/>
-                      </w:r>
+                      <w:fldSimple w:instr=" SEQ Rysunek \* ARABIC ">
+                        <w:r>
+                          <w:rPr>
+                            <w:noProof/>
+                          </w:rPr>
+                          <w:t>6</w:t>
+                        </w:r>
+                      </w:fldSimple>
                       <w:r>
                         <w:t xml:space="preserve"> </w:t>
                       </w:r>
@@ -6535,7 +6501,7 @@
                     <pic:cNvPicPr/>
                   </pic:nvPicPr>
                   <pic:blipFill>
-                    <a:blip r:embed="rId26">
+                    <a:blip r:embed="rId27">
                       <a:extLst>
                         <a:ext uri="{28A0092B-C50C-407E-A947-70E740481C1C}">
                           <a14:useLocalDpi xmlns:a14="http://schemas.microsoft.com/office/drawing/2010/main" val="0"/>
@@ -8564,12 +8530,12 @@
           <w:numId w:val="15"/>
         </w:numPr>
       </w:pPr>
-      <w:bookmarkStart w:id="28" w:name="_Toc465709391"/>
+      <w:bookmarkStart w:id="29" w:name="_Toc465709391"/>
       <w:r>
         <w:lastRenderedPageBreak/>
         <w:t>Najczęściej wykorzystywane techniki określania pozycji</w:t>
       </w:r>
-      <w:bookmarkEnd w:id="28"/>
+      <w:bookmarkEnd w:id="29"/>
       <w:r>
         <w:t xml:space="preserve"> </w:t>
       </w:r>
@@ -8599,11 +8565,11 @@
           <w:sz w:val="32"/>
         </w:rPr>
       </w:pPr>
-      <w:bookmarkStart w:id="29" w:name="_Toc465709392"/>
+      <w:bookmarkStart w:id="30" w:name="_Toc465709392"/>
       <w:r>
         <w:t>Trilateracja</w:t>
       </w:r>
-      <w:bookmarkEnd w:id="29"/>
+      <w:bookmarkEnd w:id="30"/>
     </w:p>
     <w:p>
       <w:pPr>
@@ -8750,27 +8716,14 @@
                             <w:r>
                               <w:t xml:space="preserve">Rysunek </w:t>
                             </w:r>
-                            <w:r>
-                              <w:fldChar w:fldCharType="begin"/>
-                            </w:r>
-                            <w:r>
-                              <w:instrText xml:space="preserve"> SEQ Rysunek \* ARABIC </w:instrText>
-                            </w:r>
-                            <w:r>
-                              <w:fldChar w:fldCharType="separate"/>
-                            </w:r>
-                            <w:r>
-                              <w:rPr>
-                                <w:noProof/>
-                              </w:rPr>
-                              <w:t>7</w:t>
-                            </w:r>
-                            <w:r>
-                              <w:rPr>
-                                <w:noProof/>
-                              </w:rPr>
-                              <w:fldChar w:fldCharType="end"/>
-                            </w:r>
+                            <w:fldSimple w:instr=" SEQ Rysunek \* ARABIC ">
+                              <w:r>
+                                <w:rPr>
+                                  <w:noProof/>
+                                </w:rPr>
+                                <w:t>7</w:t>
+                              </w:r>
+                            </w:fldSimple>
                             <w:r>
                               <w:t xml:space="preserve"> </w:t>
                             </w:r>
@@ -8817,27 +8770,14 @@
                       <w:r>
                         <w:t xml:space="preserve">Rysunek </w:t>
                       </w:r>
-                      <w:r>
-                        <w:fldChar w:fldCharType="begin"/>
-                      </w:r>
-                      <w:r>
-                        <w:instrText xml:space="preserve"> SEQ Rysunek \* ARABIC </w:instrText>
-                      </w:r>
-                      <w:r>
-                        <w:fldChar w:fldCharType="separate"/>
-                      </w:r>
-                      <w:r>
-                        <w:rPr>
-                          <w:noProof/>
-                        </w:rPr>
-                        <w:t>7</w:t>
-                      </w:r>
-                      <w:r>
-                        <w:rPr>
-                          <w:noProof/>
-                        </w:rPr>
-                        <w:fldChar w:fldCharType="end"/>
-                      </w:r>
+                      <w:fldSimple w:instr=" SEQ Rysunek \* ARABIC ">
+                        <w:r>
+                          <w:rPr>
+                            <w:noProof/>
+                          </w:rPr>
+                          <w:t>7</w:t>
+                        </w:r>
+                      </w:fldSimple>
                       <w:r>
                         <w:t xml:space="preserve"> </w:t>
                       </w:r>
@@ -9003,7 +8943,7 @@
                     <pic:cNvPicPr/>
                   </pic:nvPicPr>
                   <pic:blipFill>
-                    <a:blip r:embed="rId27">
+                    <a:blip r:embed="rId28">
                       <a:extLst>
                         <a:ext uri="{28A0092B-C50C-407E-A947-70E740481C1C}">
                           <a14:useLocalDpi xmlns:a14="http://schemas.microsoft.com/office/drawing/2010/main" val="0"/>
@@ -9136,7 +9076,7 @@
           <w:sz w:val="32"/>
         </w:rPr>
       </w:pPr>
-      <w:bookmarkStart w:id="30" w:name="_Toc465709393"/>
+      <w:bookmarkStart w:id="31" w:name="_Toc465709393"/>
       <w:proofErr w:type="spellStart"/>
       <w:r>
         <w:t>CoO</w:t>
@@ -9152,7 +9092,7 @@
       <w:r>
         <w:t>Origin</w:t>
       </w:r>
-      <w:bookmarkEnd w:id="30"/>
+      <w:bookmarkEnd w:id="31"/>
       <w:proofErr w:type="spellEnd"/>
       <w:r>
         <w:t xml:space="preserve"> </w:t>
@@ -9196,7 +9136,7 @@
                     <pic:cNvPicPr/>
                   </pic:nvPicPr>
                   <pic:blipFill>
-                    <a:blip r:embed="rId28">
+                    <a:blip r:embed="rId29">
                       <a:extLst>
                         <a:ext uri="{28A0092B-C50C-407E-A947-70E740481C1C}">
                           <a14:useLocalDpi xmlns:a14="http://schemas.microsoft.com/office/drawing/2010/main" val="0"/>
@@ -9397,27 +9337,14 @@
                             <w:r>
                               <w:t xml:space="preserve">Rysunek </w:t>
                             </w:r>
-                            <w:r>
-                              <w:fldChar w:fldCharType="begin"/>
-                            </w:r>
-                            <w:r>
-                              <w:instrText xml:space="preserve"> SEQ Rysunek \* ARABIC </w:instrText>
-                            </w:r>
-                            <w:r>
-                              <w:fldChar w:fldCharType="separate"/>
-                            </w:r>
-                            <w:r>
-                              <w:rPr>
-                                <w:noProof/>
-                              </w:rPr>
-                              <w:t>8</w:t>
-                            </w:r>
-                            <w:r>
-                              <w:rPr>
-                                <w:noProof/>
-                              </w:rPr>
-                              <w:fldChar w:fldCharType="end"/>
-                            </w:r>
+                            <w:fldSimple w:instr=" SEQ Rysunek \* ARABIC ">
+                              <w:r>
+                                <w:rPr>
+                                  <w:noProof/>
+                                </w:rPr>
+                                <w:t>8</w:t>
+                              </w:r>
+                            </w:fldSimple>
                             <w:r>
                               <w:t xml:space="preserve"> Idealny model pozycjonowania metodą </w:t>
                             </w:r>
@@ -9462,27 +9389,14 @@
                       <w:r>
                         <w:t xml:space="preserve">Rysunek </w:t>
                       </w:r>
-                      <w:r>
-                        <w:fldChar w:fldCharType="begin"/>
-                      </w:r>
-                      <w:r>
-                        <w:instrText xml:space="preserve"> SEQ Rysunek \* ARABIC </w:instrText>
-                      </w:r>
-                      <w:r>
-                        <w:fldChar w:fldCharType="separate"/>
-                      </w:r>
-                      <w:r>
-                        <w:rPr>
-                          <w:noProof/>
-                        </w:rPr>
-                        <w:t>8</w:t>
-                      </w:r>
-                      <w:r>
-                        <w:rPr>
-                          <w:noProof/>
-                        </w:rPr>
-                        <w:fldChar w:fldCharType="end"/>
-                      </w:r>
+                      <w:fldSimple w:instr=" SEQ Rysunek \* ARABIC ">
+                        <w:r>
+                          <w:rPr>
+                            <w:noProof/>
+                          </w:rPr>
+                          <w:t>8</w:t>
+                        </w:r>
+                      </w:fldSimple>
                       <w:r>
                         <w:t xml:space="preserve"> Idealny model pozycjonowania metodą </w:t>
                       </w:r>
@@ -9558,7 +9472,7 @@
                     <pic:cNvPicPr/>
                   </pic:nvPicPr>
                   <pic:blipFill>
-                    <a:blip r:embed="rId29">
+                    <a:blip r:embed="rId30">
                       <a:extLst>
                         <a:ext uri="{28A0092B-C50C-407E-A947-70E740481C1C}">
                           <a14:useLocalDpi xmlns:a14="http://schemas.microsoft.com/office/drawing/2010/main" val="0"/>
@@ -9638,8 +9552,30 @@
                               <w:rPr>
                                 <w:lang w:val="en-US"/>
                               </w:rPr>
-                              <w:t>Źródło:  Mobile Location Services: The Definitive Guide, Tom 1 Autorzy Andrew Jagoe</w:t>
+                              <w:t xml:space="preserve">Źródło:  Mobile Location Services: The Definitive Guide, Tom 1 </w:t>
                             </w:r>
+                            <w:proofErr w:type="spellStart"/>
+                            <w:r>
+                              <w:rPr>
+                                <w:lang w:val="en-US"/>
+                              </w:rPr>
+                              <w:t>Autorzy</w:t>
+                            </w:r>
+                            <w:proofErr w:type="spellEnd"/>
+                            <w:r>
+                              <w:rPr>
+                                <w:lang w:val="en-US"/>
+                              </w:rPr>
+                              <w:t xml:space="preserve"> Andrew </w:t>
+                            </w:r>
+                            <w:proofErr w:type="spellStart"/>
+                            <w:r>
+                              <w:rPr>
+                                <w:lang w:val="en-US"/>
+                              </w:rPr>
+                              <w:t>Jagoe</w:t>
+                            </w:r>
+                            <w:proofErr w:type="spellEnd"/>
                           </w:p>
                           <w:p>
                             <w:pPr>
@@ -9690,8 +9626,30 @@
                         <w:rPr>
                           <w:lang w:val="en-US"/>
                         </w:rPr>
-                        <w:t>Źródło:  Mobile Location Services: The Definitive Guide, Tom 1 Autorzy Andrew Jagoe</w:t>
+                        <w:t xml:space="preserve">Źródło:  Mobile Location Services: The Definitive Guide, Tom 1 </w:t>
                       </w:r>
+                      <w:proofErr w:type="spellStart"/>
+                      <w:r>
+                        <w:rPr>
+                          <w:lang w:val="en-US"/>
+                        </w:rPr>
+                        <w:t>Autorzy</w:t>
+                      </w:r>
+                      <w:proofErr w:type="spellEnd"/>
+                      <w:r>
+                        <w:rPr>
+                          <w:lang w:val="en-US"/>
+                        </w:rPr>
+                        <w:t xml:space="preserve"> Andrew </w:t>
+                      </w:r>
+                      <w:proofErr w:type="spellStart"/>
+                      <w:r>
+                        <w:rPr>
+                          <w:lang w:val="en-US"/>
+                        </w:rPr>
+                        <w:t>Jagoe</w:t>
+                      </w:r>
+                      <w:proofErr w:type="spellEnd"/>
                     </w:p>
                     <w:p>
                       <w:pPr>
@@ -9839,21 +9797,21 @@
       <w:r>
         <w:t xml:space="preserve">poszczególne węzły jest w przybliżeniu kołem – </w:t>
       </w:r>
-      <w:commentRangeStart w:id="31"/>
+      <w:commentRangeStart w:id="32"/>
       <w:r>
         <w:rPr>
           <w:color w:val="FF0000"/>
         </w:rPr>
         <w:t>RYS</w:t>
       </w:r>
-      <w:commentRangeEnd w:id="31"/>
+      <w:commentRangeEnd w:id="32"/>
       <w:r>
         <w:rPr>
           <w:rStyle w:val="Odwoaniedokomentarza"/>
           <w:rFonts w:cs="Times New Roman"/>
           <w:color w:val="00000A"/>
         </w:rPr>
-        <w:commentReference w:id="31"/>
+        <w:commentReference w:id="32"/>
       </w:r>
       <w:r>
         <w:rPr>
@@ -9964,7 +9922,7 @@
           <w:sz w:val="32"/>
         </w:rPr>
       </w:pPr>
-      <w:bookmarkStart w:id="32" w:name="_Toc465709394"/>
+      <w:bookmarkStart w:id="33" w:name="_Toc465709394"/>
       <w:r>
         <w:t>FP</w:t>
       </w:r>
@@ -9975,7 +9933,7 @@
       <w:r>
         <w:t>Fingerprinting</w:t>
       </w:r>
-      <w:bookmarkEnd w:id="32"/>
+      <w:bookmarkEnd w:id="33"/>
       <w:proofErr w:type="spellEnd"/>
     </w:p>
     <w:p>
@@ -10128,8 +10086,72 @@
                               <w:rPr>
                                 <w:lang w:val="en-US"/>
                               </w:rPr>
-                              <w:t>Źródło: An Enhanced Technique for Indoor Navigation System Based on WIFI-RSSI, Kittipong Kasantikul, XIU Chuni, YANG Dongkai, YANG Meng</w:t>
+                              <w:t xml:space="preserve">Źródło: An Enhanced Technique for Indoor Navigation System Based on WIFI-RSSI, </w:t>
                             </w:r>
+                            <w:proofErr w:type="spellStart"/>
+                            <w:r>
+                              <w:rPr>
+                                <w:lang w:val="en-US"/>
+                              </w:rPr>
+                              <w:t>Kittipong</w:t>
+                            </w:r>
+                            <w:proofErr w:type="spellEnd"/>
+                            <w:r>
+                              <w:rPr>
+                                <w:lang w:val="en-US"/>
+                              </w:rPr>
+                              <w:t xml:space="preserve"> </w:t>
+                            </w:r>
+                            <w:proofErr w:type="spellStart"/>
+                            <w:r>
+                              <w:rPr>
+                                <w:lang w:val="en-US"/>
+                              </w:rPr>
+                              <w:t>Kasantikul</w:t>
+                            </w:r>
+                            <w:proofErr w:type="spellEnd"/>
+                            <w:r>
+                              <w:rPr>
+                                <w:lang w:val="en-US"/>
+                              </w:rPr>
+                              <w:t xml:space="preserve">, XIU </w:t>
+                            </w:r>
+                            <w:proofErr w:type="spellStart"/>
+                            <w:r>
+                              <w:rPr>
+                                <w:lang w:val="en-US"/>
+                              </w:rPr>
+                              <w:t>Chuni</w:t>
+                            </w:r>
+                            <w:proofErr w:type="spellEnd"/>
+                            <w:r>
+                              <w:rPr>
+                                <w:lang w:val="en-US"/>
+                              </w:rPr>
+                              <w:t xml:space="preserve">, YANG </w:t>
+                            </w:r>
+                            <w:proofErr w:type="spellStart"/>
+                            <w:r>
+                              <w:rPr>
+                                <w:lang w:val="en-US"/>
+                              </w:rPr>
+                              <w:t>Dongkai</w:t>
+                            </w:r>
+                            <w:proofErr w:type="spellEnd"/>
+                            <w:r>
+                              <w:rPr>
+                                <w:lang w:val="en-US"/>
+                              </w:rPr>
+                              <w:t xml:space="preserve">, YANG </w:t>
+                            </w:r>
+                            <w:proofErr w:type="spellStart"/>
+                            <w:r>
+                              <w:rPr>
+                                <w:lang w:val="en-US"/>
+                              </w:rPr>
+                              <w:t>Meng</w:t>
+                            </w:r>
+                            <w:proofErr w:type="spellEnd"/>
                           </w:p>
                         </w:txbxContent>
                       </wps:txbx>
@@ -10167,8 +10189,72 @@
                         <w:rPr>
                           <w:lang w:val="en-US"/>
                         </w:rPr>
-                        <w:t>Źródło: An Enhanced Technique for Indoor Navigation System Based on WIFI-RSSI, Kittipong Kasantikul, XIU Chuni, YANG Dongkai, YANG Meng</w:t>
+                        <w:t xml:space="preserve">Źródło: An Enhanced Technique for Indoor Navigation System Based on WIFI-RSSI, </w:t>
                       </w:r>
+                      <w:proofErr w:type="spellStart"/>
+                      <w:r>
+                        <w:rPr>
+                          <w:lang w:val="en-US"/>
+                        </w:rPr>
+                        <w:t>Kittipong</w:t>
+                      </w:r>
+                      <w:proofErr w:type="spellEnd"/>
+                      <w:r>
+                        <w:rPr>
+                          <w:lang w:val="en-US"/>
+                        </w:rPr>
+                        <w:t xml:space="preserve"> </w:t>
+                      </w:r>
+                      <w:proofErr w:type="spellStart"/>
+                      <w:r>
+                        <w:rPr>
+                          <w:lang w:val="en-US"/>
+                        </w:rPr>
+                        <w:t>Kasantikul</w:t>
+                      </w:r>
+                      <w:proofErr w:type="spellEnd"/>
+                      <w:r>
+                        <w:rPr>
+                          <w:lang w:val="en-US"/>
+                        </w:rPr>
+                        <w:t xml:space="preserve">, XIU </w:t>
+                      </w:r>
+                      <w:proofErr w:type="spellStart"/>
+                      <w:r>
+                        <w:rPr>
+                          <w:lang w:val="en-US"/>
+                        </w:rPr>
+                        <w:t>Chuni</w:t>
+                      </w:r>
+                      <w:proofErr w:type="spellEnd"/>
+                      <w:r>
+                        <w:rPr>
+                          <w:lang w:val="en-US"/>
+                        </w:rPr>
+                        <w:t xml:space="preserve">, YANG </w:t>
+                      </w:r>
+                      <w:proofErr w:type="spellStart"/>
+                      <w:r>
+                        <w:rPr>
+                          <w:lang w:val="en-US"/>
+                        </w:rPr>
+                        <w:t>Dongkai</w:t>
+                      </w:r>
+                      <w:proofErr w:type="spellEnd"/>
+                      <w:r>
+                        <w:rPr>
+                          <w:lang w:val="en-US"/>
+                        </w:rPr>
+                        <w:t xml:space="preserve">, YANG </w:t>
+                      </w:r>
+                      <w:proofErr w:type="spellStart"/>
+                      <w:r>
+                        <w:rPr>
+                          <w:lang w:val="en-US"/>
+                        </w:rPr>
+                        <w:t>Meng</w:t>
+                      </w:r>
+                      <w:proofErr w:type="spellEnd"/>
                     </w:p>
                   </w:txbxContent>
                 </v:textbox>
@@ -10208,7 +10294,7 @@
                     <pic:cNvPicPr/>
                   </pic:nvPicPr>
                   <pic:blipFill>
-                    <a:blip r:embed="rId30">
+                    <a:blip r:embed="rId31">
                       <a:extLst>
                         <a:ext uri="{28A0092B-C50C-407E-A947-70E740481C1C}">
                           <a14:useLocalDpi xmlns:a14="http://schemas.microsoft.com/office/drawing/2010/main" val="0"/>
@@ -10358,7 +10444,7 @@
           <w:sz w:val="32"/>
         </w:rPr>
       </w:pPr>
-      <w:bookmarkStart w:id="33" w:name="_Toc465709395"/>
+      <w:bookmarkStart w:id="34" w:name="_Toc465709395"/>
       <w:r>
         <w:t>DR</w:t>
       </w:r>
@@ -10377,7 +10463,7 @@
       <w:r>
         <w:t>Reckoning</w:t>
       </w:r>
-      <w:bookmarkEnd w:id="33"/>
+      <w:bookmarkEnd w:id="34"/>
       <w:proofErr w:type="spellEnd"/>
     </w:p>
     <w:p>
@@ -10603,7 +10689,7 @@
                     <pic:cNvPicPr/>
                   </pic:nvPicPr>
                   <pic:blipFill>
-                    <a:blip r:embed="rId31" cstate="print">
+                    <a:blip r:embed="rId32" cstate="print">
                       <a:extLst>
                         <a:ext uri="{28A0092B-C50C-407E-A947-70E740481C1C}">
                           <a14:useLocalDpi xmlns:a14="http://schemas.microsoft.com/office/drawing/2010/main" val="0"/>
@@ -10949,7 +11035,7 @@
           <w:numId w:val="15"/>
         </w:numPr>
       </w:pPr>
-      <w:bookmarkStart w:id="34" w:name="_Toc465709396"/>
+      <w:bookmarkStart w:id="35" w:name="_Toc465709396"/>
       <w:r>
         <w:lastRenderedPageBreak/>
         <w:t>Część</w:t>
@@ -10960,7 +11046,7 @@
       <w:r>
         <w:t>a</w:t>
       </w:r>
-      <w:bookmarkEnd w:id="34"/>
+      <w:bookmarkEnd w:id="35"/>
       <w:r>
         <w:tab/>
       </w:r>
@@ -10969,11 +11055,11 @@
       <w:pPr>
         <w:pStyle w:val="Nagwek2"/>
       </w:pPr>
-      <w:bookmarkStart w:id="35" w:name="_Toc465709397"/>
+      <w:bookmarkStart w:id="36" w:name="_Toc465709397"/>
       <w:r>
         <w:t>Założenia projektu badawczego</w:t>
       </w:r>
-      <w:bookmarkEnd w:id="35"/>
+      <w:bookmarkEnd w:id="36"/>
     </w:p>
     <w:p>
       <w:pPr>
@@ -10981,7 +11067,13 @@
         <w:spacing w:line="300" w:lineRule="auto"/>
       </w:pPr>
       <w:r>
-        <w:t>Część praktyczna zakłada implementację aplikacji mobilnej, wykorzystującej jedną z metod lokalizacji, która zdobyte dane będzie w stanie przekazać do systemu automatyki budynkowej. Jako bazę dla aplikacji, wykorzystano system mobilny Android. Dodatkowo, w celu uniknięcia nadmiernego skomplikowania obliczeń</w:t>
+        <w:t>Część praktyczna zakłada implementację</w:t>
+      </w:r>
+      <w:r>
+        <w:t xml:space="preserve"> prostej</w:t>
+      </w:r>
+      <w:r>
+        <w:t xml:space="preserve"> aplikacji mobilnej, wykorzystującej jedną z metod lokalizacji, która zdobyte dane będzie w stanie przekazać do systemu automatyki budynkowej. Jako bazę dla aplikacji, wykorzystano system mobilny Android. Dodatkowo, w celu uniknięcia nadmiernego skomplikowania obliczeń</w:t>
       </w:r>
       <w:r>
         <w:t>,</w:t>
@@ -11018,7 +11110,13 @@
       </w:r>
       <w:proofErr w:type="spellEnd"/>
       <w:r>
-        <w:t xml:space="preserve">, opartego na RSSI. Środowisko badawcze obejmuje jedno, duże pomieszczenie, zawiera trzy routery, których położenie powinno być znane. Przed aplikacją postawiono zatem następujące wymagania: </w:t>
+        <w:t xml:space="preserve">, opartego na RSSI. Środowisko badawcze obejmuje jedno, duże pomieszczenie, zawiera trzy routery, których położenie </w:t>
+      </w:r>
+      <w:r>
+        <w:t xml:space="preserve">jest </w:t>
+      </w:r>
+      <w:r>
+        <w:t xml:space="preserve">znane. Przed aplikacją postawiono zatem następujące wymagania: </w:t>
       </w:r>
     </w:p>
     <w:p>
@@ -11064,38 +11162,56 @@
       <w:pPr>
         <w:pStyle w:val="Default"/>
         <w:spacing w:line="300" w:lineRule="auto"/>
-      </w:pPr>
-      <w:r>
-        <w:t>Do opracowania w dalszej kolejności pozostaje kwestia odebrania danych lokalizacyjnych przez system automatyki budynkowej i ich dalsze wykorzystanie.</w:t>
-      </w:r>
+        <w:ind w:left="720"/>
+      </w:pPr>
     </w:p>
     <w:p>
       <w:pPr>
         <w:pStyle w:val="Default"/>
         <w:spacing w:line="300" w:lineRule="auto"/>
-        <w:rPr>
-          <w:color w:val="FF0000"/>
-        </w:rPr>
-      </w:pPr>
-      <w:r>
-        <w:rPr>
-          <w:color w:val="FF0000"/>
-        </w:rPr>
-        <w:t>TODO</w:t>
+      </w:pPr>
+      <w:r>
+        <w:t xml:space="preserve">Aplikacja w założonym kształcie ma stanowić swoisty „proof of </w:t>
+      </w:r>
+      <w:proofErr w:type="spellStart"/>
+      <w:r>
+        <w:t>concept</w:t>
+      </w:r>
+      <w:proofErr w:type="spellEnd"/>
+      <w:r>
+        <w:t xml:space="preserve">” istotny w kontekście oceny skuteczności wykorzystywanej metody lokalizacyjnej, dokładności zastosowanego modelu propagacji oraz choćby przybliżonej rozdzielczości systemu. </w:t>
+      </w:r>
+    </w:p>
+    <w:p>
+      <w:pPr>
+        <w:pStyle w:val="Default"/>
+        <w:spacing w:line="300" w:lineRule="auto"/>
+      </w:pPr>
+    </w:p>
+    <w:p>
+      <w:pPr>
+        <w:pStyle w:val="Default"/>
+        <w:spacing w:line="300" w:lineRule="auto"/>
+      </w:pPr>
+      <w:r>
+        <w:t>Do opracowania w dalszej kolejności pozostaje kwestia odebrania danych lokalizacyjnych przez system automatyki budynkowej i ich dalsze wykorzystanie.</w:t>
+      </w:r>
+      <w:r>
+        <w:t xml:space="preserve"> Jest to jednak temat mocno zależny od wyników pomiarów. </w:t>
       </w:r>
     </w:p>
     <w:p>
       <w:pPr>
         <w:pStyle w:val="Nagwek2"/>
       </w:pPr>
-      <w:bookmarkStart w:id="36" w:name="_Toc465709398"/>
+      <w:bookmarkStart w:id="37" w:name="_Toc465709398"/>
       <w:r>
         <w:t>Platforma</w:t>
       </w:r>
       <w:r>
         <w:t xml:space="preserve"> Android</w:t>
       </w:r>
-      <w:bookmarkEnd w:id="36"/>
+      <w:bookmarkEnd w:id="37"/>
       <w:r>
         <w:t xml:space="preserve"> </w:t>
       </w:r>
@@ -11215,15 +11331,25 @@
       </w:r>
       <w:proofErr w:type="spellEnd"/>
       <w:r>
-        <w:t xml:space="preserve">). Tak rozpoczęła się ekspansja Androida – pierwszym urządzeniem wyposażonym w ten system mobilny był Google G1. Do końca 2015 roku sprzedano 1 miliard 423 miliony smartfonów, tabletów, zegarków i telewizorów wyposażonych w oprogramowanie z „zielonym ludzikiem”. Do sukcesu platformy przyczyniła się jej otwartość oraz łatwość w tworzeniu nowego oprogramowania. Pomimo faktu, że jądro systemu Android napisane jest w języku C, urządzenia w niego wyposażone są w stanie uruchamiać aplikacje stworzone w języku Java w wersji 7 (najnowszy Android 7.0 wspiera również Javę w wersji 8). </w:t>
+        <w:t xml:space="preserve">). Tak rozpoczęła się ekspansja Androida – pierwszym urządzeniem wyposażonym w ten system mobilny był Google G1. Do końca 2015 roku sprzedano 1 miliard 423 miliony smartfonów, tabletów, zegarków i telewizorów wyposażonych w oprogramowanie z „zielonym ludzikiem”. Do sukcesu platformy przyczyniła się jej otwartość oraz łatwość w tworzeniu </w:t>
+      </w:r>
+      <w:r>
+        <w:lastRenderedPageBreak/>
+        <w:t xml:space="preserve">nowego oprogramowania. Pomimo faktu, że jądro systemu Android napisane jest w języku C, urządzenia w niego wyposażone są w stanie uruchamiać aplikacje stworzone w języku Java w wersji 7 (najnowszy Android 7.0 wspiera również Javę w wersji 8). </w:t>
       </w:r>
     </w:p>
     <w:p>
       <w:pPr>
         <w:pStyle w:val="Default"/>
         <w:spacing w:line="300" w:lineRule="auto"/>
-      </w:pPr>
-      <w:r>
+        <w:rPr>
+          <w:color w:val="FF0000"/>
+        </w:rPr>
+      </w:pPr>
+      <w:r>
+        <w:rPr>
+          <w:color w:val="FF0000"/>
+        </w:rPr>
         <w:t xml:space="preserve">SCREENSHOT NEXUS 5X – z widokiem UI </w:t>
       </w:r>
     </w:p>
@@ -11237,12 +11363,11 @@
       <w:pPr>
         <w:pStyle w:val="Nagwek2"/>
       </w:pPr>
-      <w:bookmarkStart w:id="37" w:name="_Toc465709399"/>
-      <w:r>
-        <w:lastRenderedPageBreak/>
+      <w:bookmarkStart w:id="38" w:name="_Toc465709399"/>
+      <w:r>
         <w:t>Android SDK oraz Android Studio – narzędzia developerskie</w:t>
       </w:r>
-      <w:bookmarkEnd w:id="37"/>
+      <w:bookmarkEnd w:id="38"/>
     </w:p>
     <w:p>
       <w:pPr>
@@ -11416,27 +11541,14 @@
                             <w:r>
                               <w:t xml:space="preserve">Rysunek </w:t>
                             </w:r>
-                            <w:r>
-                              <w:fldChar w:fldCharType="begin"/>
-                            </w:r>
-                            <w:r>
-                              <w:instrText xml:space="preserve"> SEQ Rysunek \* ARABIC </w:instrText>
-                            </w:r>
-                            <w:r>
-                              <w:fldChar w:fldCharType="separate"/>
-                            </w:r>
-                            <w:r>
-                              <w:rPr>
-                                <w:noProof/>
-                              </w:rPr>
-                              <w:t>10</w:t>
-                            </w:r>
-                            <w:r>
-                              <w:rPr>
-                                <w:noProof/>
-                              </w:rPr>
-                              <w:fldChar w:fldCharType="end"/>
-                            </w:r>
+                            <w:fldSimple w:instr=" SEQ Rysunek \* ARABIC ">
+                              <w:r>
+                                <w:rPr>
+                                  <w:noProof/>
+                                </w:rPr>
+                                <w:t>10</w:t>
+                              </w:r>
+                            </w:fldSimple>
                             <w:r>
                               <w:t xml:space="preserve"> Widok projektu w Środowisku Android Studio</w:t>
                             </w:r>
@@ -11477,27 +11589,14 @@
                       <w:r>
                         <w:t xml:space="preserve">Rysunek </w:t>
                       </w:r>
-                      <w:r>
-                        <w:fldChar w:fldCharType="begin"/>
-                      </w:r>
-                      <w:r>
-                        <w:instrText xml:space="preserve"> SEQ Rysunek \* ARABIC </w:instrText>
-                      </w:r>
-                      <w:r>
-                        <w:fldChar w:fldCharType="separate"/>
-                      </w:r>
-                      <w:r>
-                        <w:rPr>
-                          <w:noProof/>
-                        </w:rPr>
-                        <w:t>10</w:t>
-                      </w:r>
-                      <w:r>
-                        <w:rPr>
-                          <w:noProof/>
-                        </w:rPr>
-                        <w:fldChar w:fldCharType="end"/>
-                      </w:r>
+                      <w:fldSimple w:instr=" SEQ Rysunek \* ARABIC ">
+                        <w:r>
+                          <w:rPr>
+                            <w:noProof/>
+                          </w:rPr>
+                          <w:t>10</w:t>
+                        </w:r>
+                      </w:fldSimple>
                       <w:r>
                         <w:t xml:space="preserve"> Widok projektu w Środowisku Android Studio</w:t>
                       </w:r>
@@ -11540,7 +11639,7 @@
                     <pic:cNvPicPr/>
                   </pic:nvPicPr>
                   <pic:blipFill>
-                    <a:blip r:embed="rId32" cstate="print">
+                    <a:blip r:embed="rId33" cstate="print">
                       <a:extLst>
                         <a:ext uri="{28A0092B-C50C-407E-A947-70E740481C1C}">
                           <a14:useLocalDpi xmlns:a14="http://schemas.microsoft.com/office/drawing/2010/main" val="0"/>
@@ -11581,18 +11680,18 @@
       <w:r>
         <w:t xml:space="preserve"> pakiet </w:t>
       </w:r>
-      <w:commentRangeStart w:id="38"/>
+      <w:commentRangeStart w:id="39"/>
       <w:r>
         <w:t>Android Studio</w:t>
       </w:r>
-      <w:commentRangeEnd w:id="38"/>
+      <w:commentRangeEnd w:id="39"/>
       <w:r>
         <w:rPr>
           <w:rStyle w:val="Odwoaniedokomentarza"/>
           <w:rFonts w:cs="Times New Roman"/>
           <w:color w:val="00000A"/>
         </w:rPr>
-        <w:commentReference w:id="38"/>
+        <w:commentReference w:id="39"/>
       </w:r>
       <w:r>
         <w:t xml:space="preserve">, zbudowany w oparciu o </w:t>
@@ -11819,7 +11918,7 @@
                     <pic:cNvPicPr/>
                   </pic:nvPicPr>
                   <pic:blipFill>
-                    <a:blip r:embed="rId33" cstate="print">
+                    <a:blip r:embed="rId34" cstate="print">
                       <a:extLst>
                         <a:ext uri="{28A0092B-C50C-407E-A947-70E740481C1C}">
                           <a14:useLocalDpi xmlns:a14="http://schemas.microsoft.com/office/drawing/2010/main" val="0"/>
@@ -12048,30 +12147,14 @@
                             <w:r>
                               <w:t xml:space="preserve">Rysunek </w:t>
                             </w:r>
-                            <w:r>
-                              <w:fldChar w:fldCharType="begin"/>
-                            </w:r>
-                            <w:r>
-                              <w:instrText xml:space="preserve"> SEQ Rysunek</w:instrText>
-                            </w:r>
-                            <w:r>
-                              <w:instrText xml:space="preserve"> \* ARABIC </w:instrText>
-                            </w:r>
-                            <w:r>
-                              <w:fldChar w:fldCharType="separate"/>
-                            </w:r>
-                            <w:r>
-                              <w:rPr>
-                                <w:noProof/>
-                              </w:rPr>
-                              <w:t>12</w:t>
-                            </w:r>
-                            <w:r>
-                              <w:rPr>
-                                <w:noProof/>
-                              </w:rPr>
-                              <w:fldChar w:fldCharType="end"/>
-                            </w:r>
+                            <w:fldSimple w:instr=" SEQ Rysunek \* ARABIC ">
+                              <w:r>
+                                <w:rPr>
+                                  <w:noProof/>
+                                </w:rPr>
+                                <w:t>12</w:t>
+                              </w:r>
+                            </w:fldSimple>
                             <w:r>
                               <w:t xml:space="preserve"> Android </w:t>
                             </w:r>
@@ -12120,30 +12203,14 @@
                       <w:r>
                         <w:t xml:space="preserve">Rysunek </w:t>
                       </w:r>
-                      <w:r>
-                        <w:fldChar w:fldCharType="begin"/>
-                      </w:r>
-                      <w:r>
-                        <w:instrText xml:space="preserve"> SEQ Rysunek</w:instrText>
-                      </w:r>
-                      <w:r>
-                        <w:instrText xml:space="preserve"> \* ARABIC </w:instrText>
-                      </w:r>
-                      <w:r>
-                        <w:fldChar w:fldCharType="separate"/>
-                      </w:r>
-                      <w:r>
-                        <w:rPr>
-                          <w:noProof/>
-                        </w:rPr>
-                        <w:t>12</w:t>
-                      </w:r>
-                      <w:r>
-                        <w:rPr>
-                          <w:noProof/>
-                        </w:rPr>
-                        <w:fldChar w:fldCharType="end"/>
-                      </w:r>
+                      <w:fldSimple w:instr=" SEQ Rysunek \* ARABIC ">
+                        <w:r>
+                          <w:rPr>
+                            <w:noProof/>
+                          </w:rPr>
+                          <w:t>12</w:t>
+                        </w:r>
+                      </w:fldSimple>
                       <w:r>
                         <w:t xml:space="preserve"> Android </w:t>
                       </w:r>
@@ -12194,7 +12261,7 @@
                     <pic:cNvPicPr/>
                   </pic:nvPicPr>
                   <pic:blipFill>
-                    <a:blip r:embed="rId34" cstate="print">
+                    <a:blip r:embed="rId35" cstate="print">
                       <a:extLst>
                         <a:ext uri="{28A0092B-C50C-407E-A947-70E740481C1C}">
                           <a14:useLocalDpi xmlns:a14="http://schemas.microsoft.com/office/drawing/2010/main" val="0"/>
@@ -12365,7 +12432,7 @@
                     <pic:cNvPicPr/>
                   </pic:nvPicPr>
                   <pic:blipFill>
-                    <a:blip r:embed="rId35">
+                    <a:blip r:embed="rId36">
                       <a:extLst>
                         <a:ext uri="{28A0092B-C50C-407E-A947-70E740481C1C}">
                           <a14:useLocalDpi xmlns:a14="http://schemas.microsoft.com/office/drawing/2010/main" val="0"/>
@@ -12447,27 +12514,14 @@
                             <w:r>
                               <w:t xml:space="preserve">Rysunek </w:t>
                             </w:r>
-                            <w:r>
-                              <w:fldChar w:fldCharType="begin"/>
-                            </w:r>
-                            <w:r>
-                              <w:instrText xml:space="preserve"> SEQ Rysunek \* ARABIC </w:instrText>
-                            </w:r>
-                            <w:r>
-                              <w:fldChar w:fldCharType="separate"/>
-                            </w:r>
-                            <w:r>
-                              <w:rPr>
-                                <w:noProof/>
-                              </w:rPr>
-                              <w:t>14</w:t>
-                            </w:r>
-                            <w:r>
-                              <w:rPr>
-                                <w:noProof/>
-                              </w:rPr>
-                              <w:fldChar w:fldCharType="end"/>
-                            </w:r>
+                            <w:fldSimple w:instr=" SEQ Rysunek \* ARABIC ">
+                              <w:r>
+                                <w:rPr>
+                                  <w:noProof/>
+                                </w:rPr>
+                                <w:t>13</w:t>
+                              </w:r>
+                            </w:fldSimple>
                             <w:r>
                               <w:t xml:space="preserve"> Android Virtual Device</w:t>
                             </w:r>
@@ -12507,27 +12561,14 @@
                       <w:r>
                         <w:t xml:space="preserve">Rysunek </w:t>
                       </w:r>
-                      <w:r>
-                        <w:fldChar w:fldCharType="begin"/>
-                      </w:r>
-                      <w:r>
-                        <w:instrText xml:space="preserve"> SEQ Rysunek \* ARABIC </w:instrText>
-                      </w:r>
-                      <w:r>
-                        <w:fldChar w:fldCharType="separate"/>
-                      </w:r>
-                      <w:r>
-                        <w:rPr>
-                          <w:noProof/>
-                        </w:rPr>
-                        <w:t>14</w:t>
-                      </w:r>
-                      <w:r>
-                        <w:rPr>
-                          <w:noProof/>
-                        </w:rPr>
-                        <w:fldChar w:fldCharType="end"/>
-                      </w:r>
+                      <w:fldSimple w:instr=" SEQ Rysunek \* ARABIC ">
+                        <w:r>
+                          <w:rPr>
+                            <w:noProof/>
+                          </w:rPr>
+                          <w:t>13</w:t>
+                        </w:r>
+                      </w:fldSimple>
                       <w:r>
                         <w:t xml:space="preserve"> Android Virtual Device</w:t>
                       </w:r>
@@ -12572,7 +12613,19 @@
         <w:rPr>
           <w:color w:val="auto"/>
         </w:rPr>
-        <w:t xml:space="preserve">/tabletu/zegarka </w:t>
+        <w:t>/tabletu/</w:t>
+      </w:r>
+      <w:r>
+        <w:rPr>
+          <w:color w:val="auto"/>
+        </w:rPr>
+        <w:t>smartwatcha</w:t>
+      </w:r>
+      <w:r>
+        <w:rPr>
+          <w:color w:val="auto"/>
+        </w:rPr>
+        <w:t xml:space="preserve"> </w:t>
       </w:r>
       <w:r>
         <w:rPr>
@@ -12625,18 +12678,30 @@
         <w:rPr>
           <w:color w:val="auto"/>
         </w:rPr>
-        <w:t xml:space="preserve">Warto podkreślić, że Android Studio IDE jest oparte o licencję Apache 2.0, a więc jest nie wyklucza tworzenia przy jego pomocy oprogramowania zamkniętego. </w:t>
+        <w:t>Warto podkreślić, że Android Studio IDE jest oparte o licencję Apache 2.0, a więc jest nie wyklucza tworzenia przy jego pomocy oprogramowania zamkniętego</w:t>
+      </w:r>
+      <w:r>
+        <w:rPr>
+          <w:color w:val="auto"/>
+        </w:rPr>
+        <w:t xml:space="preserve"> (komercyjnego)</w:t>
+      </w:r>
+      <w:r>
+        <w:rPr>
+          <w:color w:val="auto"/>
+        </w:rPr>
+        <w:t xml:space="preserve">. </w:t>
       </w:r>
     </w:p>
     <w:p>
       <w:pPr>
         <w:pStyle w:val="Nagwek2"/>
       </w:pPr>
-      <w:bookmarkStart w:id="39" w:name="_Toc465709400"/>
+      <w:bookmarkStart w:id="40" w:name="_Toc465709400"/>
       <w:r>
         <w:t>Wyprowadzenie wzorów do obliczeń</w:t>
       </w:r>
-      <w:bookmarkEnd w:id="39"/>
+      <w:bookmarkEnd w:id="40"/>
     </w:p>
     <w:p>
       <w:pPr>
@@ -12668,7 +12733,13 @@
         <w:spacing w:line="300" w:lineRule="auto"/>
       </w:pPr>
       <w:r>
-        <w:t xml:space="preserve">Niestety, w rzeczywistym środowisku, na sygnał lokalizujący ma wpływ wiele czynników zewnętrznych, wprowadzających do niego liczne zakłócenia. Większość zastosowań lokalizujących korzysta z modeli NLOS. </w:t>
+        <w:t>Niestety, w rzeczywistym środowisku, na sygnał lokalizujący ma wpływ wiele czynników zewnętrznych, wprowadzających do niego liczne zakłócenia. Większość zastosowań lokalizujących korzy</w:t>
+      </w:r>
+      <w:r>
+        <w:t xml:space="preserve">sta z modeli NLOS, uwzględniających </w:t>
+      </w:r>
+      <w:r>
+        <w:t xml:space="preserve"> </w:t>
       </w:r>
       <w:r>
         <w:rPr>
@@ -12681,12 +12752,124 @@
       <w:pPr>
         <w:pStyle w:val="Nagwek2"/>
       </w:pPr>
-      <w:bookmarkStart w:id="40" w:name="_Toc465709401"/>
+      <w:bookmarkStart w:id="41" w:name="_Toc465709401"/>
       <w:r>
         <w:lastRenderedPageBreak/>
-        <w:t>Implementacja aplikacji lokalizacyjnej</w:t>
-      </w:r>
-      <w:bookmarkEnd w:id="40"/>
+        <w:t>Implementacja aplikacji lokalizacyjne</w:t>
+      </w:r>
+      <w:bookmarkEnd w:id="41"/>
+      <w:r>
+        <w:t>j</w:t>
+      </w:r>
+    </w:p>
+    <w:p>
+      <w:pPr>
+        <w:pStyle w:val="Default"/>
+        <w:spacing w:line="300" w:lineRule="auto"/>
+      </w:pPr>
+      <w:r>
+        <w:t xml:space="preserve">Aplikacja realizująca funkcję lokalizacyjną z założenia miała być prosta i intuicyjna – jej głównym zadaniem była weryfikacja poprawności pomiarów sił sygnałów oraz obliczeń położenia badanego urządzenia. Jej docelowa funkcjonalność ma w przyszłości zostać zredukowana do roli działającego w tle serwisu, który po dokonaniu stosownych operacji przekazuje do systemu automatyki budynkowej informację o lokalizacji użytkownika. W omawianej wersji postawiono więc na </w:t>
+      </w:r>
+      <w:r>
+        <w:t>natywne</w:t>
+      </w:r>
+      <w:r>
+        <w:t xml:space="preserve"> elementy interfejsu użytkownika. Są to między innymi:</w:t>
+      </w:r>
+    </w:p>
+    <w:p>
+      <w:pPr>
+        <w:pStyle w:val="Default"/>
+        <w:numPr>
+          <w:ilvl w:val="0"/>
+          <w:numId w:val="23"/>
+        </w:numPr>
+        <w:spacing w:line="300" w:lineRule="auto"/>
+      </w:pPr>
+      <w:r>
+        <w:t xml:space="preserve">Osadzone w obrębie </w:t>
+      </w:r>
+      <w:proofErr w:type="spellStart"/>
+      <w:r>
+        <w:t>FrameLayout</w:t>
+      </w:r>
+      <w:r>
+        <w:t>’</w:t>
+      </w:r>
+      <w:r>
+        <w:t>u</w:t>
+      </w:r>
+      <w:proofErr w:type="spellEnd"/>
+      <w:r>
+        <w:t xml:space="preserve"> kontenery umożliwiające </w:t>
+      </w:r>
+      <w:r>
+        <w:t>wyświetlanie</w:t>
+      </w:r>
+      <w:r>
+        <w:t xml:space="preserve"> grafiki typu </w:t>
+      </w:r>
+      <w:proofErr w:type="spellStart"/>
+      <w:r>
+        <w:t>ImageView</w:t>
+      </w:r>
+      <w:proofErr w:type="spellEnd"/>
+      <w:r>
+        <w:t xml:space="preserve">, zawierające obiekty typu </w:t>
+      </w:r>
+      <w:proofErr w:type="spellStart"/>
+      <w:r>
+        <w:t>CanvasView</w:t>
+      </w:r>
+      <w:proofErr w:type="spellEnd"/>
+      <w:r>
+        <w:t>, będące bezpośrednim miejscem rysowania granic badanego obszaru (pokoju), znaczników położenia punktów nawigacyjnych (routerów) oraz obliczonej pozycji użytkownika</w:t>
+      </w:r>
+    </w:p>
+    <w:p>
+      <w:pPr>
+        <w:pStyle w:val="Default"/>
+        <w:numPr>
+          <w:ilvl w:val="0"/>
+          <w:numId w:val="23"/>
+        </w:numPr>
+        <w:spacing w:line="300" w:lineRule="auto"/>
+      </w:pPr>
+      <w:r>
+        <w:t>Niestandardowe elementy menu ustawień, umożliwiające wybór punktów nawigacyjnych (sieci, generowanych przez routery) oraz determinację ich pozycji w układzie współrzędnych opisującym badany obszar</w:t>
+      </w:r>
+    </w:p>
+    <w:p>
+      <w:pPr>
+        <w:pStyle w:val="Default"/>
+        <w:numPr>
+          <w:ilvl w:val="0"/>
+          <w:numId w:val="23"/>
+        </w:numPr>
+        <w:spacing w:line="300" w:lineRule="auto"/>
+      </w:pPr>
+      <w:r>
+        <w:t>Menu kontekstowe umożliwiające łatwą nawigację pomiędzy poszczególnymi aktywnościami aplikacji</w:t>
+      </w:r>
+    </w:p>
+    <w:p>
+      <w:pPr>
+        <w:pStyle w:val="Default"/>
+        <w:numPr>
+          <w:ilvl w:val="0"/>
+          <w:numId w:val="23"/>
+        </w:numPr>
+        <w:spacing w:line="300" w:lineRule="auto"/>
+      </w:pPr>
+      <w:r>
+        <w:t>Systemowe menu umożliwiające użytkownikowi wyświetlenie rzutu badanego pomieszczenia jako tła dla mapy punktów nawigacyjnych</w:t>
+      </w:r>
+    </w:p>
+    <w:p>
+      <w:pPr>
+        <w:pStyle w:val="Default"/>
+        <w:spacing w:line="300" w:lineRule="auto"/>
+      </w:pPr>
     </w:p>
     <w:p>
       <w:pPr>
@@ -12696,11 +12879,11 @@
           <w:numId w:val="15"/>
         </w:numPr>
       </w:pPr>
-      <w:bookmarkStart w:id="41" w:name="_Toc465709402"/>
+      <w:bookmarkStart w:id="42" w:name="_Toc465709402"/>
       <w:r>
         <w:t>Podsumowanie</w:t>
       </w:r>
-      <w:bookmarkEnd w:id="41"/>
+      <w:bookmarkEnd w:id="42"/>
     </w:p>
     <w:p>
       <w:pPr>
@@ -12788,8 +12971,6 @@
         </w:rPr>
         <w:t xml:space="preserve">). </w:t>
       </w:r>
-      <w:bookmarkStart w:id="42" w:name="_GoBack"/>
-      <w:bookmarkEnd w:id="42"/>
     </w:p>
     <w:p>
       <w:pPr>
@@ -12803,6 +12984,7 @@
         <w:rPr>
           <w:color w:val="FF0000"/>
         </w:rPr>
+        <w:lastRenderedPageBreak/>
         <w:t>Podręczne linki:</w:t>
       </w:r>
       <w:bookmarkEnd w:id="43"/>
@@ -12814,7 +12996,7 @@
           <w:color w:val="FF0000"/>
         </w:rPr>
       </w:pPr>
-      <w:hyperlink r:id="rId36" w:history="1">
+      <w:hyperlink r:id="rId37" w:history="1">
         <w:bookmarkStart w:id="44" w:name="_Toc465709404"/>
         <w:r>
           <w:rPr>
@@ -12833,7 +13015,7 @@
           <w:color w:val="FF0000"/>
         </w:rPr>
       </w:pPr>
-      <w:hyperlink r:id="rId37" w:history="1">
+      <w:hyperlink r:id="rId38" w:history="1">
         <w:bookmarkStart w:id="45" w:name="_Toc465709405"/>
         <w:r>
           <w:rPr>
@@ -12880,8 +13062,8 @@
       </w:pPr>
     </w:p>
     <w:sectPr>
-      <w:footerReference w:type="even" r:id="rId38"/>
-      <w:footerReference w:type="default" r:id="rId39"/>
+      <w:footerReference w:type="even" r:id="rId39"/>
+      <w:footerReference w:type="default" r:id="rId40"/>
       <w:pgSz w:w="11906" w:h="16838"/>
       <w:pgMar w:top="1134" w:right="1134" w:bottom="1134" w:left="1701" w:header="0" w:footer="0" w:gutter="0"/>
       <w:cols w:space="708"/>
@@ -12921,17 +13103,7 @@
           <w:szCs w:val="18"/>
           <w:shd w:val="clear" w:color="auto" w:fill="FFFFFF"/>
         </w:rPr>
-        <w:t>Antoni Śliwiński, Ultradźwięki i ich zastosowanie</w:t>
-      </w:r>
-      <w:r>
-        <w:rPr>
-          <w:rFonts w:ascii="Arial" w:hAnsi="Arial" w:cs="Arial"/>
-          <w:color w:val="252525"/>
-          <w:sz w:val="18"/>
-          <w:szCs w:val="18"/>
-          <w:shd w:val="clear" w:color="auto" w:fill="FFFFFF"/>
-        </w:rPr>
-        <w:t xml:space="preserve"> </w:t>
+        <w:t xml:space="preserve">Antoni Śliwiński, Ultradźwięki i ich zastosowanie </w:t>
       </w:r>
     </w:p>
   </w:comment>
@@ -12996,6 +13168,7 @@
           <w:lang w:val="en-US"/>
         </w:rPr>
       </w:pPr>
+      <w:bookmarkStart w:id="28" w:name="_GoBack"/>
       <w:r>
         <w:rPr>
           <w:rStyle w:val="Odwoaniedokomentarza"/>
@@ -13009,11 +13182,32 @@
           <w:color w:val="004B96"/>
           <w:lang w:val="en-US"/>
         </w:rPr>
-        <w:t> Propagation data and prediction methods for the planning of indoor radiocommunication systems and radio local area networks in the frequency range 300 MHz to 100 GHz</w:t>
-      </w:r>
-    </w:p>
+        <w:t xml:space="preserve"> Propagation data and prediction methods for the planning of indoor </w:t>
+      </w:r>
+      <w:proofErr w:type="spellStart"/>
+      <w:r>
+        <w:rPr>
+          <w:rStyle w:val="Pogrubienie"/>
+          <w:rFonts w:ascii="Verdana" w:hAnsi="Verdana"/>
+          <w:color w:val="004B96"/>
+          <w:lang w:val="en-US"/>
+        </w:rPr>
+        <w:t>radiocommunication</w:t>
+      </w:r>
+      <w:proofErr w:type="spellEnd"/>
+      <w:r>
+        <w:rPr>
+          <w:rStyle w:val="Pogrubienie"/>
+          <w:rFonts w:ascii="Verdana" w:hAnsi="Verdana"/>
+          <w:color w:val="004B96"/>
+          <w:lang w:val="en-US"/>
+        </w:rPr>
+        <w:t xml:space="preserve"> systems and radio local area networks in the frequency range 300 MHz to 100 GHz</w:t>
+      </w:r>
+    </w:p>
+    <w:bookmarkEnd w:id="28"/>
   </w:comment>
-  <w:comment w:id="31" w:author="Patrick S" w:date="2016-09-15T19:51:00Z" w:initials="PS">
+  <w:comment w:id="32" w:author="Patrick S" w:date="2016-09-15T19:51:00Z" w:initials="PS">
     <w:p>
       <w:pPr>
         <w:pStyle w:val="Nagwek1"/>
@@ -13154,7 +13348,7 @@
       </w:pPr>
     </w:p>
   </w:comment>
-  <w:comment w:id="38" w:author="Patrick S" w:date="2016-09-19T20:07:00Z" w:initials="PS">
+  <w:comment w:id="39" w:author="Patrick S" w:date="2016-09-19T20:07:00Z" w:initials="PS">
     <w:p>
       <w:pPr>
         <w:pStyle w:val="Tekstkomentarza"/>
@@ -13219,7 +13413,6 @@
         <w:docPartUnique/>
       </w:docPartObj>
     </w:sdtPr>
-    <w:sdtEndPr/>
     <w:sdtContent>
       <w:p>
         <w:pPr>
@@ -13241,7 +13434,7 @@
           <w:rPr>
             <w:noProof/>
           </w:rPr>
-          <w:t>24</w:t>
+          <w:t>16</w:t>
         </w:r>
         <w:r>
           <w:fldChar w:fldCharType="end"/>
@@ -13267,7 +13460,6 @@
         <w:docPartUnique/>
       </w:docPartObj>
     </w:sdtPr>
-    <w:sdtEndPr/>
     <w:sdtContent>
       <w:p>
         <w:pPr>
@@ -13290,7 +13482,7 @@
           <w:rPr>
             <w:noProof/>
           </w:rPr>
-          <w:t>23</w:t>
+          <w:t>15</w:t>
         </w:r>
         <w:r>
           <w:fldChar w:fldCharType="end"/>
@@ -14972,9 +15164,9 @@
     </w:lvl>
   </w:abstractNum>
   <w:abstractNum w:abstractNumId="17" w15:restartNumberingAfterBreak="0">
-    <w:nsid w:val="5EAB05E0"/>
+    <w:nsid w:val="5D13717B"/>
     <w:multiLevelType w:val="hybridMultilevel"/>
-    <w:tmpl w:val="6BAE4F36"/>
+    <w:tmpl w:val="B5121B0E"/>
     <w:lvl w:ilvl="0" w:tplc="04150001">
       <w:start w:val="1"/>
       <w:numFmt w:val="bullet"/>
@@ -15085,16 +15277,16 @@
     </w:lvl>
   </w:abstractNum>
   <w:abstractNum w:abstractNumId="18" w15:restartNumberingAfterBreak="0">
-    <w:nsid w:val="77CC1C07"/>
+    <w:nsid w:val="5EAB05E0"/>
     <w:multiLevelType w:val="hybridMultilevel"/>
-    <w:tmpl w:val="DFB4BE90"/>
+    <w:tmpl w:val="6BAE4F36"/>
     <w:lvl w:ilvl="0" w:tplc="04150001">
       <w:start w:val="1"/>
       <w:numFmt w:val="bullet"/>
       <w:lvlText w:val=""/>
       <w:lvlJc w:val="left"/>
       <w:pPr>
-        <w:ind w:left="1068" w:hanging="360"/>
+        <w:ind w:left="720" w:hanging="360"/>
       </w:pPr>
       <w:rPr>
         <w:rFonts w:ascii="Symbol" w:hAnsi="Symbol" w:hint="default"/>
@@ -15106,7 +15298,7 @@
       <w:lvlText w:val="o"/>
       <w:lvlJc w:val="left"/>
       <w:pPr>
-        <w:ind w:left="1788" w:hanging="360"/>
+        <w:ind w:left="1440" w:hanging="360"/>
       </w:pPr>
       <w:rPr>
         <w:rFonts w:ascii="Courier New" w:hAnsi="Courier New" w:cs="Courier New" w:hint="default"/>
@@ -15118,7 +15310,7 @@
       <w:lvlText w:val=""/>
       <w:lvlJc w:val="left"/>
       <w:pPr>
-        <w:ind w:left="2508" w:hanging="360"/>
+        <w:ind w:left="2160" w:hanging="360"/>
       </w:pPr>
       <w:rPr>
         <w:rFonts w:ascii="Wingdings" w:hAnsi="Wingdings" w:hint="default"/>
@@ -15130,7 +15322,7 @@
       <w:lvlText w:val=""/>
       <w:lvlJc w:val="left"/>
       <w:pPr>
-        <w:ind w:left="3228" w:hanging="360"/>
+        <w:ind w:left="2880" w:hanging="360"/>
       </w:pPr>
       <w:rPr>
         <w:rFonts w:ascii="Symbol" w:hAnsi="Symbol" w:hint="default"/>
@@ -15142,7 +15334,7 @@
       <w:lvlText w:val="o"/>
       <w:lvlJc w:val="left"/>
       <w:pPr>
-        <w:ind w:left="3948" w:hanging="360"/>
+        <w:ind w:left="3600" w:hanging="360"/>
       </w:pPr>
       <w:rPr>
         <w:rFonts w:ascii="Courier New" w:hAnsi="Courier New" w:cs="Courier New" w:hint="default"/>
@@ -15154,7 +15346,7 @@
       <w:lvlText w:val=""/>
       <w:lvlJc w:val="left"/>
       <w:pPr>
-        <w:ind w:left="4668" w:hanging="360"/>
+        <w:ind w:left="4320" w:hanging="360"/>
       </w:pPr>
       <w:rPr>
         <w:rFonts w:ascii="Wingdings" w:hAnsi="Wingdings" w:hint="default"/>
@@ -15166,7 +15358,7 @@
       <w:lvlText w:val=""/>
       <w:lvlJc w:val="left"/>
       <w:pPr>
-        <w:ind w:left="5388" w:hanging="360"/>
+        <w:ind w:left="5040" w:hanging="360"/>
       </w:pPr>
       <w:rPr>
         <w:rFonts w:ascii="Symbol" w:hAnsi="Symbol" w:hint="default"/>
@@ -15178,7 +15370,7 @@
       <w:lvlText w:val="o"/>
       <w:lvlJc w:val="left"/>
       <w:pPr>
-        <w:ind w:left="6108" w:hanging="360"/>
+        <w:ind w:left="5760" w:hanging="360"/>
       </w:pPr>
       <w:rPr>
         <w:rFonts w:ascii="Courier New" w:hAnsi="Courier New" w:cs="Courier New" w:hint="default"/>
@@ -15190,7 +15382,7 @@
       <w:lvlText w:val=""/>
       <w:lvlJc w:val="left"/>
       <w:pPr>
-        <w:ind w:left="6828" w:hanging="360"/>
+        <w:ind w:left="6480" w:hanging="360"/>
       </w:pPr>
       <w:rPr>
         <w:rFonts w:ascii="Wingdings" w:hAnsi="Wingdings" w:hint="default"/>
@@ -15198,6 +15390,119 @@
     </w:lvl>
   </w:abstractNum>
   <w:abstractNum w:abstractNumId="19" w15:restartNumberingAfterBreak="0">
+    <w:nsid w:val="77CC1C07"/>
+    <w:multiLevelType w:val="hybridMultilevel"/>
+    <w:tmpl w:val="DFB4BE90"/>
+    <w:lvl w:ilvl="0" w:tplc="04150001">
+      <w:start w:val="1"/>
+      <w:numFmt w:val="bullet"/>
+      <w:lvlText w:val=""/>
+      <w:lvlJc w:val="left"/>
+      <w:pPr>
+        <w:ind w:left="1068" w:hanging="360"/>
+      </w:pPr>
+      <w:rPr>
+        <w:rFonts w:ascii="Symbol" w:hAnsi="Symbol" w:hint="default"/>
+      </w:rPr>
+    </w:lvl>
+    <w:lvl w:ilvl="1" w:tplc="04150003" w:tentative="1">
+      <w:start w:val="1"/>
+      <w:numFmt w:val="bullet"/>
+      <w:lvlText w:val="o"/>
+      <w:lvlJc w:val="left"/>
+      <w:pPr>
+        <w:ind w:left="1788" w:hanging="360"/>
+      </w:pPr>
+      <w:rPr>
+        <w:rFonts w:ascii="Courier New" w:hAnsi="Courier New" w:cs="Courier New" w:hint="default"/>
+      </w:rPr>
+    </w:lvl>
+    <w:lvl w:ilvl="2" w:tplc="04150005" w:tentative="1">
+      <w:start w:val="1"/>
+      <w:numFmt w:val="bullet"/>
+      <w:lvlText w:val=""/>
+      <w:lvlJc w:val="left"/>
+      <w:pPr>
+        <w:ind w:left="2508" w:hanging="360"/>
+      </w:pPr>
+      <w:rPr>
+        <w:rFonts w:ascii="Wingdings" w:hAnsi="Wingdings" w:hint="default"/>
+      </w:rPr>
+    </w:lvl>
+    <w:lvl w:ilvl="3" w:tplc="04150001" w:tentative="1">
+      <w:start w:val="1"/>
+      <w:numFmt w:val="bullet"/>
+      <w:lvlText w:val=""/>
+      <w:lvlJc w:val="left"/>
+      <w:pPr>
+        <w:ind w:left="3228" w:hanging="360"/>
+      </w:pPr>
+      <w:rPr>
+        <w:rFonts w:ascii="Symbol" w:hAnsi="Symbol" w:hint="default"/>
+      </w:rPr>
+    </w:lvl>
+    <w:lvl w:ilvl="4" w:tplc="04150003" w:tentative="1">
+      <w:start w:val="1"/>
+      <w:numFmt w:val="bullet"/>
+      <w:lvlText w:val="o"/>
+      <w:lvlJc w:val="left"/>
+      <w:pPr>
+        <w:ind w:left="3948" w:hanging="360"/>
+      </w:pPr>
+      <w:rPr>
+        <w:rFonts w:ascii="Courier New" w:hAnsi="Courier New" w:cs="Courier New" w:hint="default"/>
+      </w:rPr>
+    </w:lvl>
+    <w:lvl w:ilvl="5" w:tplc="04150005" w:tentative="1">
+      <w:start w:val="1"/>
+      <w:numFmt w:val="bullet"/>
+      <w:lvlText w:val=""/>
+      <w:lvlJc w:val="left"/>
+      <w:pPr>
+        <w:ind w:left="4668" w:hanging="360"/>
+      </w:pPr>
+      <w:rPr>
+        <w:rFonts w:ascii="Wingdings" w:hAnsi="Wingdings" w:hint="default"/>
+      </w:rPr>
+    </w:lvl>
+    <w:lvl w:ilvl="6" w:tplc="04150001" w:tentative="1">
+      <w:start w:val="1"/>
+      <w:numFmt w:val="bullet"/>
+      <w:lvlText w:val=""/>
+      <w:lvlJc w:val="left"/>
+      <w:pPr>
+        <w:ind w:left="5388" w:hanging="360"/>
+      </w:pPr>
+      <w:rPr>
+        <w:rFonts w:ascii="Symbol" w:hAnsi="Symbol" w:hint="default"/>
+      </w:rPr>
+    </w:lvl>
+    <w:lvl w:ilvl="7" w:tplc="04150003" w:tentative="1">
+      <w:start w:val="1"/>
+      <w:numFmt w:val="bullet"/>
+      <w:lvlText w:val="o"/>
+      <w:lvlJc w:val="left"/>
+      <w:pPr>
+        <w:ind w:left="6108" w:hanging="360"/>
+      </w:pPr>
+      <w:rPr>
+        <w:rFonts w:ascii="Courier New" w:hAnsi="Courier New" w:cs="Courier New" w:hint="default"/>
+      </w:rPr>
+    </w:lvl>
+    <w:lvl w:ilvl="8" w:tplc="04150005" w:tentative="1">
+      <w:start w:val="1"/>
+      <w:numFmt w:val="bullet"/>
+      <w:lvlText w:val=""/>
+      <w:lvlJc w:val="left"/>
+      <w:pPr>
+        <w:ind w:left="6828" w:hanging="360"/>
+      </w:pPr>
+      <w:rPr>
+        <w:rFonts w:ascii="Wingdings" w:hAnsi="Wingdings" w:hint="default"/>
+      </w:rPr>
+    </w:lvl>
+  </w:abstractNum>
+  <w:abstractNum w:abstractNumId="20" w15:restartNumberingAfterBreak="0">
     <w:nsid w:val="78AD5DF2"/>
     <w:multiLevelType w:val="multilevel"/>
     <w:tmpl w:val="8D4E9406"/>
@@ -15315,7 +15620,7 @@
       </w:pPr>
     </w:lvl>
   </w:abstractNum>
-  <w:abstractNum w:abstractNumId="20" w15:restartNumberingAfterBreak="0">
+  <w:abstractNum w:abstractNumId="21" w15:restartNumberingAfterBreak="0">
     <w:nsid w:val="7F1B7AE7"/>
     <w:multiLevelType w:val="hybridMultilevel"/>
     <w:tmpl w:val="90601800"/>
@@ -15429,7 +15734,7 @@
     </w:lvl>
   </w:abstractNum>
   <w:num w:numId="1">
-    <w:abstractNumId w:val="19"/>
+    <w:abstractNumId w:val="20"/>
   </w:num>
   <w:num w:numId="2">
     <w:abstractNumId w:val="3"/>
@@ -15444,10 +15749,10 @@
     <w:abstractNumId w:val="16"/>
   </w:num>
   <w:num w:numId="6">
-    <w:abstractNumId w:val="20"/>
+    <w:abstractNumId w:val="21"/>
   </w:num>
   <w:num w:numId="7">
-    <w:abstractNumId w:val="18"/>
+    <w:abstractNumId w:val="19"/>
   </w:num>
   <w:num w:numId="8">
     <w:abstractNumId w:val="6"/>
@@ -15519,6 +15824,9 @@
     </w:lvlOverride>
   </w:num>
   <w:num w:numId="22">
+    <w:abstractNumId w:val="18"/>
+  </w:num>
+  <w:num w:numId="23">
     <w:abstractNumId w:val="17"/>
   </w:num>
 </w:numbering>
@@ -18851,24 +19159,24 @@
     </dgm:pt>
   </dgm:ptLst>
   <dgm:cxnLst>
-    <dgm:cxn modelId="{72332AC0-F40D-41EE-A5FE-359246FA7D7D}" type="presOf" srcId="{0BB7F1A7-EB0A-4F6B-A2C8-C999FD2374B7}" destId="{CA72567D-3A5D-4DEF-B175-A0735DB695BA}" srcOrd="1" destOrd="0" presId="urn:microsoft.com/office/officeart/2005/8/layout/process1"/>
-    <dgm:cxn modelId="{55077625-6FC9-469D-864F-48BF82E02C72}" type="presOf" srcId="{0BB7F1A7-EB0A-4F6B-A2C8-C999FD2374B7}" destId="{78B82004-4A7E-418D-90FA-68EDEA720490}" srcOrd="0" destOrd="0" presId="urn:microsoft.com/office/officeart/2005/8/layout/process1"/>
+    <dgm:cxn modelId="{87CE76C5-0F32-4902-BE27-4DAA9433D013}" type="presOf" srcId="{E3CA5FC1-A281-451C-8724-E4F3DE7C8CF1}" destId="{A4177E7B-5BEF-4669-948D-051BBA3F1EE4}" srcOrd="0" destOrd="0" presId="urn:microsoft.com/office/officeart/2005/8/layout/process1"/>
+    <dgm:cxn modelId="{483ABF58-A5DD-47CF-ADB1-7918FC35140D}" type="presOf" srcId="{878FFDFF-B340-4562-8DB4-D79E80DBD852}" destId="{568F4814-9567-4B8A-BD02-705C93FDDCD9}" srcOrd="0" destOrd="0" presId="urn:microsoft.com/office/officeart/2005/8/layout/process1"/>
+    <dgm:cxn modelId="{84EB3F7D-56D5-482C-B207-3A9054E4B006}" type="presOf" srcId="{0BB7F1A7-EB0A-4F6B-A2C8-C999FD2374B7}" destId="{78B82004-4A7E-418D-90FA-68EDEA720490}" srcOrd="0" destOrd="0" presId="urn:microsoft.com/office/officeart/2005/8/layout/process1"/>
     <dgm:cxn modelId="{87DE335D-7255-4D65-8FCA-9578348FC09E}" srcId="{E3CA5FC1-A281-451C-8724-E4F3DE7C8CF1}" destId="{92A61EF9-6340-4A6F-86A7-BA6099457F7E}" srcOrd="2" destOrd="0" parTransId="{5195B201-160E-4931-B6EB-0388F46A5C13}" sibTransId="{2BDAD909-E5E7-4EF1-ADBD-8E03B7EEDA28}"/>
     <dgm:cxn modelId="{1325D744-A932-4525-90DD-C30D1C507A63}" srcId="{E3CA5FC1-A281-451C-8724-E4F3DE7C8CF1}" destId="{ABD21B06-9BBD-4CAE-A8D2-B1A9685910C9}" srcOrd="0" destOrd="0" parTransId="{4E5D4BBA-8B9D-4267-91D3-17D7869941F6}" sibTransId="{A5FE2FF7-167D-4C89-949A-1B5E9DCD0677}"/>
+    <dgm:cxn modelId="{7B326642-BAFA-49E1-8373-86E0653B1450}" type="presOf" srcId="{ABD21B06-9BBD-4CAE-A8D2-B1A9685910C9}" destId="{2055EB30-5CCA-4986-AC2F-21285A3B8E00}" srcOrd="0" destOrd="0" presId="urn:microsoft.com/office/officeart/2005/8/layout/process1"/>
     <dgm:cxn modelId="{0A93EA46-2F9B-41A8-AE5F-0B6A5F379BCF}" srcId="{E3CA5FC1-A281-451C-8724-E4F3DE7C8CF1}" destId="{878FFDFF-B340-4562-8DB4-D79E80DBD852}" srcOrd="1" destOrd="0" parTransId="{749306E3-F141-443B-B1F8-F34CD40D97F8}" sibTransId="{0BB7F1A7-EB0A-4F6B-A2C8-C999FD2374B7}"/>
-    <dgm:cxn modelId="{A53F999A-F7FD-4D03-8D84-5365A944EA99}" type="presOf" srcId="{A5FE2FF7-167D-4C89-949A-1B5E9DCD0677}" destId="{A4BA073E-7800-4471-ACBC-EA66B77700D9}" srcOrd="0" destOrd="0" presId="urn:microsoft.com/office/officeart/2005/8/layout/process1"/>
-    <dgm:cxn modelId="{C2E2BB3E-B177-4ACA-837C-307AE6E37130}" type="presOf" srcId="{92A61EF9-6340-4A6F-86A7-BA6099457F7E}" destId="{D921D4EC-2B40-4675-A413-11D76554B903}" srcOrd="0" destOrd="0" presId="urn:microsoft.com/office/officeart/2005/8/layout/process1"/>
-    <dgm:cxn modelId="{D3B858A9-5DB2-4A77-A47D-E0761D67CCFC}" type="presOf" srcId="{ABD21B06-9BBD-4CAE-A8D2-B1A9685910C9}" destId="{2055EB30-5CCA-4986-AC2F-21285A3B8E00}" srcOrd="0" destOrd="0" presId="urn:microsoft.com/office/officeart/2005/8/layout/process1"/>
-    <dgm:cxn modelId="{C590E49A-EFAD-45FA-B8A3-E20D6D2D66F3}" type="presOf" srcId="{A5FE2FF7-167D-4C89-949A-1B5E9DCD0677}" destId="{E755571A-D3BB-4115-BA17-089B3FAF4F76}" srcOrd="1" destOrd="0" presId="urn:microsoft.com/office/officeart/2005/8/layout/process1"/>
-    <dgm:cxn modelId="{C3EBB7CB-7F3D-47B5-9E90-7E99CECC5C05}" type="presOf" srcId="{E3CA5FC1-A281-451C-8724-E4F3DE7C8CF1}" destId="{A4177E7B-5BEF-4669-948D-051BBA3F1EE4}" srcOrd="0" destOrd="0" presId="urn:microsoft.com/office/officeart/2005/8/layout/process1"/>
-    <dgm:cxn modelId="{2EC73BF1-46F0-45AB-8792-0A723923E0FC}" type="presOf" srcId="{878FFDFF-B340-4562-8DB4-D79E80DBD852}" destId="{568F4814-9567-4B8A-BD02-705C93FDDCD9}" srcOrd="0" destOrd="0" presId="urn:microsoft.com/office/officeart/2005/8/layout/process1"/>
-    <dgm:cxn modelId="{F60C11DD-040E-4A82-9AA9-36B603744FF8}" type="presParOf" srcId="{A4177E7B-5BEF-4669-948D-051BBA3F1EE4}" destId="{2055EB30-5CCA-4986-AC2F-21285A3B8E00}" srcOrd="0" destOrd="0" presId="urn:microsoft.com/office/officeart/2005/8/layout/process1"/>
-    <dgm:cxn modelId="{5CAD20C6-4D32-4CAA-B590-7D0C8589CA55}" type="presParOf" srcId="{A4177E7B-5BEF-4669-948D-051BBA3F1EE4}" destId="{A4BA073E-7800-4471-ACBC-EA66B77700D9}" srcOrd="1" destOrd="0" presId="urn:microsoft.com/office/officeart/2005/8/layout/process1"/>
-    <dgm:cxn modelId="{D4DB5AF9-7678-40C7-8E40-F0DC6F61DCFB}" type="presParOf" srcId="{A4BA073E-7800-4471-ACBC-EA66B77700D9}" destId="{E755571A-D3BB-4115-BA17-089B3FAF4F76}" srcOrd="0" destOrd="0" presId="urn:microsoft.com/office/officeart/2005/8/layout/process1"/>
-    <dgm:cxn modelId="{BCF7AE2F-7483-4E8C-8643-865D8AD5C540}" type="presParOf" srcId="{A4177E7B-5BEF-4669-948D-051BBA3F1EE4}" destId="{568F4814-9567-4B8A-BD02-705C93FDDCD9}" srcOrd="2" destOrd="0" presId="urn:microsoft.com/office/officeart/2005/8/layout/process1"/>
-    <dgm:cxn modelId="{3A8CBC78-7CE4-4F0B-A163-370AFFD30205}" type="presParOf" srcId="{A4177E7B-5BEF-4669-948D-051BBA3F1EE4}" destId="{78B82004-4A7E-418D-90FA-68EDEA720490}" srcOrd="3" destOrd="0" presId="urn:microsoft.com/office/officeart/2005/8/layout/process1"/>
-    <dgm:cxn modelId="{8A76E4A3-65AF-40EB-8622-407ADB9EDD7B}" type="presParOf" srcId="{78B82004-4A7E-418D-90FA-68EDEA720490}" destId="{CA72567D-3A5D-4DEF-B175-A0735DB695BA}" srcOrd="0" destOrd="0" presId="urn:microsoft.com/office/officeart/2005/8/layout/process1"/>
-    <dgm:cxn modelId="{808E74ED-45A4-4E53-9F3E-4F70F0AFEA68}" type="presParOf" srcId="{A4177E7B-5BEF-4669-948D-051BBA3F1EE4}" destId="{D921D4EC-2B40-4675-A413-11D76554B903}" srcOrd="4" destOrd="0" presId="urn:microsoft.com/office/officeart/2005/8/layout/process1"/>
+    <dgm:cxn modelId="{D4121E24-B46B-4B46-BA7C-BC327BA1D826}" type="presOf" srcId="{A5FE2FF7-167D-4C89-949A-1B5E9DCD0677}" destId="{E755571A-D3BB-4115-BA17-089B3FAF4F76}" srcOrd="1" destOrd="0" presId="urn:microsoft.com/office/officeart/2005/8/layout/process1"/>
+    <dgm:cxn modelId="{11ED8B36-4E7B-4B37-85FB-A1491B3C7C1B}" type="presOf" srcId="{0BB7F1A7-EB0A-4F6B-A2C8-C999FD2374B7}" destId="{CA72567D-3A5D-4DEF-B175-A0735DB695BA}" srcOrd="1" destOrd="0" presId="urn:microsoft.com/office/officeart/2005/8/layout/process1"/>
+    <dgm:cxn modelId="{F5D8D5DD-7562-460F-B5EA-18291CE7BEC7}" type="presOf" srcId="{92A61EF9-6340-4A6F-86A7-BA6099457F7E}" destId="{D921D4EC-2B40-4675-A413-11D76554B903}" srcOrd="0" destOrd="0" presId="urn:microsoft.com/office/officeart/2005/8/layout/process1"/>
+    <dgm:cxn modelId="{F0A21E7A-EEDF-4AC2-8445-1765F21AC1F9}" type="presOf" srcId="{A5FE2FF7-167D-4C89-949A-1B5E9DCD0677}" destId="{A4BA073E-7800-4471-ACBC-EA66B77700D9}" srcOrd="0" destOrd="0" presId="urn:microsoft.com/office/officeart/2005/8/layout/process1"/>
+    <dgm:cxn modelId="{03230E26-696A-4D00-A63B-3EEB3F29FADB}" type="presParOf" srcId="{A4177E7B-5BEF-4669-948D-051BBA3F1EE4}" destId="{2055EB30-5CCA-4986-AC2F-21285A3B8E00}" srcOrd="0" destOrd="0" presId="urn:microsoft.com/office/officeart/2005/8/layout/process1"/>
+    <dgm:cxn modelId="{DC169246-DFEB-496C-8464-49A12F745E8E}" type="presParOf" srcId="{A4177E7B-5BEF-4669-948D-051BBA3F1EE4}" destId="{A4BA073E-7800-4471-ACBC-EA66B77700D9}" srcOrd="1" destOrd="0" presId="urn:microsoft.com/office/officeart/2005/8/layout/process1"/>
+    <dgm:cxn modelId="{13CEABC4-2FEB-473A-9CF2-737EA6ED0D30}" type="presParOf" srcId="{A4BA073E-7800-4471-ACBC-EA66B77700D9}" destId="{E755571A-D3BB-4115-BA17-089B3FAF4F76}" srcOrd="0" destOrd="0" presId="urn:microsoft.com/office/officeart/2005/8/layout/process1"/>
+    <dgm:cxn modelId="{40999990-997B-4022-ADE6-5C80AF5394C1}" type="presParOf" srcId="{A4177E7B-5BEF-4669-948D-051BBA3F1EE4}" destId="{568F4814-9567-4B8A-BD02-705C93FDDCD9}" srcOrd="2" destOrd="0" presId="urn:microsoft.com/office/officeart/2005/8/layout/process1"/>
+    <dgm:cxn modelId="{54A259F9-0723-4678-89F8-F55CFF708C19}" type="presParOf" srcId="{A4177E7B-5BEF-4669-948D-051BBA3F1EE4}" destId="{78B82004-4A7E-418D-90FA-68EDEA720490}" srcOrd="3" destOrd="0" presId="urn:microsoft.com/office/officeart/2005/8/layout/process1"/>
+    <dgm:cxn modelId="{89A73531-F367-48A2-B50C-B4042A3098ED}" type="presParOf" srcId="{78B82004-4A7E-418D-90FA-68EDEA720490}" destId="{CA72567D-3A5D-4DEF-B175-A0735DB695BA}" srcOrd="0" destOrd="0" presId="urn:microsoft.com/office/officeart/2005/8/layout/process1"/>
+    <dgm:cxn modelId="{DBE822F1-3769-499B-AD99-21B2BD32624F}" type="presParOf" srcId="{A4177E7B-5BEF-4669-948D-051BBA3F1EE4}" destId="{D921D4EC-2B40-4675-A413-11D76554B903}" srcOrd="4" destOrd="0" presId="urn:microsoft.com/office/officeart/2005/8/layout/process1"/>
   </dgm:cxnLst>
   <dgm:bg/>
   <dgm:whole/>
@@ -18895,7 +19203,7 @@
       </dgm:t>
     </dgm:pt>
     <dgm:pt modelId="{594A6F22-3A42-40D2-8425-11641D0010FB}">
-      <dgm:prSet phldrT="[Tekst]"/>
+      <dgm:prSet phldrT="[Tekst]" custT="1"/>
       <dgm:spPr/>
       <dgm:t>
         <a:bodyPr/>
@@ -18903,7 +19211,7 @@
         <a:p>
           <a:pPr algn="ctr"/>
           <a:r>
-            <a:rPr lang="pl-PL"/>
+            <a:rPr lang="pl-PL" sz="1600"/>
             <a:t>Techniki pozycjonowania </a:t>
           </a:r>
         </a:p>
@@ -18934,7 +19242,7 @@
       </dgm:t>
     </dgm:pt>
     <dgm:pt modelId="{B90B70F6-6787-4562-A4DB-5BF7076B733D}">
-      <dgm:prSet phldrT="[Tekst]"/>
+      <dgm:prSet phldrT="[Tekst]" custT="1"/>
       <dgm:spPr/>
       <dgm:t>
         <a:bodyPr/>
@@ -18942,21 +19250,21 @@
         <a:p>
           <a:pPr algn="ctr"/>
           <a:r>
-            <a:rPr lang="pl-PL"/>
+            <a:rPr lang="pl-PL" sz="1200"/>
             <a:t>Bazujące na istniejącej infrastrukturze</a:t>
           </a:r>
         </a:p>
       </dgm:t>
     </dgm:pt>
     <dgm:pt modelId="{51E1FA3F-AA05-4B65-80D5-B12F13F62FCF}" type="parTrans" cxnId="{E259116A-4A93-4407-8703-EC2FBA267370}">
-      <dgm:prSet/>
+      <dgm:prSet custT="1"/>
       <dgm:spPr/>
       <dgm:t>
         <a:bodyPr/>
         <a:lstStyle/>
         <a:p>
           <a:pPr algn="ctr"/>
-          <a:endParaRPr lang="pl-PL"/>
+          <a:endParaRPr lang="pl-PL" sz="1200"/>
         </a:p>
       </dgm:t>
     </dgm:pt>
@@ -18981,7 +19289,7 @@
         <a:p>
           <a:pPr algn="ctr"/>
           <a:r>
-            <a:rPr lang="pl-PL" sz="1100"/>
+            <a:rPr lang="pl-PL" sz="1200"/>
             <a:t>Wymagające dodatkowej infrastruktury</a:t>
           </a:r>
         </a:p>
@@ -19000,14 +19308,14 @@
       </dgm:t>
     </dgm:pt>
     <dgm:pt modelId="{9B79246D-9A1B-40A7-AB3F-76B74BC58103}" type="parTrans" cxnId="{467FC801-824B-4EEC-8169-0B5802C2C7FA}">
-      <dgm:prSet/>
+      <dgm:prSet custT="1"/>
       <dgm:spPr/>
       <dgm:t>
         <a:bodyPr/>
         <a:lstStyle/>
         <a:p>
           <a:pPr algn="ctr"/>
-          <a:endParaRPr lang="pl-PL"/>
+          <a:endParaRPr lang="pl-PL" sz="1200"/>
         </a:p>
       </dgm:t>
     </dgm:pt>
@@ -19019,20 +19327,20 @@
         <a:lstStyle/>
         <a:p>
           <a:r>
-            <a:rPr lang="pl-PL" sz="1100"/>
+            <a:rPr lang="pl-PL" sz="1200"/>
             <a:t>RFID</a:t>
           </a:r>
         </a:p>
       </dgm:t>
     </dgm:pt>
     <dgm:pt modelId="{255BA88F-C837-45ED-8716-9941134C75B8}" type="parTrans" cxnId="{C23BE9DE-8DB8-407D-ADD0-5FE264D5EC48}">
-      <dgm:prSet/>
+      <dgm:prSet custT="1"/>
       <dgm:spPr/>
       <dgm:t>
         <a:bodyPr/>
         <a:lstStyle/>
         <a:p>
-          <a:endParaRPr lang="pl-PL"/>
+          <a:endParaRPr lang="pl-PL" sz="1200"/>
         </a:p>
       </dgm:t>
     </dgm:pt>
@@ -19048,27 +19356,27 @@
       </dgm:t>
     </dgm:pt>
     <dgm:pt modelId="{95A2A135-14B7-457B-83F4-3A5FA4C057F6}">
-      <dgm:prSet/>
+      <dgm:prSet custT="1"/>
       <dgm:spPr/>
       <dgm:t>
         <a:bodyPr/>
         <a:lstStyle/>
         <a:p>
           <a:r>
-            <a:rPr lang="pl-PL"/>
+            <a:rPr lang="pl-PL" sz="1200"/>
             <a:t>UWB</a:t>
           </a:r>
         </a:p>
       </dgm:t>
     </dgm:pt>
     <dgm:pt modelId="{2176A96F-EA34-4807-9FFB-5C05EF4C3EA3}" type="parTrans" cxnId="{44FBAFC7-6977-4461-A4B5-48C3E0653056}">
-      <dgm:prSet/>
+      <dgm:prSet custT="1"/>
       <dgm:spPr/>
       <dgm:t>
         <a:bodyPr/>
         <a:lstStyle/>
         <a:p>
-          <a:endParaRPr lang="pl-PL"/>
+          <a:endParaRPr lang="pl-PL" sz="1200"/>
         </a:p>
       </dgm:t>
     </dgm:pt>
@@ -19084,27 +19392,27 @@
       </dgm:t>
     </dgm:pt>
     <dgm:pt modelId="{E00A5C8D-CEC0-4B26-AF99-2BE9D54AB385}">
-      <dgm:prSet/>
+      <dgm:prSet custT="1"/>
       <dgm:spPr/>
       <dgm:t>
         <a:bodyPr/>
         <a:lstStyle/>
         <a:p>
           <a:r>
-            <a:rPr lang="pl-PL"/>
+            <a:rPr lang="pl-PL" sz="1200"/>
             <a:t>IR</a:t>
           </a:r>
         </a:p>
       </dgm:t>
     </dgm:pt>
     <dgm:pt modelId="{4040C363-6439-4183-8E9C-B8F6A500EEFF}" type="parTrans" cxnId="{C7C843F6-6492-418F-989A-671B278099DB}">
-      <dgm:prSet/>
+      <dgm:prSet custT="1"/>
       <dgm:spPr/>
       <dgm:t>
         <a:bodyPr/>
         <a:lstStyle/>
         <a:p>
-          <a:endParaRPr lang="pl-PL"/>
+          <a:endParaRPr lang="pl-PL" sz="1200"/>
         </a:p>
       </dgm:t>
     </dgm:pt>
@@ -19120,27 +19428,27 @@
       </dgm:t>
     </dgm:pt>
     <dgm:pt modelId="{371EC042-2E89-4D6D-B5D0-8EF5B934C515}">
-      <dgm:prSet/>
+      <dgm:prSet custT="1"/>
       <dgm:spPr/>
       <dgm:t>
         <a:bodyPr/>
         <a:lstStyle/>
         <a:p>
           <a:r>
-            <a:rPr lang="pl-PL"/>
+            <a:rPr lang="pl-PL" sz="1200"/>
             <a:t>WIFI</a:t>
           </a:r>
         </a:p>
       </dgm:t>
     </dgm:pt>
     <dgm:pt modelId="{3BDAEFA0-11EC-4ECF-9561-71A2D101A436}" type="parTrans" cxnId="{EC662EA6-5FD4-408C-82D9-47593147F091}">
-      <dgm:prSet/>
+      <dgm:prSet custT="1"/>
       <dgm:spPr/>
       <dgm:t>
         <a:bodyPr/>
         <a:lstStyle/>
         <a:p>
-          <a:endParaRPr lang="pl-PL"/>
+          <a:endParaRPr lang="pl-PL" sz="1200"/>
         </a:p>
       </dgm:t>
     </dgm:pt>
@@ -19156,27 +19464,27 @@
       </dgm:t>
     </dgm:pt>
     <dgm:pt modelId="{DE1F82A8-DDC1-401A-90B2-BFB0C2F2FB3F}">
-      <dgm:prSet/>
+      <dgm:prSet custT="1"/>
       <dgm:spPr/>
       <dgm:t>
         <a:bodyPr/>
         <a:lstStyle/>
         <a:p>
           <a:r>
-            <a:rPr lang="pl-PL"/>
-            <a:t>Sieć komórkowa</a:t>
+            <a:rPr lang="pl-PL" sz="1200"/>
+            <a:t>GSM</a:t>
           </a:r>
         </a:p>
       </dgm:t>
     </dgm:pt>
     <dgm:pt modelId="{B9E3E4D3-9567-43FF-B138-86C9BB2B4647}" type="parTrans" cxnId="{024E8602-5936-4683-8DC9-5584904E10DD}">
-      <dgm:prSet/>
+      <dgm:prSet custT="1"/>
       <dgm:spPr/>
       <dgm:t>
         <a:bodyPr/>
         <a:lstStyle/>
         <a:p>
-          <a:endParaRPr lang="pl-PL"/>
+          <a:endParaRPr lang="pl-PL" sz="1200"/>
         </a:p>
       </dgm:t>
     </dgm:pt>
@@ -19192,27 +19500,27 @@
       </dgm:t>
     </dgm:pt>
     <dgm:pt modelId="{8D7D942E-423A-47AB-AAE1-9DB3C864CC08}">
-      <dgm:prSet/>
+      <dgm:prSet custT="1"/>
       <dgm:spPr/>
       <dgm:t>
         <a:bodyPr/>
         <a:lstStyle/>
         <a:p>
           <a:r>
-            <a:rPr lang="pl-PL"/>
+            <a:rPr lang="pl-PL" sz="1200"/>
             <a:t>Ultradźwięki</a:t>
           </a:r>
         </a:p>
       </dgm:t>
     </dgm:pt>
     <dgm:pt modelId="{351B5961-78EB-4C67-8028-0DDBE648E9A2}" type="parTrans" cxnId="{630D03B9-01E8-47EE-BF09-468E31FC1491}">
-      <dgm:prSet/>
+      <dgm:prSet custT="1"/>
       <dgm:spPr/>
       <dgm:t>
         <a:bodyPr/>
         <a:lstStyle/>
         <a:p>
-          <a:endParaRPr lang="pl-PL"/>
+          <a:endParaRPr lang="pl-PL" sz="1200"/>
         </a:p>
       </dgm:t>
     </dgm:pt>
@@ -19228,27 +19536,27 @@
       </dgm:t>
     </dgm:pt>
     <dgm:pt modelId="{789A158D-13C2-4976-91E0-D63F29006AE9}">
-      <dgm:prSet/>
+      <dgm:prSet custT="1"/>
       <dgm:spPr/>
       <dgm:t>
         <a:bodyPr/>
         <a:lstStyle/>
         <a:p>
           <a:r>
-            <a:rPr lang="pl-PL"/>
+            <a:rPr lang="pl-PL" sz="1200"/>
             <a:t>Zigbee</a:t>
           </a:r>
         </a:p>
       </dgm:t>
     </dgm:pt>
     <dgm:pt modelId="{1AE9D7A8-C625-48E8-841B-B9BAF1BF9072}" type="parTrans" cxnId="{565493B0-8E80-467E-BC16-B21B4C15DAA9}">
-      <dgm:prSet/>
+      <dgm:prSet custT="1"/>
       <dgm:spPr/>
       <dgm:t>
         <a:bodyPr/>
         <a:lstStyle/>
         <a:p>
-          <a:endParaRPr lang="pl-PL"/>
+          <a:endParaRPr lang="pl-PL" sz="1200"/>
         </a:p>
       </dgm:t>
     </dgm:pt>
@@ -19264,27 +19572,27 @@
       </dgm:t>
     </dgm:pt>
     <dgm:pt modelId="{53A75A83-F0BE-4891-9F10-B7EFAC269F02}">
-      <dgm:prSet/>
+      <dgm:prSet custT="1"/>
       <dgm:spPr/>
       <dgm:t>
         <a:bodyPr/>
         <a:lstStyle/>
         <a:p>
           <a:r>
-            <a:rPr lang="pl-PL"/>
+            <a:rPr lang="pl-PL" sz="1200"/>
             <a:t>Bluetooth</a:t>
           </a:r>
         </a:p>
       </dgm:t>
     </dgm:pt>
     <dgm:pt modelId="{8E97C872-41E9-4D20-AC00-4257779ECF45}" type="parTrans" cxnId="{EDD89493-64A1-49CC-B53F-6F69BCB842A2}">
-      <dgm:prSet/>
+      <dgm:prSet custT="1"/>
       <dgm:spPr/>
       <dgm:t>
         <a:bodyPr/>
         <a:lstStyle/>
         <a:p>
-          <a:endParaRPr lang="pl-PL"/>
+          <a:endParaRPr lang="pl-PL" sz="1200"/>
         </a:p>
       </dgm:t>
     </dgm:pt>
@@ -19638,7 +19946,7 @@
       <dgm:spPr/>
     </dgm:pt>
     <dgm:pt modelId="{955F2035-6C30-46D6-89E0-99C5C2A99394}" type="pres">
-      <dgm:prSet presAssocID="{B90B70F6-6787-4562-A4DB-5BF7076B733D}" presName="LevelTwoTextNode" presStyleLbl="node2" presStyleIdx="1" presStyleCnt="2" custScaleY="274160" custLinFactY="67679" custLinFactNeighborX="14140" custLinFactNeighborY="100000">
+      <dgm:prSet presAssocID="{B90B70F6-6787-4562-A4DB-5BF7076B733D}" presName="LevelTwoTextNode" presStyleLbl="node2" presStyleIdx="1" presStyleCnt="2" custScaleY="274160" custLinFactNeighborX="182" custLinFactNeighborY="1877">
         <dgm:presLayoutVars>
           <dgm:chPref val="3"/>
         </dgm:presLayoutVars>
@@ -19793,102 +20101,102 @@
     </dgm:pt>
   </dgm:ptLst>
   <dgm:cxnLst>
-    <dgm:cxn modelId="{3D93A6E2-ED4E-4607-87FE-B3DF949DB497}" type="presOf" srcId="{51E1FA3F-AA05-4B65-80D5-B12F13F62FCF}" destId="{FF48563A-56A3-4870-BF35-C4B02EE5FADE}" srcOrd="0" destOrd="0" presId="urn:microsoft.com/office/officeart/2008/layout/HorizontalMultiLevelHierarchy"/>
-    <dgm:cxn modelId="{FCB90F90-C8C3-4982-8D54-ECA4C0C28082}" type="presOf" srcId="{255BA88F-C837-45ED-8716-9941134C75B8}" destId="{598B6959-5BC6-41CE-8FEF-4A8165A88396}" srcOrd="1" destOrd="0" presId="urn:microsoft.com/office/officeart/2008/layout/HorizontalMultiLevelHierarchy"/>
-    <dgm:cxn modelId="{F2719935-3519-45A4-B003-A1FE0CFFB4EB}" type="presOf" srcId="{DE1F82A8-DDC1-401A-90B2-BFB0C2F2FB3F}" destId="{E587D9C5-E966-4FD2-A071-86513A2A35D7}" srcOrd="0" destOrd="0" presId="urn:microsoft.com/office/officeart/2008/layout/HorizontalMultiLevelHierarchy"/>
-    <dgm:cxn modelId="{F6A74B97-5937-4048-BF88-F82A972D40AD}" type="presOf" srcId="{371EC042-2E89-4D6D-B5D0-8EF5B934C515}" destId="{E53FD820-3B70-4B5C-97E1-AF0D3583FCB1}" srcOrd="0" destOrd="0" presId="urn:microsoft.com/office/officeart/2008/layout/HorizontalMultiLevelHierarchy"/>
+    <dgm:cxn modelId="{5503F12C-420A-423C-88A0-6FD194E59B72}" type="presOf" srcId="{51E1FA3F-AA05-4B65-80D5-B12F13F62FCF}" destId="{27E671B0-0D16-495D-8904-349C9F9F6F63}" srcOrd="1" destOrd="0" presId="urn:microsoft.com/office/officeart/2008/layout/HorizontalMultiLevelHierarchy"/>
     <dgm:cxn modelId="{44FBAFC7-6977-4461-A4B5-48C3E0653056}" srcId="{47320605-B094-4245-A6CA-C4DA97A2AEEB}" destId="{95A2A135-14B7-457B-83F4-3A5FA4C057F6}" srcOrd="1" destOrd="0" parTransId="{2176A96F-EA34-4807-9FFB-5C05EF4C3EA3}" sibTransId="{C66161A8-3C8C-4134-8721-2FC780B1D30F}"/>
-    <dgm:cxn modelId="{49F22051-A647-4572-BFD6-F461C425AE6F}" type="presOf" srcId="{51E1FA3F-AA05-4B65-80D5-B12F13F62FCF}" destId="{27E671B0-0D16-495D-8904-349C9F9F6F63}" srcOrd="1" destOrd="0" presId="urn:microsoft.com/office/officeart/2008/layout/HorizontalMultiLevelHierarchy"/>
-    <dgm:cxn modelId="{C9286B4D-A176-4B70-AA33-8827DDA42F5D}" type="presOf" srcId="{4040C363-6439-4183-8E9C-B8F6A500EEFF}" destId="{607DE877-A290-42E1-B75D-A3E43B9B93E6}" srcOrd="1" destOrd="0" presId="urn:microsoft.com/office/officeart/2008/layout/HorizontalMultiLevelHierarchy"/>
-    <dgm:cxn modelId="{CFFEE43D-3AFB-4C05-97B4-A2DEFDCCD325}" type="presOf" srcId="{8E97C872-41E9-4D20-AC00-4257779ECF45}" destId="{2E606A3A-7422-49A9-8036-977E312007D8}" srcOrd="1" destOrd="0" presId="urn:microsoft.com/office/officeart/2008/layout/HorizontalMultiLevelHierarchy"/>
+    <dgm:cxn modelId="{8F3426C7-3EC6-41A8-B57E-A107F7D4A50B}" type="presOf" srcId="{95A2A135-14B7-457B-83F4-3A5FA4C057F6}" destId="{2DD9EB04-D31B-41E6-9882-BACF4D236402}" srcOrd="0" destOrd="0" presId="urn:microsoft.com/office/officeart/2008/layout/HorizontalMultiLevelHierarchy"/>
+    <dgm:cxn modelId="{0720D270-86F2-4C68-B45C-AE8F3DB48AEC}" type="presOf" srcId="{3BDAEFA0-11EC-4ECF-9561-71A2D101A436}" destId="{B3084F8F-EFE4-40DF-8C9E-BC004D22D737}" srcOrd="1" destOrd="0" presId="urn:microsoft.com/office/officeart/2008/layout/HorizontalMultiLevelHierarchy"/>
+    <dgm:cxn modelId="{C95E9137-32B6-4D39-86BB-32C7A114871C}" type="presOf" srcId="{1AE9D7A8-C625-48E8-841B-B9BAF1BF9072}" destId="{20A0A781-731F-4E2A-9780-650B4990ACB3}" srcOrd="0" destOrd="0" presId="urn:microsoft.com/office/officeart/2008/layout/HorizontalMultiLevelHierarchy"/>
+    <dgm:cxn modelId="{52B70D24-6EA1-4416-BEB4-10DC4B95DFB5}" type="presOf" srcId="{4040C363-6439-4183-8E9C-B8F6A500EEFF}" destId="{607DE877-A290-42E1-B75D-A3E43B9B93E6}" srcOrd="1" destOrd="0" presId="urn:microsoft.com/office/officeart/2008/layout/HorizontalMultiLevelHierarchy"/>
+    <dgm:cxn modelId="{3317A367-B1A2-42CD-993A-B3422C6CFF2F}" type="presOf" srcId="{50140508-2319-4BDF-8D4D-A44C8BFFD8B0}" destId="{D9F21002-57D7-4F80-980D-A5F77E5C0956}" srcOrd="0" destOrd="0" presId="urn:microsoft.com/office/officeart/2008/layout/HorizontalMultiLevelHierarchy"/>
+    <dgm:cxn modelId="{3E0DCD0E-0278-4FA3-8200-E53F49C59241}" type="presOf" srcId="{4040C363-6439-4183-8E9C-B8F6A500EEFF}" destId="{4829584A-C527-42DA-A021-ACF1038F3C07}" srcOrd="0" destOrd="0" presId="urn:microsoft.com/office/officeart/2008/layout/HorizontalMultiLevelHierarchy"/>
     <dgm:cxn modelId="{EDD89493-64A1-49CC-B53F-6F69BCB842A2}" srcId="{B90B70F6-6787-4562-A4DB-5BF7076B733D}" destId="{53A75A83-F0BE-4891-9F10-B7EFAC269F02}" srcOrd="2" destOrd="0" parTransId="{8E97C872-41E9-4D20-AC00-4257779ECF45}" sibTransId="{0A67DE2A-EE9B-47DE-B291-EBAA0D848437}"/>
     <dgm:cxn modelId="{467FC801-824B-4EEC-8169-0B5802C2C7FA}" srcId="{594A6F22-3A42-40D2-8425-11641D0010FB}" destId="{47320605-B094-4245-A6CA-C4DA97A2AEEB}" srcOrd="0" destOrd="0" parTransId="{9B79246D-9A1B-40A7-AB3F-76B74BC58103}" sibTransId="{E02128F4-7903-49A0-8593-ECFE0AA8E818}"/>
     <dgm:cxn modelId="{565493B0-8E80-467E-BC16-B21B4C15DAA9}" srcId="{47320605-B094-4245-A6CA-C4DA97A2AEEB}" destId="{789A158D-13C2-4976-91E0-D63F29006AE9}" srcOrd="4" destOrd="0" parTransId="{1AE9D7A8-C625-48E8-841B-B9BAF1BF9072}" sibTransId="{397EBCE9-98A6-4D5F-910D-C4ECFFBF36CA}"/>
-    <dgm:cxn modelId="{A83DF71F-5B0B-4CF6-94E5-EDE9E2C52279}" type="presOf" srcId="{50140508-2319-4BDF-8D4D-A44C8BFFD8B0}" destId="{D9F21002-57D7-4F80-980D-A5F77E5C0956}" srcOrd="0" destOrd="0" presId="urn:microsoft.com/office/officeart/2008/layout/HorizontalMultiLevelHierarchy"/>
+    <dgm:cxn modelId="{5F087D1F-63F4-4D9C-9724-A722ACD61255}" type="presOf" srcId="{351B5961-78EB-4C67-8028-0DDBE648E9A2}" destId="{C45C2C73-CED5-443C-B348-CCB629285991}" srcOrd="0" destOrd="0" presId="urn:microsoft.com/office/officeart/2008/layout/HorizontalMultiLevelHierarchy"/>
     <dgm:cxn modelId="{E259116A-4A93-4407-8703-EC2FBA267370}" srcId="{594A6F22-3A42-40D2-8425-11641D0010FB}" destId="{B90B70F6-6787-4562-A4DB-5BF7076B733D}" srcOrd="1" destOrd="0" parTransId="{51E1FA3F-AA05-4B65-80D5-B12F13F62FCF}" sibTransId="{FC540508-6F35-4349-BED7-0E71CF12742E}"/>
-    <dgm:cxn modelId="{7A7C7270-B0B2-46DA-BEC2-85C27E89E048}" type="presOf" srcId="{8D7D942E-423A-47AB-AAE1-9DB3C864CC08}" destId="{4FD71EB2-5254-4CB5-BF79-212ADB392259}" srcOrd="0" destOrd="0" presId="urn:microsoft.com/office/officeart/2008/layout/HorizontalMultiLevelHierarchy"/>
-    <dgm:cxn modelId="{DF922226-1FA6-409B-A859-E8A3A647830E}" type="presOf" srcId="{E00A5C8D-CEC0-4B26-AF99-2BE9D54AB385}" destId="{0A8FAEF2-87EC-4B41-9896-9119484B1C7C}" srcOrd="0" destOrd="0" presId="urn:microsoft.com/office/officeart/2008/layout/HorizontalMultiLevelHierarchy"/>
-    <dgm:cxn modelId="{2C143CDD-4A90-4083-87B9-9336C1309D30}" type="presOf" srcId="{8E97C872-41E9-4D20-AC00-4257779ECF45}" destId="{01CA50BD-3740-4CC6-A5CB-D8A3A0E1E6E4}" srcOrd="0" destOrd="0" presId="urn:microsoft.com/office/officeart/2008/layout/HorizontalMultiLevelHierarchy"/>
+    <dgm:cxn modelId="{7B114E5D-2E96-4900-A62C-96E736690509}" type="presOf" srcId="{1AE9D7A8-C625-48E8-841B-B9BAF1BF9072}" destId="{642C9DB4-3683-4D16-A26F-3B5BD08A49E2}" srcOrd="1" destOrd="0" presId="urn:microsoft.com/office/officeart/2008/layout/HorizontalMultiLevelHierarchy"/>
+    <dgm:cxn modelId="{93B50E7F-42E2-4551-A3CE-8C15219339B3}" type="presOf" srcId="{DE1F82A8-DDC1-401A-90B2-BFB0C2F2FB3F}" destId="{E587D9C5-E966-4FD2-A071-86513A2A35D7}" srcOrd="0" destOrd="0" presId="urn:microsoft.com/office/officeart/2008/layout/HorizontalMultiLevelHierarchy"/>
+    <dgm:cxn modelId="{490E7D84-697B-498F-8712-2FB727219F99}" type="presOf" srcId="{9B79246D-9A1B-40A7-AB3F-76B74BC58103}" destId="{1C0A84D4-9ED3-4385-801D-90DD867E728B}" srcOrd="1" destOrd="0" presId="urn:microsoft.com/office/officeart/2008/layout/HorizontalMultiLevelHierarchy"/>
+    <dgm:cxn modelId="{EE9B2638-3273-42E5-B690-83C601EB5420}" type="presOf" srcId="{B9E3E4D3-9567-43FF-B138-86C9BB2B4647}" destId="{8CDA3235-5E8C-4C3A-86FC-A2503B1FAE4C}" srcOrd="0" destOrd="0" presId="urn:microsoft.com/office/officeart/2008/layout/HorizontalMultiLevelHierarchy"/>
+    <dgm:cxn modelId="{DD30B46D-F6A0-4A94-8455-FF2B4C08A4F5}" type="presOf" srcId="{8E97C872-41E9-4D20-AC00-4257779ECF45}" destId="{01CA50BD-3740-4CC6-A5CB-D8A3A0E1E6E4}" srcOrd="0" destOrd="0" presId="urn:microsoft.com/office/officeart/2008/layout/HorizontalMultiLevelHierarchy"/>
+    <dgm:cxn modelId="{2AF88371-FBA8-474D-BD30-75A886F59229}" type="presOf" srcId="{371EC042-2E89-4D6D-B5D0-8EF5B934C515}" destId="{E53FD820-3B70-4B5C-97E1-AF0D3583FCB1}" srcOrd="0" destOrd="0" presId="urn:microsoft.com/office/officeart/2008/layout/HorizontalMultiLevelHierarchy"/>
+    <dgm:cxn modelId="{4C5AA76E-B08B-433B-AF62-2BB528F9076A}" type="presOf" srcId="{2176A96F-EA34-4807-9FFB-5C05EF4C3EA3}" destId="{C5FF4861-27EF-46B8-BE45-4B95715EBCFB}" srcOrd="1" destOrd="0" presId="urn:microsoft.com/office/officeart/2008/layout/HorizontalMultiLevelHierarchy"/>
+    <dgm:cxn modelId="{3D5E7059-8164-4313-B883-0688349E6871}" type="presOf" srcId="{1FAF119E-EE2E-4FF7-BC8B-527BDDBC9CD9}" destId="{5B2D4B12-C88F-4646-97A2-8155F68620E1}" srcOrd="0" destOrd="0" presId="urn:microsoft.com/office/officeart/2008/layout/HorizontalMultiLevelHierarchy"/>
+    <dgm:cxn modelId="{EBBD7E1A-D217-4A3B-ABB5-9E94630332AA}" type="presOf" srcId="{3BDAEFA0-11EC-4ECF-9561-71A2D101A436}" destId="{1251E678-FFF2-4EED-94AA-8AA5384ECCB7}" srcOrd="0" destOrd="0" presId="urn:microsoft.com/office/officeart/2008/layout/HorizontalMultiLevelHierarchy"/>
     <dgm:cxn modelId="{EC662EA6-5FD4-408C-82D9-47593147F091}" srcId="{B90B70F6-6787-4562-A4DB-5BF7076B733D}" destId="{371EC042-2E89-4D6D-B5D0-8EF5B934C515}" srcOrd="0" destOrd="0" parTransId="{3BDAEFA0-11EC-4ECF-9561-71A2D101A436}" sibTransId="{30F80A4E-1A33-49E8-987A-0E5BD090E361}"/>
-    <dgm:cxn modelId="{11899D4D-56E6-4D4C-93AB-183E1EED03B7}" type="presOf" srcId="{1FAF119E-EE2E-4FF7-BC8B-527BDDBC9CD9}" destId="{5B2D4B12-C88F-4646-97A2-8155F68620E1}" srcOrd="0" destOrd="0" presId="urn:microsoft.com/office/officeart/2008/layout/HorizontalMultiLevelHierarchy"/>
-    <dgm:cxn modelId="{4D77F59F-994A-49AF-80D7-22965749F1E3}" type="presOf" srcId="{2176A96F-EA34-4807-9FFB-5C05EF4C3EA3}" destId="{C5FF4861-27EF-46B8-BE45-4B95715EBCFB}" srcOrd="1" destOrd="0" presId="urn:microsoft.com/office/officeart/2008/layout/HorizontalMultiLevelHierarchy"/>
-    <dgm:cxn modelId="{B0F54553-2EC1-4928-82F6-9152716BB704}" type="presOf" srcId="{1AE9D7A8-C625-48E8-841B-B9BAF1BF9072}" destId="{642C9DB4-3683-4D16-A26F-3B5BD08A49E2}" srcOrd="1" destOrd="0" presId="urn:microsoft.com/office/officeart/2008/layout/HorizontalMultiLevelHierarchy"/>
-    <dgm:cxn modelId="{9454A24A-EB7A-4B56-AF2B-8B0204A95E61}" type="presOf" srcId="{9B79246D-9A1B-40A7-AB3F-76B74BC58103}" destId="{1C0A84D4-9ED3-4385-801D-90DD867E728B}" srcOrd="1" destOrd="0" presId="urn:microsoft.com/office/officeart/2008/layout/HorizontalMultiLevelHierarchy"/>
-    <dgm:cxn modelId="{D0430BD2-5493-4CF8-8B83-145154D52FB1}" type="presOf" srcId="{2176A96F-EA34-4807-9FFB-5C05EF4C3EA3}" destId="{C65E1B61-452F-4638-B1FA-035A681B6198}" srcOrd="0" destOrd="0" presId="urn:microsoft.com/office/officeart/2008/layout/HorizontalMultiLevelHierarchy"/>
-    <dgm:cxn modelId="{F3BF4C13-801E-4B0A-8741-B777E4481C54}" type="presOf" srcId="{1AE9D7A8-C625-48E8-841B-B9BAF1BF9072}" destId="{20A0A781-731F-4E2A-9780-650B4990ACB3}" srcOrd="0" destOrd="0" presId="urn:microsoft.com/office/officeart/2008/layout/HorizontalMultiLevelHierarchy"/>
+    <dgm:cxn modelId="{3278DB4B-D4CF-4480-8EA5-A156EE01C7A0}" type="presOf" srcId="{594A6F22-3A42-40D2-8425-11641D0010FB}" destId="{267F6139-1C5C-40AA-A8FA-95565C51065A}" srcOrd="0" destOrd="0" presId="urn:microsoft.com/office/officeart/2008/layout/HorizontalMultiLevelHierarchy"/>
+    <dgm:cxn modelId="{07E93264-A9B2-40CB-A102-7E1FDDA5823E}" type="presOf" srcId="{B90B70F6-6787-4562-A4DB-5BF7076B733D}" destId="{955F2035-6C30-46D6-89E0-99C5C2A99394}" srcOrd="0" destOrd="0" presId="urn:microsoft.com/office/officeart/2008/layout/HorizontalMultiLevelHierarchy"/>
+    <dgm:cxn modelId="{F0D17632-7856-4C4F-B595-F7C73AC8D405}" type="presOf" srcId="{E00A5C8D-CEC0-4B26-AF99-2BE9D54AB385}" destId="{0A8FAEF2-87EC-4B41-9896-9119484B1C7C}" srcOrd="0" destOrd="0" presId="urn:microsoft.com/office/officeart/2008/layout/HorizontalMultiLevelHierarchy"/>
+    <dgm:cxn modelId="{012C4E30-A9E8-4FD8-87E8-7ED1FD398BB3}" type="presOf" srcId="{2176A96F-EA34-4807-9FFB-5C05EF4C3EA3}" destId="{C65E1B61-452F-4638-B1FA-035A681B6198}" srcOrd="0" destOrd="0" presId="urn:microsoft.com/office/officeart/2008/layout/HorizontalMultiLevelHierarchy"/>
     <dgm:cxn modelId="{C7C843F6-6492-418F-989A-671B278099DB}" srcId="{47320605-B094-4245-A6CA-C4DA97A2AEEB}" destId="{E00A5C8D-CEC0-4B26-AF99-2BE9D54AB385}" srcOrd="2" destOrd="0" parTransId="{4040C363-6439-4183-8E9C-B8F6A500EEFF}" sibTransId="{4073292D-3312-443C-9C24-67A245C4CB60}"/>
-    <dgm:cxn modelId="{99BC4050-85D1-4C06-A897-32B54FBE679C}" type="presOf" srcId="{B90B70F6-6787-4562-A4DB-5BF7076B733D}" destId="{955F2035-6C30-46D6-89E0-99C5C2A99394}" srcOrd="0" destOrd="0" presId="urn:microsoft.com/office/officeart/2008/layout/HorizontalMultiLevelHierarchy"/>
-    <dgm:cxn modelId="{B13345E4-B8BF-40A7-B282-D685D10470F8}" type="presOf" srcId="{53A75A83-F0BE-4891-9F10-B7EFAC269F02}" destId="{EF7A4269-C87E-46A8-A0BB-62732D8E50BB}" srcOrd="0" destOrd="0" presId="urn:microsoft.com/office/officeart/2008/layout/HorizontalMultiLevelHierarchy"/>
-    <dgm:cxn modelId="{4FC051C9-26D4-4FEE-B974-882F2BC2A429}" type="presOf" srcId="{B9E3E4D3-9567-43FF-B138-86C9BB2B4647}" destId="{192A77FA-52D9-469C-998F-9AACB818557C}" srcOrd="1" destOrd="0" presId="urn:microsoft.com/office/officeart/2008/layout/HorizontalMultiLevelHierarchy"/>
-    <dgm:cxn modelId="{C2EAD60B-6A68-43BB-ADF8-4C3D4D31FBE7}" type="presOf" srcId="{351B5961-78EB-4C67-8028-0DDBE648E9A2}" destId="{C45C2C73-CED5-443C-B348-CCB629285991}" srcOrd="0" destOrd="0" presId="urn:microsoft.com/office/officeart/2008/layout/HorizontalMultiLevelHierarchy"/>
-    <dgm:cxn modelId="{44591217-BD37-4993-8CDE-0FDB17D0B5DC}" type="presOf" srcId="{789A158D-13C2-4976-91E0-D63F29006AE9}" destId="{320C85B0-5ECF-4B91-A37A-5220B4E0726A}" srcOrd="0" destOrd="0" presId="urn:microsoft.com/office/officeart/2008/layout/HorizontalMultiLevelHierarchy"/>
-    <dgm:cxn modelId="{1000420D-FED9-4899-B3B5-9709C8E969D4}" type="presOf" srcId="{351B5961-78EB-4C67-8028-0DDBE648E9A2}" destId="{CF166645-0A8B-499C-A564-9BDF607272C8}" srcOrd="1" destOrd="0" presId="urn:microsoft.com/office/officeart/2008/layout/HorizontalMultiLevelHierarchy"/>
-    <dgm:cxn modelId="{0811D193-416D-4DDE-A49A-A7E1D63638FE}" type="presOf" srcId="{3BDAEFA0-11EC-4ECF-9561-71A2D101A436}" destId="{B3084F8F-EFE4-40DF-8C9E-BC004D22D737}" srcOrd="1" destOrd="0" presId="urn:microsoft.com/office/officeart/2008/layout/HorizontalMultiLevelHierarchy"/>
+    <dgm:cxn modelId="{53F5CBA8-8584-4880-A587-BDD7DB1BF5BF}" type="presOf" srcId="{255BA88F-C837-45ED-8716-9941134C75B8}" destId="{598B6959-5BC6-41CE-8FEF-4A8165A88396}" srcOrd="1" destOrd="0" presId="urn:microsoft.com/office/officeart/2008/layout/HorizontalMultiLevelHierarchy"/>
+    <dgm:cxn modelId="{387BF67B-03C8-4B3D-91FE-2F4C52463B31}" type="presOf" srcId="{255BA88F-C837-45ED-8716-9941134C75B8}" destId="{D4AED921-CA52-4D94-B218-CEDADF669D61}" srcOrd="0" destOrd="0" presId="urn:microsoft.com/office/officeart/2008/layout/HorizontalMultiLevelHierarchy"/>
+    <dgm:cxn modelId="{C99220C2-251B-41B4-8B4C-EAFCA6F2CF9A}" type="presOf" srcId="{9B79246D-9A1B-40A7-AB3F-76B74BC58103}" destId="{86340112-46E7-4AF6-AB76-6AA1EF243FE2}" srcOrd="0" destOrd="0" presId="urn:microsoft.com/office/officeart/2008/layout/HorizontalMultiLevelHierarchy"/>
+    <dgm:cxn modelId="{A3E0059B-6043-43B4-A6FB-DA08D83C0B9A}" type="presOf" srcId="{351B5961-78EB-4C67-8028-0DDBE648E9A2}" destId="{CF166645-0A8B-499C-A564-9BDF607272C8}" srcOrd="1" destOrd="0" presId="urn:microsoft.com/office/officeart/2008/layout/HorizontalMultiLevelHierarchy"/>
     <dgm:cxn modelId="{024E8602-5936-4683-8DC9-5584904E10DD}" srcId="{B90B70F6-6787-4562-A4DB-5BF7076B733D}" destId="{DE1F82A8-DDC1-401A-90B2-BFB0C2F2FB3F}" srcOrd="1" destOrd="0" parTransId="{B9E3E4D3-9567-43FF-B138-86C9BB2B4647}" sibTransId="{F53F10A1-278F-4017-8378-F5B9DCAD7240}"/>
     <dgm:cxn modelId="{C23BE9DE-8DB8-407D-ADD0-5FE264D5EC48}" srcId="{47320605-B094-4245-A6CA-C4DA97A2AEEB}" destId="{1FAF119E-EE2E-4FF7-BC8B-527BDDBC9CD9}" srcOrd="0" destOrd="0" parTransId="{255BA88F-C837-45ED-8716-9941134C75B8}" sibTransId="{F3561AFB-6B2E-4A1D-A191-609223A75229}"/>
-    <dgm:cxn modelId="{49FDA52D-EA07-4125-BC18-ED40C4771316}" type="presOf" srcId="{594A6F22-3A42-40D2-8425-11641D0010FB}" destId="{267F6139-1C5C-40AA-A8FA-95565C51065A}" srcOrd="0" destOrd="0" presId="urn:microsoft.com/office/officeart/2008/layout/HorizontalMultiLevelHierarchy"/>
-    <dgm:cxn modelId="{CE4E8AB8-D112-4D23-A5D9-21040084A2D3}" type="presOf" srcId="{47320605-B094-4245-A6CA-C4DA97A2AEEB}" destId="{E978D20F-86F5-46B8-9A62-0EDB5C6200CC}" srcOrd="0" destOrd="0" presId="urn:microsoft.com/office/officeart/2008/layout/HorizontalMultiLevelHierarchy"/>
-    <dgm:cxn modelId="{47040029-AE40-44D5-BE33-7A250296806B}" type="presOf" srcId="{3BDAEFA0-11EC-4ECF-9561-71A2D101A436}" destId="{1251E678-FFF2-4EED-94AA-8AA5384ECCB7}" srcOrd="0" destOrd="0" presId="urn:microsoft.com/office/officeart/2008/layout/HorizontalMultiLevelHierarchy"/>
+    <dgm:cxn modelId="{919169DD-BFB3-4068-8436-49D4BA773590}" type="presOf" srcId="{789A158D-13C2-4976-91E0-D63F29006AE9}" destId="{320C85B0-5ECF-4B91-A37A-5220B4E0726A}" srcOrd="0" destOrd="0" presId="urn:microsoft.com/office/officeart/2008/layout/HorizontalMultiLevelHierarchy"/>
+    <dgm:cxn modelId="{E956C1E0-1979-4335-AD6F-E9419613CEA9}" type="presOf" srcId="{8D7D942E-423A-47AB-AAE1-9DB3C864CC08}" destId="{4FD71EB2-5254-4CB5-BF79-212ADB392259}" srcOrd="0" destOrd="0" presId="urn:microsoft.com/office/officeart/2008/layout/HorizontalMultiLevelHierarchy"/>
+    <dgm:cxn modelId="{390EA81B-5ECC-4E7B-95E6-3F757A675C6F}" type="presOf" srcId="{51E1FA3F-AA05-4B65-80D5-B12F13F62FCF}" destId="{FF48563A-56A3-4870-BF35-C4B02EE5FADE}" srcOrd="0" destOrd="0" presId="urn:microsoft.com/office/officeart/2008/layout/HorizontalMultiLevelHierarchy"/>
+    <dgm:cxn modelId="{06639DE6-39FD-436C-8E4E-CFB4DF76E718}" type="presOf" srcId="{47320605-B094-4245-A6CA-C4DA97A2AEEB}" destId="{E978D20F-86F5-46B8-9A62-0EDB5C6200CC}" srcOrd="0" destOrd="0" presId="urn:microsoft.com/office/officeart/2008/layout/HorizontalMultiLevelHierarchy"/>
     <dgm:cxn modelId="{630D03B9-01E8-47EE-BF09-468E31FC1491}" srcId="{47320605-B094-4245-A6CA-C4DA97A2AEEB}" destId="{8D7D942E-423A-47AB-AAE1-9DB3C864CC08}" srcOrd="3" destOrd="0" parTransId="{351B5961-78EB-4C67-8028-0DDBE648E9A2}" sibTransId="{4A37DD15-0F27-49F6-B302-A3E9DC8D014E}"/>
     <dgm:cxn modelId="{212AE7EA-69D4-488E-851B-2B51B9327F73}" srcId="{50140508-2319-4BDF-8D4D-A44C8BFFD8B0}" destId="{594A6F22-3A42-40D2-8425-11641D0010FB}" srcOrd="0" destOrd="0" parTransId="{301EC523-04C9-4557-856F-5A68A6D161C0}" sibTransId="{DE8C0B02-76C7-4D36-ACFD-D7C4E3B6C0BE}"/>
-    <dgm:cxn modelId="{9B859E1B-4485-4AA1-BAB6-557A474A9BC7}" type="presOf" srcId="{9B79246D-9A1B-40A7-AB3F-76B74BC58103}" destId="{86340112-46E7-4AF6-AB76-6AA1EF243FE2}" srcOrd="0" destOrd="0" presId="urn:microsoft.com/office/officeart/2008/layout/HorizontalMultiLevelHierarchy"/>
-    <dgm:cxn modelId="{9415951A-9E13-41F6-82CA-37097EDCC116}" type="presOf" srcId="{4040C363-6439-4183-8E9C-B8F6A500EEFF}" destId="{4829584A-C527-42DA-A021-ACF1038F3C07}" srcOrd="0" destOrd="0" presId="urn:microsoft.com/office/officeart/2008/layout/HorizontalMultiLevelHierarchy"/>
-    <dgm:cxn modelId="{2DAF6426-21D9-4435-B663-E0B275E679F0}" type="presOf" srcId="{B9E3E4D3-9567-43FF-B138-86C9BB2B4647}" destId="{8CDA3235-5E8C-4C3A-86FC-A2503B1FAE4C}" srcOrd="0" destOrd="0" presId="urn:microsoft.com/office/officeart/2008/layout/HorizontalMultiLevelHierarchy"/>
-    <dgm:cxn modelId="{A1F3B5A5-89F2-4A00-85B3-755047EB342D}" type="presOf" srcId="{95A2A135-14B7-457B-83F4-3A5FA4C057F6}" destId="{2DD9EB04-D31B-41E6-9882-BACF4D236402}" srcOrd="0" destOrd="0" presId="urn:microsoft.com/office/officeart/2008/layout/HorizontalMultiLevelHierarchy"/>
-    <dgm:cxn modelId="{574AFC76-1242-46E0-B128-0CC702809F9A}" type="presOf" srcId="{255BA88F-C837-45ED-8716-9941134C75B8}" destId="{D4AED921-CA52-4D94-B218-CEDADF669D61}" srcOrd="0" destOrd="0" presId="urn:microsoft.com/office/officeart/2008/layout/HorizontalMultiLevelHierarchy"/>
-    <dgm:cxn modelId="{B1CB3E4C-C546-4038-BDB1-AF6F9CC8BD67}" type="presParOf" srcId="{D9F21002-57D7-4F80-980D-A5F77E5C0956}" destId="{6C5A01BD-C374-4652-8AC7-DD6C12C81FE5}" srcOrd="0" destOrd="0" presId="urn:microsoft.com/office/officeart/2008/layout/HorizontalMultiLevelHierarchy"/>
-    <dgm:cxn modelId="{04909AC2-55F3-45FE-AF36-849506AF6DC5}" type="presParOf" srcId="{6C5A01BD-C374-4652-8AC7-DD6C12C81FE5}" destId="{267F6139-1C5C-40AA-A8FA-95565C51065A}" srcOrd="0" destOrd="0" presId="urn:microsoft.com/office/officeart/2008/layout/HorizontalMultiLevelHierarchy"/>
-    <dgm:cxn modelId="{7F53AA64-359F-4FED-90D4-D7F00A994961}" type="presParOf" srcId="{6C5A01BD-C374-4652-8AC7-DD6C12C81FE5}" destId="{F99CE947-4E12-4586-8A54-7D28BA27A71E}" srcOrd="1" destOrd="0" presId="urn:microsoft.com/office/officeart/2008/layout/HorizontalMultiLevelHierarchy"/>
-    <dgm:cxn modelId="{76F5820C-8AB3-4CC6-A241-FAD62A14F42F}" type="presParOf" srcId="{F99CE947-4E12-4586-8A54-7D28BA27A71E}" destId="{86340112-46E7-4AF6-AB76-6AA1EF243FE2}" srcOrd="0" destOrd="0" presId="urn:microsoft.com/office/officeart/2008/layout/HorizontalMultiLevelHierarchy"/>
-    <dgm:cxn modelId="{D74427EA-1A8D-4E42-A076-8E0E36B13520}" type="presParOf" srcId="{86340112-46E7-4AF6-AB76-6AA1EF243FE2}" destId="{1C0A84D4-9ED3-4385-801D-90DD867E728B}" srcOrd="0" destOrd="0" presId="urn:microsoft.com/office/officeart/2008/layout/HorizontalMultiLevelHierarchy"/>
-    <dgm:cxn modelId="{53684CED-EE4A-4B24-A2F2-EC7B493C0704}" type="presParOf" srcId="{F99CE947-4E12-4586-8A54-7D28BA27A71E}" destId="{D8D1CCBF-BFF2-4234-B650-E47270A73160}" srcOrd="1" destOrd="0" presId="urn:microsoft.com/office/officeart/2008/layout/HorizontalMultiLevelHierarchy"/>
-    <dgm:cxn modelId="{4AACB1A3-B47E-4340-B85B-DC6278B5DC81}" type="presParOf" srcId="{D8D1CCBF-BFF2-4234-B650-E47270A73160}" destId="{E978D20F-86F5-46B8-9A62-0EDB5C6200CC}" srcOrd="0" destOrd="0" presId="urn:microsoft.com/office/officeart/2008/layout/HorizontalMultiLevelHierarchy"/>
-    <dgm:cxn modelId="{F5655399-C87A-4B14-BD2C-20C336FED62D}" type="presParOf" srcId="{D8D1CCBF-BFF2-4234-B650-E47270A73160}" destId="{1E091EDA-722C-4D0C-8B72-83C9E61B685D}" srcOrd="1" destOrd="0" presId="urn:microsoft.com/office/officeart/2008/layout/HorizontalMultiLevelHierarchy"/>
-    <dgm:cxn modelId="{F695AA4D-D1DB-468D-A28D-083DDF0C5E11}" type="presParOf" srcId="{1E091EDA-722C-4D0C-8B72-83C9E61B685D}" destId="{D4AED921-CA52-4D94-B218-CEDADF669D61}" srcOrd="0" destOrd="0" presId="urn:microsoft.com/office/officeart/2008/layout/HorizontalMultiLevelHierarchy"/>
-    <dgm:cxn modelId="{8FDCA12C-4B02-4A7C-AABB-D29150EB79A8}" type="presParOf" srcId="{D4AED921-CA52-4D94-B218-CEDADF669D61}" destId="{598B6959-5BC6-41CE-8FEF-4A8165A88396}" srcOrd="0" destOrd="0" presId="urn:microsoft.com/office/officeart/2008/layout/HorizontalMultiLevelHierarchy"/>
-    <dgm:cxn modelId="{F284C043-3D31-45DE-BF60-2C7B5536C307}" type="presParOf" srcId="{1E091EDA-722C-4D0C-8B72-83C9E61B685D}" destId="{609C1A1F-F635-4AC5-B95E-83CF6DD1919B}" srcOrd="1" destOrd="0" presId="urn:microsoft.com/office/officeart/2008/layout/HorizontalMultiLevelHierarchy"/>
-    <dgm:cxn modelId="{5ADDB8E8-263C-4E24-BEB6-8ACC7F280B15}" type="presParOf" srcId="{609C1A1F-F635-4AC5-B95E-83CF6DD1919B}" destId="{5B2D4B12-C88F-4646-97A2-8155F68620E1}" srcOrd="0" destOrd="0" presId="urn:microsoft.com/office/officeart/2008/layout/HorizontalMultiLevelHierarchy"/>
-    <dgm:cxn modelId="{2F3198E8-50CD-4332-AAFE-49673A19DA09}" type="presParOf" srcId="{609C1A1F-F635-4AC5-B95E-83CF6DD1919B}" destId="{826D15FC-4FD0-4013-8A9C-1EADB1CF9C37}" srcOrd="1" destOrd="0" presId="urn:microsoft.com/office/officeart/2008/layout/HorizontalMultiLevelHierarchy"/>
-    <dgm:cxn modelId="{2914942A-FBD7-4A0E-8101-0CCB9282814E}" type="presParOf" srcId="{1E091EDA-722C-4D0C-8B72-83C9E61B685D}" destId="{C65E1B61-452F-4638-B1FA-035A681B6198}" srcOrd="2" destOrd="0" presId="urn:microsoft.com/office/officeart/2008/layout/HorizontalMultiLevelHierarchy"/>
-    <dgm:cxn modelId="{04D43846-A140-4D92-807E-51B8F9175255}" type="presParOf" srcId="{C65E1B61-452F-4638-B1FA-035A681B6198}" destId="{C5FF4861-27EF-46B8-BE45-4B95715EBCFB}" srcOrd="0" destOrd="0" presId="urn:microsoft.com/office/officeart/2008/layout/HorizontalMultiLevelHierarchy"/>
-    <dgm:cxn modelId="{C12DD606-1A19-4857-AC98-F8D257CC1B09}" type="presParOf" srcId="{1E091EDA-722C-4D0C-8B72-83C9E61B685D}" destId="{AB4D7AE4-4F14-4A90-9AA7-DF1F204297BC}" srcOrd="3" destOrd="0" presId="urn:microsoft.com/office/officeart/2008/layout/HorizontalMultiLevelHierarchy"/>
-    <dgm:cxn modelId="{317B0F61-A3CF-4B17-BC96-F4E97834FDC2}" type="presParOf" srcId="{AB4D7AE4-4F14-4A90-9AA7-DF1F204297BC}" destId="{2DD9EB04-D31B-41E6-9882-BACF4D236402}" srcOrd="0" destOrd="0" presId="urn:microsoft.com/office/officeart/2008/layout/HorizontalMultiLevelHierarchy"/>
-    <dgm:cxn modelId="{33539B36-FDCB-4CD4-A3ED-C9E9EF742C0D}" type="presParOf" srcId="{AB4D7AE4-4F14-4A90-9AA7-DF1F204297BC}" destId="{091E4CA5-1495-47EA-8B09-FD8B7A690747}" srcOrd="1" destOrd="0" presId="urn:microsoft.com/office/officeart/2008/layout/HorizontalMultiLevelHierarchy"/>
-    <dgm:cxn modelId="{4F1A11AA-EAD9-48FA-B832-0363870D0D00}" type="presParOf" srcId="{1E091EDA-722C-4D0C-8B72-83C9E61B685D}" destId="{4829584A-C527-42DA-A021-ACF1038F3C07}" srcOrd="4" destOrd="0" presId="urn:microsoft.com/office/officeart/2008/layout/HorizontalMultiLevelHierarchy"/>
-    <dgm:cxn modelId="{D0DFB5F7-5D9C-4A6A-A72E-7CC6384EB3D9}" type="presParOf" srcId="{4829584A-C527-42DA-A021-ACF1038F3C07}" destId="{607DE877-A290-42E1-B75D-A3E43B9B93E6}" srcOrd="0" destOrd="0" presId="urn:microsoft.com/office/officeart/2008/layout/HorizontalMultiLevelHierarchy"/>
-    <dgm:cxn modelId="{91526431-0346-4564-8D91-B000F7FB86CC}" type="presParOf" srcId="{1E091EDA-722C-4D0C-8B72-83C9E61B685D}" destId="{E93DF03D-51AB-42C1-BFE3-CB0C5E2FB0C2}" srcOrd="5" destOrd="0" presId="urn:microsoft.com/office/officeart/2008/layout/HorizontalMultiLevelHierarchy"/>
-    <dgm:cxn modelId="{7D72799E-20C3-4344-842F-FA70FA04BD46}" type="presParOf" srcId="{E93DF03D-51AB-42C1-BFE3-CB0C5E2FB0C2}" destId="{0A8FAEF2-87EC-4B41-9896-9119484B1C7C}" srcOrd="0" destOrd="0" presId="urn:microsoft.com/office/officeart/2008/layout/HorizontalMultiLevelHierarchy"/>
-    <dgm:cxn modelId="{7F097446-C3F8-4742-8703-FD923706F711}" type="presParOf" srcId="{E93DF03D-51AB-42C1-BFE3-CB0C5E2FB0C2}" destId="{60A0054C-F870-4882-8692-727DC6AD2D66}" srcOrd="1" destOrd="0" presId="urn:microsoft.com/office/officeart/2008/layout/HorizontalMultiLevelHierarchy"/>
-    <dgm:cxn modelId="{3F529158-1D10-44FA-A10E-D9E1A1B78890}" type="presParOf" srcId="{1E091EDA-722C-4D0C-8B72-83C9E61B685D}" destId="{C45C2C73-CED5-443C-B348-CCB629285991}" srcOrd="6" destOrd="0" presId="urn:microsoft.com/office/officeart/2008/layout/HorizontalMultiLevelHierarchy"/>
-    <dgm:cxn modelId="{1D5C47E1-5E92-4556-ACE1-6B79923299B6}" type="presParOf" srcId="{C45C2C73-CED5-443C-B348-CCB629285991}" destId="{CF166645-0A8B-499C-A564-9BDF607272C8}" srcOrd="0" destOrd="0" presId="urn:microsoft.com/office/officeart/2008/layout/HorizontalMultiLevelHierarchy"/>
-    <dgm:cxn modelId="{50E73A3B-38DE-4664-BA60-E9C9FF30B446}" type="presParOf" srcId="{1E091EDA-722C-4D0C-8B72-83C9E61B685D}" destId="{6F57DE75-DA66-4426-9EB2-F4970E6F440A}" srcOrd="7" destOrd="0" presId="urn:microsoft.com/office/officeart/2008/layout/HorizontalMultiLevelHierarchy"/>
-    <dgm:cxn modelId="{B482F9D7-450C-45EF-8A75-2DCFB7BEED7C}" type="presParOf" srcId="{6F57DE75-DA66-4426-9EB2-F4970E6F440A}" destId="{4FD71EB2-5254-4CB5-BF79-212ADB392259}" srcOrd="0" destOrd="0" presId="urn:microsoft.com/office/officeart/2008/layout/HorizontalMultiLevelHierarchy"/>
-    <dgm:cxn modelId="{28601A48-A0F9-4CEE-9297-C36B83835C7F}" type="presParOf" srcId="{6F57DE75-DA66-4426-9EB2-F4970E6F440A}" destId="{9E629579-4200-4367-86E1-40B1B9579766}" srcOrd="1" destOrd="0" presId="urn:microsoft.com/office/officeart/2008/layout/HorizontalMultiLevelHierarchy"/>
-    <dgm:cxn modelId="{244AABC0-1917-428C-B431-19449BD536AC}" type="presParOf" srcId="{1E091EDA-722C-4D0C-8B72-83C9E61B685D}" destId="{20A0A781-731F-4E2A-9780-650B4990ACB3}" srcOrd="8" destOrd="0" presId="urn:microsoft.com/office/officeart/2008/layout/HorizontalMultiLevelHierarchy"/>
-    <dgm:cxn modelId="{4860CA99-1DBD-4032-A2C4-1D43C26569B4}" type="presParOf" srcId="{20A0A781-731F-4E2A-9780-650B4990ACB3}" destId="{642C9DB4-3683-4D16-A26F-3B5BD08A49E2}" srcOrd="0" destOrd="0" presId="urn:microsoft.com/office/officeart/2008/layout/HorizontalMultiLevelHierarchy"/>
-    <dgm:cxn modelId="{EC0CE843-5A9F-40E4-951B-96A7865AAE2C}" type="presParOf" srcId="{1E091EDA-722C-4D0C-8B72-83C9E61B685D}" destId="{44057A30-899A-4F9A-8AEA-30EF1152B29F}" srcOrd="9" destOrd="0" presId="urn:microsoft.com/office/officeart/2008/layout/HorizontalMultiLevelHierarchy"/>
-    <dgm:cxn modelId="{90D3BADF-7C36-44F8-82B1-0F4AB10BB41F}" type="presParOf" srcId="{44057A30-899A-4F9A-8AEA-30EF1152B29F}" destId="{320C85B0-5ECF-4B91-A37A-5220B4E0726A}" srcOrd="0" destOrd="0" presId="urn:microsoft.com/office/officeart/2008/layout/HorizontalMultiLevelHierarchy"/>
-    <dgm:cxn modelId="{2D4C0EB8-C9FC-4D9D-BF3A-68686BA2E8C7}" type="presParOf" srcId="{44057A30-899A-4F9A-8AEA-30EF1152B29F}" destId="{EB3FD850-A279-4864-9A84-87F66A3892ED}" srcOrd="1" destOrd="0" presId="urn:microsoft.com/office/officeart/2008/layout/HorizontalMultiLevelHierarchy"/>
-    <dgm:cxn modelId="{E0CF979C-2B0A-4C33-96A3-6BF1B091F821}" type="presParOf" srcId="{F99CE947-4E12-4586-8A54-7D28BA27A71E}" destId="{FF48563A-56A3-4870-BF35-C4B02EE5FADE}" srcOrd="2" destOrd="0" presId="urn:microsoft.com/office/officeart/2008/layout/HorizontalMultiLevelHierarchy"/>
-    <dgm:cxn modelId="{5D466C4A-DE7E-4986-AF5D-CCEC6FF73650}" type="presParOf" srcId="{FF48563A-56A3-4870-BF35-C4B02EE5FADE}" destId="{27E671B0-0D16-495D-8904-349C9F9F6F63}" srcOrd="0" destOrd="0" presId="urn:microsoft.com/office/officeart/2008/layout/HorizontalMultiLevelHierarchy"/>
-    <dgm:cxn modelId="{F11FF9A5-F17F-473C-B075-50F1E81FF047}" type="presParOf" srcId="{F99CE947-4E12-4586-8A54-7D28BA27A71E}" destId="{43D2F242-C784-4B02-BB5F-206DB8AD96BE}" srcOrd="3" destOrd="0" presId="urn:microsoft.com/office/officeart/2008/layout/HorizontalMultiLevelHierarchy"/>
-    <dgm:cxn modelId="{C85C2E7B-56A0-4E65-A2F7-521E8D4A5B51}" type="presParOf" srcId="{43D2F242-C784-4B02-BB5F-206DB8AD96BE}" destId="{955F2035-6C30-46D6-89E0-99C5C2A99394}" srcOrd="0" destOrd="0" presId="urn:microsoft.com/office/officeart/2008/layout/HorizontalMultiLevelHierarchy"/>
-    <dgm:cxn modelId="{101223D8-6AF5-4917-942F-687190F025B5}" type="presParOf" srcId="{43D2F242-C784-4B02-BB5F-206DB8AD96BE}" destId="{C69ABB52-CC5B-4484-BF51-C718A953E7C1}" srcOrd="1" destOrd="0" presId="urn:microsoft.com/office/officeart/2008/layout/HorizontalMultiLevelHierarchy"/>
-    <dgm:cxn modelId="{5D36FC9E-2F74-4077-B968-F28F4F3DE0E5}" type="presParOf" srcId="{C69ABB52-CC5B-4484-BF51-C718A953E7C1}" destId="{1251E678-FFF2-4EED-94AA-8AA5384ECCB7}" srcOrd="0" destOrd="0" presId="urn:microsoft.com/office/officeart/2008/layout/HorizontalMultiLevelHierarchy"/>
-    <dgm:cxn modelId="{6F3DBF16-F725-4986-B254-DAD68D4EEF56}" type="presParOf" srcId="{1251E678-FFF2-4EED-94AA-8AA5384ECCB7}" destId="{B3084F8F-EFE4-40DF-8C9E-BC004D22D737}" srcOrd="0" destOrd="0" presId="urn:microsoft.com/office/officeart/2008/layout/HorizontalMultiLevelHierarchy"/>
-    <dgm:cxn modelId="{7D57C0A7-0DA3-494C-AA65-C25831366461}" type="presParOf" srcId="{C69ABB52-CC5B-4484-BF51-C718A953E7C1}" destId="{7AC0F99B-B932-4D66-878E-EE403CB2ED2E}" srcOrd="1" destOrd="0" presId="urn:microsoft.com/office/officeart/2008/layout/HorizontalMultiLevelHierarchy"/>
-    <dgm:cxn modelId="{7910C614-BA5B-4540-B4C7-AF2D9A93F56A}" type="presParOf" srcId="{7AC0F99B-B932-4D66-878E-EE403CB2ED2E}" destId="{E53FD820-3B70-4B5C-97E1-AF0D3583FCB1}" srcOrd="0" destOrd="0" presId="urn:microsoft.com/office/officeart/2008/layout/HorizontalMultiLevelHierarchy"/>
-    <dgm:cxn modelId="{F4F251B9-25D9-4EE3-9553-164E97696AA1}" type="presParOf" srcId="{7AC0F99B-B932-4D66-878E-EE403CB2ED2E}" destId="{370B11A6-5C07-43A7-BC86-0C2CAD68CB32}" srcOrd="1" destOrd="0" presId="urn:microsoft.com/office/officeart/2008/layout/HorizontalMultiLevelHierarchy"/>
-    <dgm:cxn modelId="{0EDDD618-6A83-486D-8CB7-E48CEA1278C9}" type="presParOf" srcId="{C69ABB52-CC5B-4484-BF51-C718A953E7C1}" destId="{8CDA3235-5E8C-4C3A-86FC-A2503B1FAE4C}" srcOrd="2" destOrd="0" presId="urn:microsoft.com/office/officeart/2008/layout/HorizontalMultiLevelHierarchy"/>
-    <dgm:cxn modelId="{A28F1AA8-F498-4B90-83FF-82DE58A4A9F9}" type="presParOf" srcId="{8CDA3235-5E8C-4C3A-86FC-A2503B1FAE4C}" destId="{192A77FA-52D9-469C-998F-9AACB818557C}" srcOrd="0" destOrd="0" presId="urn:microsoft.com/office/officeart/2008/layout/HorizontalMultiLevelHierarchy"/>
-    <dgm:cxn modelId="{A987D3DD-ADE3-44EA-B800-1FD447C74D68}" type="presParOf" srcId="{C69ABB52-CC5B-4484-BF51-C718A953E7C1}" destId="{AEF9F8D9-2A69-4372-A260-5DD0B9E2E74D}" srcOrd="3" destOrd="0" presId="urn:microsoft.com/office/officeart/2008/layout/HorizontalMultiLevelHierarchy"/>
-    <dgm:cxn modelId="{E76A3A3A-FFC6-4FC7-B303-AF8186F05AC8}" type="presParOf" srcId="{AEF9F8D9-2A69-4372-A260-5DD0B9E2E74D}" destId="{E587D9C5-E966-4FD2-A071-86513A2A35D7}" srcOrd="0" destOrd="0" presId="urn:microsoft.com/office/officeart/2008/layout/HorizontalMultiLevelHierarchy"/>
-    <dgm:cxn modelId="{D683080C-DA0E-49E1-AD12-AF191902C077}" type="presParOf" srcId="{AEF9F8D9-2A69-4372-A260-5DD0B9E2E74D}" destId="{738630FA-0C1C-4CF0-88F5-6924C75206C5}" srcOrd="1" destOrd="0" presId="urn:microsoft.com/office/officeart/2008/layout/HorizontalMultiLevelHierarchy"/>
-    <dgm:cxn modelId="{2C41929F-5BCF-4547-9D1B-06D8528953E6}" type="presParOf" srcId="{C69ABB52-CC5B-4484-BF51-C718A953E7C1}" destId="{01CA50BD-3740-4CC6-A5CB-D8A3A0E1E6E4}" srcOrd="4" destOrd="0" presId="urn:microsoft.com/office/officeart/2008/layout/HorizontalMultiLevelHierarchy"/>
-    <dgm:cxn modelId="{C21B0E0A-2002-4918-A9EE-89EDF0AB1BEE}" type="presParOf" srcId="{01CA50BD-3740-4CC6-A5CB-D8A3A0E1E6E4}" destId="{2E606A3A-7422-49A9-8036-977E312007D8}" srcOrd="0" destOrd="0" presId="urn:microsoft.com/office/officeart/2008/layout/HorizontalMultiLevelHierarchy"/>
-    <dgm:cxn modelId="{12965949-2F06-4E63-8B83-B62903F24602}" type="presParOf" srcId="{C69ABB52-CC5B-4484-BF51-C718A953E7C1}" destId="{61AC2D52-909B-41C3-95B1-2F133F68B01E}" srcOrd="5" destOrd="0" presId="urn:microsoft.com/office/officeart/2008/layout/HorizontalMultiLevelHierarchy"/>
-    <dgm:cxn modelId="{71878B70-9E48-4D5C-AACD-AC9778EBDB08}" type="presParOf" srcId="{61AC2D52-909B-41C3-95B1-2F133F68B01E}" destId="{EF7A4269-C87E-46A8-A0BB-62732D8E50BB}" srcOrd="0" destOrd="0" presId="urn:microsoft.com/office/officeart/2008/layout/HorizontalMultiLevelHierarchy"/>
-    <dgm:cxn modelId="{72C0EBAA-1B14-42D4-9E54-A9AB95B3E9AD}" type="presParOf" srcId="{61AC2D52-909B-41C3-95B1-2F133F68B01E}" destId="{D8676E83-22D6-4A99-ABA7-10FC855602A9}" srcOrd="1" destOrd="0" presId="urn:microsoft.com/office/officeart/2008/layout/HorizontalMultiLevelHierarchy"/>
+    <dgm:cxn modelId="{B3F738D0-84CE-4EB7-8201-8C8A581073F6}" type="presOf" srcId="{53A75A83-F0BE-4891-9F10-B7EFAC269F02}" destId="{EF7A4269-C87E-46A8-A0BB-62732D8E50BB}" srcOrd="0" destOrd="0" presId="urn:microsoft.com/office/officeart/2008/layout/HorizontalMultiLevelHierarchy"/>
+    <dgm:cxn modelId="{DFF35E28-B2F5-45CA-A8A1-C3BE5B1045F3}" type="presOf" srcId="{8E97C872-41E9-4D20-AC00-4257779ECF45}" destId="{2E606A3A-7422-49A9-8036-977E312007D8}" srcOrd="1" destOrd="0" presId="urn:microsoft.com/office/officeart/2008/layout/HorizontalMultiLevelHierarchy"/>
+    <dgm:cxn modelId="{5B8C411C-2160-47D6-A6B2-2EFC3713B85B}" type="presOf" srcId="{B9E3E4D3-9567-43FF-B138-86C9BB2B4647}" destId="{192A77FA-52D9-469C-998F-9AACB818557C}" srcOrd="1" destOrd="0" presId="urn:microsoft.com/office/officeart/2008/layout/HorizontalMultiLevelHierarchy"/>
+    <dgm:cxn modelId="{FFB0BADB-0097-4544-9898-B5A08035055D}" type="presParOf" srcId="{D9F21002-57D7-4F80-980D-A5F77E5C0956}" destId="{6C5A01BD-C374-4652-8AC7-DD6C12C81FE5}" srcOrd="0" destOrd="0" presId="urn:microsoft.com/office/officeart/2008/layout/HorizontalMultiLevelHierarchy"/>
+    <dgm:cxn modelId="{D1343BDF-6271-49CA-A66A-DCF135E08E73}" type="presParOf" srcId="{6C5A01BD-C374-4652-8AC7-DD6C12C81FE5}" destId="{267F6139-1C5C-40AA-A8FA-95565C51065A}" srcOrd="0" destOrd="0" presId="urn:microsoft.com/office/officeart/2008/layout/HorizontalMultiLevelHierarchy"/>
+    <dgm:cxn modelId="{0BD85A3F-C73C-4306-880E-6FE38F0E71A1}" type="presParOf" srcId="{6C5A01BD-C374-4652-8AC7-DD6C12C81FE5}" destId="{F99CE947-4E12-4586-8A54-7D28BA27A71E}" srcOrd="1" destOrd="0" presId="urn:microsoft.com/office/officeart/2008/layout/HorizontalMultiLevelHierarchy"/>
+    <dgm:cxn modelId="{43D23D3F-170E-4C1E-8576-E2F9DE02BF23}" type="presParOf" srcId="{F99CE947-4E12-4586-8A54-7D28BA27A71E}" destId="{86340112-46E7-4AF6-AB76-6AA1EF243FE2}" srcOrd="0" destOrd="0" presId="urn:microsoft.com/office/officeart/2008/layout/HorizontalMultiLevelHierarchy"/>
+    <dgm:cxn modelId="{C69764F6-7466-413A-978F-0DE113233B9B}" type="presParOf" srcId="{86340112-46E7-4AF6-AB76-6AA1EF243FE2}" destId="{1C0A84D4-9ED3-4385-801D-90DD867E728B}" srcOrd="0" destOrd="0" presId="urn:microsoft.com/office/officeart/2008/layout/HorizontalMultiLevelHierarchy"/>
+    <dgm:cxn modelId="{DFBA147B-F943-4C39-A82F-FD303A078F0F}" type="presParOf" srcId="{F99CE947-4E12-4586-8A54-7D28BA27A71E}" destId="{D8D1CCBF-BFF2-4234-B650-E47270A73160}" srcOrd="1" destOrd="0" presId="urn:microsoft.com/office/officeart/2008/layout/HorizontalMultiLevelHierarchy"/>
+    <dgm:cxn modelId="{C6BC1931-5476-489D-9374-013B4D55996A}" type="presParOf" srcId="{D8D1CCBF-BFF2-4234-B650-E47270A73160}" destId="{E978D20F-86F5-46B8-9A62-0EDB5C6200CC}" srcOrd="0" destOrd="0" presId="urn:microsoft.com/office/officeart/2008/layout/HorizontalMultiLevelHierarchy"/>
+    <dgm:cxn modelId="{5D9362D5-A287-4238-9BC7-D5BB1B2A66C2}" type="presParOf" srcId="{D8D1CCBF-BFF2-4234-B650-E47270A73160}" destId="{1E091EDA-722C-4D0C-8B72-83C9E61B685D}" srcOrd="1" destOrd="0" presId="urn:microsoft.com/office/officeart/2008/layout/HorizontalMultiLevelHierarchy"/>
+    <dgm:cxn modelId="{0915AEB5-EB99-4C6F-8D44-70ECCE146BD2}" type="presParOf" srcId="{1E091EDA-722C-4D0C-8B72-83C9E61B685D}" destId="{D4AED921-CA52-4D94-B218-CEDADF669D61}" srcOrd="0" destOrd="0" presId="urn:microsoft.com/office/officeart/2008/layout/HorizontalMultiLevelHierarchy"/>
+    <dgm:cxn modelId="{3D4DBA57-8C64-4635-89F8-BD8BF3B9414A}" type="presParOf" srcId="{D4AED921-CA52-4D94-B218-CEDADF669D61}" destId="{598B6959-5BC6-41CE-8FEF-4A8165A88396}" srcOrd="0" destOrd="0" presId="urn:microsoft.com/office/officeart/2008/layout/HorizontalMultiLevelHierarchy"/>
+    <dgm:cxn modelId="{3D53B183-1544-449A-B133-8BD37C503519}" type="presParOf" srcId="{1E091EDA-722C-4D0C-8B72-83C9E61B685D}" destId="{609C1A1F-F635-4AC5-B95E-83CF6DD1919B}" srcOrd="1" destOrd="0" presId="urn:microsoft.com/office/officeart/2008/layout/HorizontalMultiLevelHierarchy"/>
+    <dgm:cxn modelId="{D755C6F0-A2E7-4F79-9FF6-EEAE13968AF1}" type="presParOf" srcId="{609C1A1F-F635-4AC5-B95E-83CF6DD1919B}" destId="{5B2D4B12-C88F-4646-97A2-8155F68620E1}" srcOrd="0" destOrd="0" presId="urn:microsoft.com/office/officeart/2008/layout/HorizontalMultiLevelHierarchy"/>
+    <dgm:cxn modelId="{4A39F21D-2418-4A7F-83D6-DA520BC2F80B}" type="presParOf" srcId="{609C1A1F-F635-4AC5-B95E-83CF6DD1919B}" destId="{826D15FC-4FD0-4013-8A9C-1EADB1CF9C37}" srcOrd="1" destOrd="0" presId="urn:microsoft.com/office/officeart/2008/layout/HorizontalMultiLevelHierarchy"/>
+    <dgm:cxn modelId="{AD779DF7-93DA-43B0-A991-07B201E441EB}" type="presParOf" srcId="{1E091EDA-722C-4D0C-8B72-83C9E61B685D}" destId="{C65E1B61-452F-4638-B1FA-035A681B6198}" srcOrd="2" destOrd="0" presId="urn:microsoft.com/office/officeart/2008/layout/HorizontalMultiLevelHierarchy"/>
+    <dgm:cxn modelId="{2E1D4A1E-0271-4001-8E1E-83DEE6940A18}" type="presParOf" srcId="{C65E1B61-452F-4638-B1FA-035A681B6198}" destId="{C5FF4861-27EF-46B8-BE45-4B95715EBCFB}" srcOrd="0" destOrd="0" presId="urn:microsoft.com/office/officeart/2008/layout/HorizontalMultiLevelHierarchy"/>
+    <dgm:cxn modelId="{000293FA-EA15-4332-80E1-5F70573F3798}" type="presParOf" srcId="{1E091EDA-722C-4D0C-8B72-83C9E61B685D}" destId="{AB4D7AE4-4F14-4A90-9AA7-DF1F204297BC}" srcOrd="3" destOrd="0" presId="urn:microsoft.com/office/officeart/2008/layout/HorizontalMultiLevelHierarchy"/>
+    <dgm:cxn modelId="{C535E034-660F-4725-8546-4658C49A5553}" type="presParOf" srcId="{AB4D7AE4-4F14-4A90-9AA7-DF1F204297BC}" destId="{2DD9EB04-D31B-41E6-9882-BACF4D236402}" srcOrd="0" destOrd="0" presId="urn:microsoft.com/office/officeart/2008/layout/HorizontalMultiLevelHierarchy"/>
+    <dgm:cxn modelId="{99C75253-DC47-44A7-A7E5-E707D35EF110}" type="presParOf" srcId="{AB4D7AE4-4F14-4A90-9AA7-DF1F204297BC}" destId="{091E4CA5-1495-47EA-8B09-FD8B7A690747}" srcOrd="1" destOrd="0" presId="urn:microsoft.com/office/officeart/2008/layout/HorizontalMultiLevelHierarchy"/>
+    <dgm:cxn modelId="{E8C05F89-8F0A-4DA6-849F-9BFD491FD67E}" type="presParOf" srcId="{1E091EDA-722C-4D0C-8B72-83C9E61B685D}" destId="{4829584A-C527-42DA-A021-ACF1038F3C07}" srcOrd="4" destOrd="0" presId="urn:microsoft.com/office/officeart/2008/layout/HorizontalMultiLevelHierarchy"/>
+    <dgm:cxn modelId="{1E5E132C-3694-4876-A4F5-C6E245FEEE91}" type="presParOf" srcId="{4829584A-C527-42DA-A021-ACF1038F3C07}" destId="{607DE877-A290-42E1-B75D-A3E43B9B93E6}" srcOrd="0" destOrd="0" presId="urn:microsoft.com/office/officeart/2008/layout/HorizontalMultiLevelHierarchy"/>
+    <dgm:cxn modelId="{ED378423-1EAC-450F-AEDD-C95C21031033}" type="presParOf" srcId="{1E091EDA-722C-4D0C-8B72-83C9E61B685D}" destId="{E93DF03D-51AB-42C1-BFE3-CB0C5E2FB0C2}" srcOrd="5" destOrd="0" presId="urn:microsoft.com/office/officeart/2008/layout/HorizontalMultiLevelHierarchy"/>
+    <dgm:cxn modelId="{50A914E5-820E-4202-939A-921DAE5E46B6}" type="presParOf" srcId="{E93DF03D-51AB-42C1-BFE3-CB0C5E2FB0C2}" destId="{0A8FAEF2-87EC-4B41-9896-9119484B1C7C}" srcOrd="0" destOrd="0" presId="urn:microsoft.com/office/officeart/2008/layout/HorizontalMultiLevelHierarchy"/>
+    <dgm:cxn modelId="{063AE9B0-4C5D-4F3B-97B9-6059BEB0D23A}" type="presParOf" srcId="{E93DF03D-51AB-42C1-BFE3-CB0C5E2FB0C2}" destId="{60A0054C-F870-4882-8692-727DC6AD2D66}" srcOrd="1" destOrd="0" presId="urn:microsoft.com/office/officeart/2008/layout/HorizontalMultiLevelHierarchy"/>
+    <dgm:cxn modelId="{43EEB844-F7A6-4CB0-9FEE-72AA5ABE626A}" type="presParOf" srcId="{1E091EDA-722C-4D0C-8B72-83C9E61B685D}" destId="{C45C2C73-CED5-443C-B348-CCB629285991}" srcOrd="6" destOrd="0" presId="urn:microsoft.com/office/officeart/2008/layout/HorizontalMultiLevelHierarchy"/>
+    <dgm:cxn modelId="{61F6263A-438E-48A3-8D52-30F4BF2D5158}" type="presParOf" srcId="{C45C2C73-CED5-443C-B348-CCB629285991}" destId="{CF166645-0A8B-499C-A564-9BDF607272C8}" srcOrd="0" destOrd="0" presId="urn:microsoft.com/office/officeart/2008/layout/HorizontalMultiLevelHierarchy"/>
+    <dgm:cxn modelId="{8829C6F5-247A-4CAC-9E5B-A1037B8E79F8}" type="presParOf" srcId="{1E091EDA-722C-4D0C-8B72-83C9E61B685D}" destId="{6F57DE75-DA66-4426-9EB2-F4970E6F440A}" srcOrd="7" destOrd="0" presId="urn:microsoft.com/office/officeart/2008/layout/HorizontalMultiLevelHierarchy"/>
+    <dgm:cxn modelId="{89C2671E-0356-4B76-9BC2-115836FBD3F2}" type="presParOf" srcId="{6F57DE75-DA66-4426-9EB2-F4970E6F440A}" destId="{4FD71EB2-5254-4CB5-BF79-212ADB392259}" srcOrd="0" destOrd="0" presId="urn:microsoft.com/office/officeart/2008/layout/HorizontalMultiLevelHierarchy"/>
+    <dgm:cxn modelId="{DA5E93E6-2B5D-4170-A903-B13382BF3A51}" type="presParOf" srcId="{6F57DE75-DA66-4426-9EB2-F4970E6F440A}" destId="{9E629579-4200-4367-86E1-40B1B9579766}" srcOrd="1" destOrd="0" presId="urn:microsoft.com/office/officeart/2008/layout/HorizontalMultiLevelHierarchy"/>
+    <dgm:cxn modelId="{79B42500-71F4-4D03-944D-575236DA428E}" type="presParOf" srcId="{1E091EDA-722C-4D0C-8B72-83C9E61B685D}" destId="{20A0A781-731F-4E2A-9780-650B4990ACB3}" srcOrd="8" destOrd="0" presId="urn:microsoft.com/office/officeart/2008/layout/HorizontalMultiLevelHierarchy"/>
+    <dgm:cxn modelId="{0DF94C67-10BA-42DD-BBED-1F8C2E8499ED}" type="presParOf" srcId="{20A0A781-731F-4E2A-9780-650B4990ACB3}" destId="{642C9DB4-3683-4D16-A26F-3B5BD08A49E2}" srcOrd="0" destOrd="0" presId="urn:microsoft.com/office/officeart/2008/layout/HorizontalMultiLevelHierarchy"/>
+    <dgm:cxn modelId="{7F50E431-42E5-4543-AA6D-BEDD72ACFE39}" type="presParOf" srcId="{1E091EDA-722C-4D0C-8B72-83C9E61B685D}" destId="{44057A30-899A-4F9A-8AEA-30EF1152B29F}" srcOrd="9" destOrd="0" presId="urn:microsoft.com/office/officeart/2008/layout/HorizontalMultiLevelHierarchy"/>
+    <dgm:cxn modelId="{C2C3B547-6B12-4C0E-9983-ED326AFB32E9}" type="presParOf" srcId="{44057A30-899A-4F9A-8AEA-30EF1152B29F}" destId="{320C85B0-5ECF-4B91-A37A-5220B4E0726A}" srcOrd="0" destOrd="0" presId="urn:microsoft.com/office/officeart/2008/layout/HorizontalMultiLevelHierarchy"/>
+    <dgm:cxn modelId="{03C8E82B-85F2-43E5-BD2D-B38145198FA6}" type="presParOf" srcId="{44057A30-899A-4F9A-8AEA-30EF1152B29F}" destId="{EB3FD850-A279-4864-9A84-87F66A3892ED}" srcOrd="1" destOrd="0" presId="urn:microsoft.com/office/officeart/2008/layout/HorizontalMultiLevelHierarchy"/>
+    <dgm:cxn modelId="{87BAC0AB-17E6-41E2-8411-923D15D73E0B}" type="presParOf" srcId="{F99CE947-4E12-4586-8A54-7D28BA27A71E}" destId="{FF48563A-56A3-4870-BF35-C4B02EE5FADE}" srcOrd="2" destOrd="0" presId="urn:microsoft.com/office/officeart/2008/layout/HorizontalMultiLevelHierarchy"/>
+    <dgm:cxn modelId="{B868F953-ADEB-4B59-A54F-F9614233C56F}" type="presParOf" srcId="{FF48563A-56A3-4870-BF35-C4B02EE5FADE}" destId="{27E671B0-0D16-495D-8904-349C9F9F6F63}" srcOrd="0" destOrd="0" presId="urn:microsoft.com/office/officeart/2008/layout/HorizontalMultiLevelHierarchy"/>
+    <dgm:cxn modelId="{B6C79586-1C10-4B7E-99A8-5563467EC1A8}" type="presParOf" srcId="{F99CE947-4E12-4586-8A54-7D28BA27A71E}" destId="{43D2F242-C784-4B02-BB5F-206DB8AD96BE}" srcOrd="3" destOrd="0" presId="urn:microsoft.com/office/officeart/2008/layout/HorizontalMultiLevelHierarchy"/>
+    <dgm:cxn modelId="{C5FF2855-F1FF-4C70-8A81-274119ACD3AA}" type="presParOf" srcId="{43D2F242-C784-4B02-BB5F-206DB8AD96BE}" destId="{955F2035-6C30-46D6-89E0-99C5C2A99394}" srcOrd="0" destOrd="0" presId="urn:microsoft.com/office/officeart/2008/layout/HorizontalMultiLevelHierarchy"/>
+    <dgm:cxn modelId="{B12AF697-737E-4443-84A4-9BD59484C149}" type="presParOf" srcId="{43D2F242-C784-4B02-BB5F-206DB8AD96BE}" destId="{C69ABB52-CC5B-4484-BF51-C718A953E7C1}" srcOrd="1" destOrd="0" presId="urn:microsoft.com/office/officeart/2008/layout/HorizontalMultiLevelHierarchy"/>
+    <dgm:cxn modelId="{30B2D595-0969-44C4-9158-41B83190AB22}" type="presParOf" srcId="{C69ABB52-CC5B-4484-BF51-C718A953E7C1}" destId="{1251E678-FFF2-4EED-94AA-8AA5384ECCB7}" srcOrd="0" destOrd="0" presId="urn:microsoft.com/office/officeart/2008/layout/HorizontalMultiLevelHierarchy"/>
+    <dgm:cxn modelId="{B1FDB084-AF2D-4343-A0E4-E5FC50AD9CDF}" type="presParOf" srcId="{1251E678-FFF2-4EED-94AA-8AA5384ECCB7}" destId="{B3084F8F-EFE4-40DF-8C9E-BC004D22D737}" srcOrd="0" destOrd="0" presId="urn:microsoft.com/office/officeart/2008/layout/HorizontalMultiLevelHierarchy"/>
+    <dgm:cxn modelId="{48D09DBF-2086-4D1D-9DB9-E757567B71E1}" type="presParOf" srcId="{C69ABB52-CC5B-4484-BF51-C718A953E7C1}" destId="{7AC0F99B-B932-4D66-878E-EE403CB2ED2E}" srcOrd="1" destOrd="0" presId="urn:microsoft.com/office/officeart/2008/layout/HorizontalMultiLevelHierarchy"/>
+    <dgm:cxn modelId="{373DB1FA-A682-477D-8296-6BDA67FC0D23}" type="presParOf" srcId="{7AC0F99B-B932-4D66-878E-EE403CB2ED2E}" destId="{E53FD820-3B70-4B5C-97E1-AF0D3583FCB1}" srcOrd="0" destOrd="0" presId="urn:microsoft.com/office/officeart/2008/layout/HorizontalMultiLevelHierarchy"/>
+    <dgm:cxn modelId="{26C1171D-130F-469C-B8C0-688D1D7173A9}" type="presParOf" srcId="{7AC0F99B-B932-4D66-878E-EE403CB2ED2E}" destId="{370B11A6-5C07-43A7-BC86-0C2CAD68CB32}" srcOrd="1" destOrd="0" presId="urn:microsoft.com/office/officeart/2008/layout/HorizontalMultiLevelHierarchy"/>
+    <dgm:cxn modelId="{85702FF2-4749-4193-BAB4-D3CBB6B0977D}" type="presParOf" srcId="{C69ABB52-CC5B-4484-BF51-C718A953E7C1}" destId="{8CDA3235-5E8C-4C3A-86FC-A2503B1FAE4C}" srcOrd="2" destOrd="0" presId="urn:microsoft.com/office/officeart/2008/layout/HorizontalMultiLevelHierarchy"/>
+    <dgm:cxn modelId="{45C68D37-B462-4352-B289-962A451192F5}" type="presParOf" srcId="{8CDA3235-5E8C-4C3A-86FC-A2503B1FAE4C}" destId="{192A77FA-52D9-469C-998F-9AACB818557C}" srcOrd="0" destOrd="0" presId="urn:microsoft.com/office/officeart/2008/layout/HorizontalMultiLevelHierarchy"/>
+    <dgm:cxn modelId="{E405AF01-38F7-4C7F-AFDB-EAFD55FBC93B}" type="presParOf" srcId="{C69ABB52-CC5B-4484-BF51-C718A953E7C1}" destId="{AEF9F8D9-2A69-4372-A260-5DD0B9E2E74D}" srcOrd="3" destOrd="0" presId="urn:microsoft.com/office/officeart/2008/layout/HorizontalMultiLevelHierarchy"/>
+    <dgm:cxn modelId="{0497765E-7C1C-43CC-B1F2-6403D954D7F0}" type="presParOf" srcId="{AEF9F8D9-2A69-4372-A260-5DD0B9E2E74D}" destId="{E587D9C5-E966-4FD2-A071-86513A2A35D7}" srcOrd="0" destOrd="0" presId="urn:microsoft.com/office/officeart/2008/layout/HorizontalMultiLevelHierarchy"/>
+    <dgm:cxn modelId="{344654E3-401D-4328-90C3-4F153888955D}" type="presParOf" srcId="{AEF9F8D9-2A69-4372-A260-5DD0B9E2E74D}" destId="{738630FA-0C1C-4CF0-88F5-6924C75206C5}" srcOrd="1" destOrd="0" presId="urn:microsoft.com/office/officeart/2008/layout/HorizontalMultiLevelHierarchy"/>
+    <dgm:cxn modelId="{601EF1DA-2BB5-488F-82A9-01BF7D1BA9D6}" type="presParOf" srcId="{C69ABB52-CC5B-4484-BF51-C718A953E7C1}" destId="{01CA50BD-3740-4CC6-A5CB-D8A3A0E1E6E4}" srcOrd="4" destOrd="0" presId="urn:microsoft.com/office/officeart/2008/layout/HorizontalMultiLevelHierarchy"/>
+    <dgm:cxn modelId="{D5549839-0062-469B-8EC1-E0435F4C7B94}" type="presParOf" srcId="{01CA50BD-3740-4CC6-A5CB-D8A3A0E1E6E4}" destId="{2E606A3A-7422-49A9-8036-977E312007D8}" srcOrd="0" destOrd="0" presId="urn:microsoft.com/office/officeart/2008/layout/HorizontalMultiLevelHierarchy"/>
+    <dgm:cxn modelId="{49A829C9-DA16-4889-8208-C44329BC59B8}" type="presParOf" srcId="{C69ABB52-CC5B-4484-BF51-C718A953E7C1}" destId="{61AC2D52-909B-41C3-95B1-2F133F68B01E}" srcOrd="5" destOrd="0" presId="urn:microsoft.com/office/officeart/2008/layout/HorizontalMultiLevelHierarchy"/>
+    <dgm:cxn modelId="{73C6B8E9-DB78-4344-902C-9010AE98F103}" type="presParOf" srcId="{61AC2D52-909B-41C3-95B1-2F133F68B01E}" destId="{EF7A4269-C87E-46A8-A0BB-62732D8E50BB}" srcOrd="0" destOrd="0" presId="urn:microsoft.com/office/officeart/2008/layout/HorizontalMultiLevelHierarchy"/>
+    <dgm:cxn modelId="{9D8DBD1A-20E3-4783-9B82-44AAD11EDFCC}" type="presParOf" srcId="{61AC2D52-909B-41C3-95B1-2F133F68B01E}" destId="{D8676E83-22D6-4A99-ABA7-10FC855602A9}" srcOrd="1" destOrd="0" presId="urn:microsoft.com/office/officeart/2008/layout/HorizontalMultiLevelHierarchy"/>
   </dgm:cxnLst>
   <dgm:bg/>
   <dgm:whole/>
@@ -20299,8 +20607,8 @@
       </dsp:nvSpPr>
       <dsp:spPr>
         <a:xfrm>
-          <a:off x="3363731" y="2796815"/>
-          <a:ext cx="91440" cy="286015"/>
+          <a:off x="3257058" y="2672999"/>
+          <a:ext cx="216371" cy="409831"/>
         </a:xfrm>
         <a:custGeom>
           <a:avLst/>
@@ -20311,16 +20619,16 @@
           <a:pathLst>
             <a:path>
               <a:moveTo>
-                <a:pt x="45720" y="0"/>
+                <a:pt x="0" y="0"/>
               </a:moveTo>
               <a:lnTo>
-                <a:pt x="77709" y="0"/>
+                <a:pt x="108185" y="0"/>
               </a:lnTo>
               <a:lnTo>
-                <a:pt x="77709" y="286015"/>
+                <a:pt x="108185" y="409831"/>
               </a:lnTo>
               <a:lnTo>
-                <a:pt x="109699" y="286015"/>
+                <a:pt x="216371" y="409831"/>
               </a:lnTo>
             </a:path>
           </a:pathLst>
@@ -20358,7 +20666,7 @@
         </a:bodyPr>
         <a:lstStyle/>
         <a:p>
-          <a:pPr lvl="0" algn="ctr" defTabSz="222250">
+          <a:pPr lvl="0" algn="ctr" defTabSz="533400">
             <a:lnSpc>
               <a:spcPct val="90000"/>
             </a:lnSpc>
@@ -20369,12 +20677,12 @@
               <a:spcPct val="35000"/>
             </a:spcAft>
           </a:pPr>
-          <a:endParaRPr lang="pl-PL" sz="500" kern="1200"/>
+          <a:endParaRPr lang="pl-PL" sz="1200" kern="1200"/>
         </a:p>
       </dsp:txBody>
       <dsp:txXfrm>
-        <a:off x="3402124" y="2932496"/>
-        <a:ext cx="14654" cy="14654"/>
+        <a:off x="3353658" y="2866329"/>
+        <a:ext cx="23172" cy="23172"/>
       </dsp:txXfrm>
     </dsp:sp>
     <dsp:sp modelId="{8CDA3235-5E8C-4C3A-86FC-A2503B1FAE4C}">
@@ -20384,8 +20692,8 @@
       </dsp:nvSpPr>
       <dsp:spPr>
         <a:xfrm>
-          <a:off x="3363731" y="2666751"/>
-          <a:ext cx="91440" cy="130063"/>
+          <a:off x="3257058" y="2621031"/>
+          <a:ext cx="216371" cy="91440"/>
         </a:xfrm>
         <a:custGeom>
           <a:avLst/>
@@ -20396,16 +20704,16 @@
           <a:pathLst>
             <a:path>
               <a:moveTo>
-                <a:pt x="45720" y="130063"/>
+                <a:pt x="0" y="51967"/>
               </a:moveTo>
               <a:lnTo>
-                <a:pt x="77709" y="130063"/>
+                <a:pt x="108185" y="51967"/>
               </a:lnTo>
               <a:lnTo>
-                <a:pt x="77709" y="0"/>
+                <a:pt x="108185" y="45720"/>
               </a:lnTo>
               <a:lnTo>
-                <a:pt x="109699" y="0"/>
+                <a:pt x="216371" y="45720"/>
               </a:lnTo>
             </a:path>
           </a:pathLst>
@@ -20443,7 +20751,7 @@
         </a:bodyPr>
         <a:lstStyle/>
         <a:p>
-          <a:pPr lvl="0" algn="ctr" defTabSz="222250">
+          <a:pPr lvl="0" algn="ctr" defTabSz="533400">
             <a:lnSpc>
               <a:spcPct val="90000"/>
             </a:lnSpc>
@@ -20454,12 +20762,12 @@
               <a:spcPct val="35000"/>
             </a:spcAft>
           </a:pPr>
-          <a:endParaRPr lang="pl-PL" sz="500" kern="1200"/>
+          <a:endParaRPr lang="pl-PL" sz="1200" kern="1200"/>
         </a:p>
       </dsp:txBody>
       <dsp:txXfrm>
-        <a:off x="3405827" y="2728159"/>
-        <a:ext cx="7247" cy="7247"/>
+        <a:off x="3359833" y="2661340"/>
+        <a:ext cx="10823" cy="10823"/>
       </dsp:txXfrm>
     </dsp:sp>
     <dsp:sp modelId="{1251E678-FFF2-4EED-94AA-8AA5384ECCB7}">
@@ -20469,8 +20777,8 @@
       </dsp:nvSpPr>
       <dsp:spPr>
         <a:xfrm>
-          <a:off x="3363731" y="2250672"/>
-          <a:ext cx="91440" cy="546143"/>
+          <a:off x="3257058" y="2250672"/>
+          <a:ext cx="216371" cy="422327"/>
         </a:xfrm>
         <a:custGeom>
           <a:avLst/>
@@ -20481,16 +20789,16 @@
           <a:pathLst>
             <a:path>
               <a:moveTo>
-                <a:pt x="45720" y="546143"/>
+                <a:pt x="0" y="422327"/>
               </a:moveTo>
               <a:lnTo>
-                <a:pt x="77709" y="546143"/>
+                <a:pt x="108185" y="422327"/>
               </a:lnTo>
               <a:lnTo>
-                <a:pt x="77709" y="0"/>
+                <a:pt x="108185" y="0"/>
               </a:lnTo>
               <a:lnTo>
-                <a:pt x="109699" y="0"/>
+                <a:pt x="216371" y="0"/>
               </a:lnTo>
             </a:path>
           </a:pathLst>
@@ -20528,7 +20836,7 @@
         </a:bodyPr>
         <a:lstStyle/>
         <a:p>
-          <a:pPr lvl="0" algn="ctr" defTabSz="222250">
+          <a:pPr lvl="0" algn="ctr" defTabSz="533400">
             <a:lnSpc>
               <a:spcPct val="90000"/>
             </a:lnSpc>
@@ -20539,12 +20847,12 @@
               <a:spcPct val="35000"/>
             </a:spcAft>
           </a:pPr>
-          <a:endParaRPr lang="pl-PL" sz="500" kern="1200"/>
+          <a:endParaRPr lang="pl-PL" sz="1200" kern="1200"/>
         </a:p>
       </dsp:txBody>
       <dsp:txXfrm>
-        <a:off x="3395704" y="2509996"/>
-        <a:ext cx="27493" cy="27493"/>
+        <a:off x="3353381" y="2449972"/>
+        <a:ext cx="23726" cy="23726"/>
       </dsp:txXfrm>
     </dsp:sp>
     <dsp:sp modelId="{FF48563A-56A3-4870-BF35-C4B02EE5FADE}">
@@ -20555,7 +20863,7 @@
       <dsp:spPr>
         <a:xfrm>
           <a:off x="1944920" y="1872189"/>
-          <a:ext cx="372738" cy="924626"/>
+          <a:ext cx="220345" cy="800810"/>
         </a:xfrm>
         <a:custGeom>
           <a:avLst/>
@@ -20569,13 +20877,13 @@
                 <a:pt x="0" y="0"/>
               </a:moveTo>
               <a:lnTo>
-                <a:pt x="186369" y="0"/>
+                <a:pt x="110172" y="0"/>
               </a:lnTo>
               <a:lnTo>
-                <a:pt x="186369" y="924626"/>
+                <a:pt x="110172" y="800810"/>
               </a:lnTo>
               <a:lnTo>
-                <a:pt x="372738" y="924626"/>
+                <a:pt x="220345" y="800810"/>
               </a:lnTo>
             </a:path>
           </a:pathLst>
@@ -20613,7 +20921,7 @@
         </a:bodyPr>
         <a:lstStyle/>
         <a:p>
-          <a:pPr lvl="0" algn="ctr" defTabSz="222250">
+          <a:pPr lvl="0" algn="ctr" defTabSz="533400">
             <a:lnSpc>
               <a:spcPct val="90000"/>
             </a:lnSpc>
@@ -20624,12 +20932,12 @@
               <a:spcPct val="35000"/>
             </a:spcAft>
           </a:pPr>
-          <a:endParaRPr lang="pl-PL" sz="500" kern="1200"/>
+          <a:endParaRPr lang="pl-PL" sz="1200" kern="1200"/>
         </a:p>
       </dsp:txBody>
       <dsp:txXfrm>
-        <a:off x="2106366" y="2309579"/>
-        <a:ext cx="49846" cy="49846"/>
+        <a:off x="2034328" y="2251830"/>
+        <a:ext cx="41528" cy="41528"/>
       </dsp:txXfrm>
     </dsp:sp>
     <dsp:sp modelId="{20A0A781-731F-4E2A-9780-650B4990ACB3}">
@@ -20698,7 +21006,7 @@
         </a:bodyPr>
         <a:lstStyle/>
         <a:p>
-          <a:pPr lvl="0" algn="ctr" defTabSz="222250">
+          <a:pPr lvl="0" algn="ctr" defTabSz="533400">
             <a:lnSpc>
               <a:spcPct val="90000"/>
             </a:lnSpc>
@@ -20709,7 +21017,7 @@
               <a:spcPct val="35000"/>
             </a:spcAft>
           </a:pPr>
-          <a:endParaRPr lang="pl-PL" sz="500" kern="1200"/>
+          <a:endParaRPr lang="pl-PL" sz="1200" kern="1200"/>
         </a:p>
       </dsp:txBody>
       <dsp:txXfrm>
@@ -20783,7 +21091,7 @@
         </a:bodyPr>
         <a:lstStyle/>
         <a:p>
-          <a:pPr lvl="0" algn="ctr" defTabSz="222250">
+          <a:pPr lvl="0" algn="ctr" defTabSz="533400">
             <a:lnSpc>
               <a:spcPct val="90000"/>
             </a:lnSpc>
@@ -20794,7 +21102,7 @@
               <a:spcPct val="35000"/>
             </a:spcAft>
           </a:pPr>
-          <a:endParaRPr lang="pl-PL" sz="500" kern="1200"/>
+          <a:endParaRPr lang="pl-PL" sz="1200" kern="1200"/>
         </a:p>
       </dsp:txBody>
       <dsp:txXfrm>
@@ -20862,7 +21170,7 @@
         </a:bodyPr>
         <a:lstStyle/>
         <a:p>
-          <a:pPr lvl="0" algn="ctr" defTabSz="222250">
+          <a:pPr lvl="0" algn="ctr" defTabSz="533400">
             <a:lnSpc>
               <a:spcPct val="90000"/>
             </a:lnSpc>
@@ -20873,7 +21181,7 @@
               <a:spcPct val="35000"/>
             </a:spcAft>
           </a:pPr>
-          <a:endParaRPr lang="pl-PL" sz="500" kern="1200"/>
+          <a:endParaRPr lang="pl-PL" sz="1200" kern="1200"/>
         </a:p>
       </dsp:txBody>
       <dsp:txXfrm>
@@ -20947,7 +21255,7 @@
         </a:bodyPr>
         <a:lstStyle/>
         <a:p>
-          <a:pPr lvl="0" algn="ctr" defTabSz="222250">
+          <a:pPr lvl="0" algn="ctr" defTabSz="533400">
             <a:lnSpc>
               <a:spcPct val="90000"/>
             </a:lnSpc>
@@ -20958,7 +21266,7 @@
               <a:spcPct val="35000"/>
             </a:spcAft>
           </a:pPr>
-          <a:endParaRPr lang="pl-PL" sz="500" kern="1200"/>
+          <a:endParaRPr lang="pl-PL" sz="1200" kern="1200"/>
         </a:p>
       </dsp:txBody>
       <dsp:txXfrm>
@@ -21032,7 +21340,7 @@
         </a:bodyPr>
         <a:lstStyle/>
         <a:p>
-          <a:pPr lvl="0" algn="ctr" defTabSz="222250">
+          <a:pPr lvl="0" algn="ctr" defTabSz="533400">
             <a:lnSpc>
               <a:spcPct val="90000"/>
             </a:lnSpc>
@@ -21043,7 +21351,7 @@
               <a:spcPct val="35000"/>
             </a:spcAft>
           </a:pPr>
-          <a:endParaRPr lang="pl-PL" sz="500" kern="1200"/>
+          <a:endParaRPr lang="pl-PL" sz="1200" kern="1200"/>
         </a:p>
       </dsp:txBody>
       <dsp:txXfrm>
@@ -21117,7 +21425,7 @@
         </a:bodyPr>
         <a:lstStyle/>
         <a:p>
-          <a:pPr lvl="0" algn="ctr" defTabSz="222250">
+          <a:pPr lvl="0" algn="ctr" defTabSz="533400">
             <a:lnSpc>
               <a:spcPct val="90000"/>
             </a:lnSpc>
@@ -21128,7 +21436,7 @@
               <a:spcPct val="35000"/>
             </a:spcAft>
           </a:pPr>
-          <a:endParaRPr lang="pl-PL" sz="500" kern="1200"/>
+          <a:endParaRPr lang="pl-PL" sz="1200" kern="1200"/>
         </a:p>
       </dsp:txBody>
       <dsp:txXfrm>
@@ -21191,12 +21499,12 @@
         </a:fontRef>
       </dsp:style>
       <dsp:txBody>
-        <a:bodyPr spcFirstLastPara="0" vert="horz" wrap="square" lIns="12065" tIns="12065" rIns="12065" bIns="12065" numCol="1" spcCol="1270" anchor="ctr" anchorCtr="0">
+        <a:bodyPr spcFirstLastPara="0" vert="horz" wrap="square" lIns="10160" tIns="10160" rIns="10160" bIns="10160" numCol="1" spcCol="1270" anchor="ctr" anchorCtr="0">
           <a:noAutofit/>
         </a:bodyPr>
         <a:lstStyle/>
         <a:p>
-          <a:pPr lvl="0" algn="ctr" defTabSz="844550">
+          <a:pPr lvl="0" algn="ctr" defTabSz="711200">
             <a:lnSpc>
               <a:spcPct val="90000"/>
             </a:lnSpc>
@@ -21208,7 +21516,7 @@
             </a:spcAft>
           </a:pPr>
           <a:r>
-            <a:rPr lang="pl-PL" sz="1900" kern="1200"/>
+            <a:rPr lang="pl-PL" sz="1600" kern="1200"/>
             <a:t>Techniki pozycjonowania </a:t>
           </a:r>
         </a:p>
@@ -21273,12 +21581,12 @@
         </a:fontRef>
       </dsp:style>
       <dsp:txBody>
-        <a:bodyPr spcFirstLastPara="0" vert="horz" wrap="square" lIns="6985" tIns="6985" rIns="6985" bIns="6985" numCol="1" spcCol="1270" anchor="ctr" anchorCtr="0">
+        <a:bodyPr spcFirstLastPara="0" vert="horz" wrap="square" lIns="7620" tIns="7620" rIns="7620" bIns="7620" numCol="1" spcCol="1270" anchor="ctr" anchorCtr="0">
           <a:noAutofit/>
         </a:bodyPr>
         <a:lstStyle/>
         <a:p>
-          <a:pPr lvl="0" algn="ctr" defTabSz="488950">
+          <a:pPr lvl="0" algn="ctr" defTabSz="533400">
             <a:lnSpc>
               <a:spcPct val="90000"/>
             </a:lnSpc>
@@ -21290,7 +21598,7 @@
             </a:spcAft>
           </a:pPr>
           <a:r>
-            <a:rPr lang="pl-PL" sz="1100" kern="1200"/>
+            <a:rPr lang="pl-PL" sz="1200" kern="1200"/>
             <a:t>Wymagające dodatkowej infrastruktury</a:t>
           </a:r>
         </a:p>
@@ -21355,12 +21663,12 @@
         </a:fontRef>
       </dsp:style>
       <dsp:txBody>
-        <a:bodyPr spcFirstLastPara="0" vert="horz" wrap="square" lIns="6985" tIns="6985" rIns="6985" bIns="6985" numCol="1" spcCol="1270" anchor="ctr" anchorCtr="0">
+        <a:bodyPr spcFirstLastPara="0" vert="horz" wrap="square" lIns="7620" tIns="7620" rIns="7620" bIns="7620" numCol="1" spcCol="1270" anchor="ctr" anchorCtr="0">
           <a:noAutofit/>
         </a:bodyPr>
         <a:lstStyle/>
         <a:p>
-          <a:pPr lvl="0" algn="ctr" defTabSz="488950">
+          <a:pPr lvl="0" algn="ctr" defTabSz="533400">
             <a:lnSpc>
               <a:spcPct val="90000"/>
             </a:lnSpc>
@@ -21372,7 +21680,7 @@
             </a:spcAft>
           </a:pPr>
           <a:r>
-            <a:rPr lang="pl-PL" sz="1100" kern="1200"/>
+            <a:rPr lang="pl-PL" sz="1200" kern="1200"/>
             <a:t>RFID</a:t>
           </a:r>
         </a:p>
@@ -21437,12 +21745,12 @@
         </a:fontRef>
       </dsp:style>
       <dsp:txBody>
-        <a:bodyPr spcFirstLastPara="0" vert="horz" wrap="square" lIns="6985" tIns="6985" rIns="6985" bIns="6985" numCol="1" spcCol="1270" anchor="ctr" anchorCtr="0">
+        <a:bodyPr spcFirstLastPara="0" vert="horz" wrap="square" lIns="7620" tIns="7620" rIns="7620" bIns="7620" numCol="1" spcCol="1270" anchor="ctr" anchorCtr="0">
           <a:noAutofit/>
         </a:bodyPr>
         <a:lstStyle/>
         <a:p>
-          <a:pPr lvl="0" algn="ctr" defTabSz="488950">
+          <a:pPr lvl="0" algn="ctr" defTabSz="533400">
             <a:lnSpc>
               <a:spcPct val="90000"/>
             </a:lnSpc>
@@ -21454,7 +21762,7 @@
             </a:spcAft>
           </a:pPr>
           <a:r>
-            <a:rPr lang="pl-PL" sz="1100" kern="1200"/>
+            <a:rPr lang="pl-PL" sz="1200" kern="1200"/>
             <a:t>UWB</a:t>
           </a:r>
         </a:p>
@@ -21519,12 +21827,12 @@
         </a:fontRef>
       </dsp:style>
       <dsp:txBody>
-        <a:bodyPr spcFirstLastPara="0" vert="horz" wrap="square" lIns="6985" tIns="6985" rIns="6985" bIns="6985" numCol="1" spcCol="1270" anchor="ctr" anchorCtr="0">
+        <a:bodyPr spcFirstLastPara="0" vert="horz" wrap="square" lIns="7620" tIns="7620" rIns="7620" bIns="7620" numCol="1" spcCol="1270" anchor="ctr" anchorCtr="0">
           <a:noAutofit/>
         </a:bodyPr>
         <a:lstStyle/>
         <a:p>
-          <a:pPr lvl="0" algn="ctr" defTabSz="488950">
+          <a:pPr lvl="0" algn="ctr" defTabSz="533400">
             <a:lnSpc>
               <a:spcPct val="90000"/>
             </a:lnSpc>
@@ -21536,7 +21844,7 @@
             </a:spcAft>
           </a:pPr>
           <a:r>
-            <a:rPr lang="pl-PL" sz="1100" kern="1200"/>
+            <a:rPr lang="pl-PL" sz="1200" kern="1200"/>
             <a:t>IR</a:t>
           </a:r>
         </a:p>
@@ -21601,12 +21909,12 @@
         </a:fontRef>
       </dsp:style>
       <dsp:txBody>
-        <a:bodyPr spcFirstLastPara="0" vert="horz" wrap="square" lIns="6985" tIns="6985" rIns="6985" bIns="6985" numCol="1" spcCol="1270" anchor="ctr" anchorCtr="0">
+        <a:bodyPr spcFirstLastPara="0" vert="horz" wrap="square" lIns="7620" tIns="7620" rIns="7620" bIns="7620" numCol="1" spcCol="1270" anchor="ctr" anchorCtr="0">
           <a:noAutofit/>
         </a:bodyPr>
         <a:lstStyle/>
         <a:p>
-          <a:pPr lvl="0" algn="ctr" defTabSz="488950">
+          <a:pPr lvl="0" algn="ctr" defTabSz="533400">
             <a:lnSpc>
               <a:spcPct val="90000"/>
             </a:lnSpc>
@@ -21618,7 +21926,7 @@
             </a:spcAft>
           </a:pPr>
           <a:r>
-            <a:rPr lang="pl-PL" sz="1100" kern="1200"/>
+            <a:rPr lang="pl-PL" sz="1200" kern="1200"/>
             <a:t>Ultradźwięki</a:t>
           </a:r>
         </a:p>
@@ -21683,12 +21991,12 @@
         </a:fontRef>
       </dsp:style>
       <dsp:txBody>
-        <a:bodyPr spcFirstLastPara="0" vert="horz" wrap="square" lIns="6985" tIns="6985" rIns="6985" bIns="6985" numCol="1" spcCol="1270" anchor="ctr" anchorCtr="0">
+        <a:bodyPr spcFirstLastPara="0" vert="horz" wrap="square" lIns="7620" tIns="7620" rIns="7620" bIns="7620" numCol="1" spcCol="1270" anchor="ctr" anchorCtr="0">
           <a:noAutofit/>
         </a:bodyPr>
         <a:lstStyle/>
         <a:p>
-          <a:pPr lvl="0" algn="ctr" defTabSz="488950">
+          <a:pPr lvl="0" algn="ctr" defTabSz="533400">
             <a:lnSpc>
               <a:spcPct val="90000"/>
             </a:lnSpc>
@@ -21700,7 +22008,7 @@
             </a:spcAft>
           </a:pPr>
           <a:r>
-            <a:rPr lang="pl-PL" sz="1100" kern="1200"/>
+            <a:rPr lang="pl-PL" sz="1200" kern="1200"/>
             <a:t>Zigbee</a:t>
           </a:r>
         </a:p>
@@ -21717,7 +22025,7 @@
       </dsp:nvSpPr>
       <dsp:spPr>
         <a:xfrm>
-          <a:off x="2317658" y="2340525"/>
+          <a:off x="2165265" y="2216709"/>
           <a:ext cx="1091793" cy="912579"/>
         </a:xfrm>
         <a:prstGeom prst="rect">
@@ -21765,12 +22073,12 @@
         </a:fontRef>
       </dsp:style>
       <dsp:txBody>
-        <a:bodyPr spcFirstLastPara="0" vert="horz" wrap="square" lIns="6985" tIns="6985" rIns="6985" bIns="6985" numCol="1" spcCol="1270" anchor="ctr" anchorCtr="0">
+        <a:bodyPr spcFirstLastPara="0" vert="horz" wrap="square" lIns="7620" tIns="7620" rIns="7620" bIns="7620" numCol="1" spcCol="1270" anchor="ctr" anchorCtr="0">
           <a:noAutofit/>
         </a:bodyPr>
         <a:lstStyle/>
         <a:p>
-          <a:pPr lvl="0" algn="ctr" defTabSz="488950">
+          <a:pPr lvl="0" algn="ctr" defTabSz="533400">
             <a:lnSpc>
               <a:spcPct val="90000"/>
             </a:lnSpc>
@@ -21782,13 +22090,13 @@
             </a:spcAft>
           </a:pPr>
           <a:r>
-            <a:rPr lang="pl-PL" sz="1100" kern="1200"/>
+            <a:rPr lang="pl-PL" sz="1200" kern="1200"/>
             <a:t>Bazujące na istniejącej infrastrukturze</a:t>
           </a:r>
         </a:p>
       </dsp:txBody>
       <dsp:txXfrm>
-        <a:off x="2317658" y="2340525"/>
+        <a:off x="2165265" y="2216709"/>
         <a:ext cx="1091793" cy="912579"/>
       </dsp:txXfrm>
     </dsp:sp>
@@ -21847,12 +22155,12 @@
         </a:fontRef>
       </dsp:style>
       <dsp:txBody>
-        <a:bodyPr spcFirstLastPara="0" vert="horz" wrap="square" lIns="6985" tIns="6985" rIns="6985" bIns="6985" numCol="1" spcCol="1270" anchor="ctr" anchorCtr="0">
+        <a:bodyPr spcFirstLastPara="0" vert="horz" wrap="square" lIns="7620" tIns="7620" rIns="7620" bIns="7620" numCol="1" spcCol="1270" anchor="ctr" anchorCtr="0">
           <a:noAutofit/>
         </a:bodyPr>
         <a:lstStyle/>
         <a:p>
-          <a:pPr lvl="0" algn="ctr" defTabSz="488950">
+          <a:pPr lvl="0" algn="ctr" defTabSz="533400">
             <a:lnSpc>
               <a:spcPct val="90000"/>
             </a:lnSpc>
@@ -21864,7 +22172,7 @@
             </a:spcAft>
           </a:pPr>
           <a:r>
-            <a:rPr lang="pl-PL" sz="1100" kern="1200"/>
+            <a:rPr lang="pl-PL" sz="1200" kern="1200"/>
             <a:t>WIFI</a:t>
           </a:r>
         </a:p>
@@ -21929,12 +22237,12 @@
         </a:fontRef>
       </dsp:style>
       <dsp:txBody>
-        <a:bodyPr spcFirstLastPara="0" vert="horz" wrap="square" lIns="6985" tIns="6985" rIns="6985" bIns="6985" numCol="1" spcCol="1270" anchor="ctr" anchorCtr="0">
+        <a:bodyPr spcFirstLastPara="0" vert="horz" wrap="square" lIns="7620" tIns="7620" rIns="7620" bIns="7620" numCol="1" spcCol="1270" anchor="ctr" anchorCtr="0">
           <a:noAutofit/>
         </a:bodyPr>
         <a:lstStyle/>
         <a:p>
-          <a:pPr lvl="0" algn="ctr" defTabSz="488950">
+          <a:pPr lvl="0" algn="ctr" defTabSz="533400">
             <a:lnSpc>
               <a:spcPct val="90000"/>
             </a:lnSpc>
@@ -21946,8 +22254,8 @@
             </a:spcAft>
           </a:pPr>
           <a:r>
-            <a:rPr lang="pl-PL" sz="1100" kern="1200"/>
-            <a:t>Sieć komórkowa</a:t>
+            <a:rPr lang="pl-PL" sz="1200" kern="1200"/>
+            <a:t>GSM</a:t>
           </a:r>
         </a:p>
       </dsp:txBody>
@@ -22011,12 +22319,12 @@
         </a:fontRef>
       </dsp:style>
       <dsp:txBody>
-        <a:bodyPr spcFirstLastPara="0" vert="horz" wrap="square" lIns="6985" tIns="6985" rIns="6985" bIns="6985" numCol="1" spcCol="1270" anchor="ctr" anchorCtr="0">
+        <a:bodyPr spcFirstLastPara="0" vert="horz" wrap="square" lIns="7620" tIns="7620" rIns="7620" bIns="7620" numCol="1" spcCol="1270" anchor="ctr" anchorCtr="0">
           <a:noAutofit/>
         </a:bodyPr>
         <a:lstStyle/>
         <a:p>
-          <a:pPr lvl="0" algn="ctr" defTabSz="488950">
+          <a:pPr lvl="0" algn="ctr" defTabSz="533400">
             <a:lnSpc>
               <a:spcPct val="90000"/>
             </a:lnSpc>
@@ -22028,7 +22336,7 @@
             </a:spcAft>
           </a:pPr>
           <a:r>
-            <a:rPr lang="pl-PL" sz="1100" kern="1200"/>
+            <a:rPr lang="pl-PL" sz="1200" kern="1200"/>
             <a:t>Bluetooth</a:t>
           </a:r>
         </a:p>
@@ -24869,7 +25177,7 @@
 </file>
 
 <file path=customXml/itemProps1.xml><?xml version="1.0" encoding="utf-8"?>
-<ds:datastoreItem xmlns:ds="http://schemas.openxmlformats.org/officeDocument/2006/customXml" ds:itemID="{96D32DDF-521D-452D-ABDB-5E80A61369EA}">
+<ds:datastoreItem xmlns:ds="http://schemas.openxmlformats.org/officeDocument/2006/customXml" ds:itemID="{5DCC746F-36AA-4CD1-88A6-70E06FD5433D}">
   <ds:schemaRefs>
     <ds:schemaRef ds:uri="http://schemas.openxmlformats.org/officeDocument/2006/bibliography"/>
   </ds:schemaRefs>

</xml_diff>